<commit_message>
Added the class diagram and sequence diagram to the word file.
</commit_message>
<xml_diff>
--- a/CS251-SoftwareDesignSpecifications-SDS-Template-v1.0.docx
+++ b/CS251-SoftwareDesignSpecifications-SDS-Template-v1.0.docx
@@ -1,6 +1,6 @@
 
 <file path=word/document.xml><?xml version="1.0" encoding="utf-8"?>
-<w:document xmlns:wpc="http://schemas.microsoft.com/office/word/2010/wordprocessingCanvas" xmlns:cx="http://schemas.microsoft.com/office/drawing/2014/chartex" xmlns:cx1="http://schemas.microsoft.com/office/drawing/2015/9/8/chartex" xmlns:cx2="http://schemas.microsoft.com/office/drawing/2015/10/21/chartex" xmlns:cx3="http://schemas.microsoft.com/office/drawing/2016/5/9/chartex" xmlns:cx4="http://schemas.microsoft.com/office/drawing/2016/5/10/chartex" xmlns:cx5="http://schemas.microsoft.com/office/drawing/2016/5/11/chartex" xmlns:cx6="http://schemas.microsoft.com/office/drawing/2016/5/12/chartex" xmlns:cx7="http://schemas.microsoft.com/office/drawing/2016/5/13/chartex" xmlns:cx8="http://schemas.microsoft.com/office/drawing/2016/5/14/chartex" xmlns:mc="http://schemas.openxmlformats.org/markup-compatibility/2006" xmlns:aink="http://schemas.microsoft.com/office/drawing/2016/ink" xmlns:am3d="http://schemas.microsoft.com/office/drawing/2017/model3d" xmlns:o="urn:schemas-microsoft-com:office:office" xmlns:r="http://schemas.openxmlformats.org/officeDocument/2006/relationships" xmlns:m="http://schemas.openxmlformats.org/officeDocument/2006/math" xmlns:v="urn:schemas-microsoft-com:vml" xmlns:wp14="http://schemas.microsoft.com/office/word/2010/wordprocessingDrawing" xmlns:wp="http://schemas.openxmlformats.org/drawingml/2006/wordprocessingDrawing" xmlns:w10="urn:schemas-microsoft-com:office:word" xmlns:w="http://schemas.openxmlformats.org/wordprocessingml/2006/main" xmlns:w14="http://schemas.microsoft.com/office/word/2010/wordml" xmlns:w15="http://schemas.microsoft.com/office/word/2012/wordml" xmlns:w16cex="http://schemas.microsoft.com/office/word/2018/wordml/cex" xmlns:w16cid="http://schemas.microsoft.com/office/word/2016/wordml/cid" xmlns:w16="http://schemas.microsoft.com/office/word/2018/wordml" xmlns:w16sdtdh="http://schemas.microsoft.com/office/word/2020/wordml/sdtdatahash" xmlns:w16se="http://schemas.microsoft.com/office/word/2015/wordml/symex" xmlns:wpg="http://schemas.microsoft.com/office/word/2010/wordprocessingGroup" xmlns:wpi="http://schemas.microsoft.com/office/word/2010/wordprocessingInk" xmlns:wne="http://schemas.microsoft.com/office/word/2006/wordml" xmlns:wps="http://schemas.microsoft.com/office/word/2010/wordprocessingShape" mc:Ignorable="w14 w15 w16se w16cid w16 w16cex w16sdtdh wp14">
+<w:document xmlns:wpc="http://schemas.microsoft.com/office/word/2010/wordprocessingCanvas" xmlns:mc="http://schemas.openxmlformats.org/markup-compatibility/2006" xmlns:o="urn:schemas-microsoft-com:office:office" xmlns:r="http://schemas.openxmlformats.org/officeDocument/2006/relationships" xmlns:m="http://schemas.openxmlformats.org/officeDocument/2006/math" xmlns:v="urn:schemas-microsoft-com:vml" xmlns:wp14="http://schemas.microsoft.com/office/word/2010/wordprocessingDrawing" xmlns:wp="http://schemas.openxmlformats.org/drawingml/2006/wordprocessingDrawing" xmlns:w10="urn:schemas-microsoft-com:office:word" xmlns:w="http://schemas.openxmlformats.org/wordprocessingml/2006/main" xmlns:w14="http://schemas.microsoft.com/office/word/2010/wordml" xmlns:w15="http://schemas.microsoft.com/office/word/2012/wordml" xmlns:wpg="http://schemas.microsoft.com/office/word/2010/wordprocessingGroup" xmlns:wpi="http://schemas.microsoft.com/office/word/2010/wordprocessingInk" xmlns:wne="http://schemas.microsoft.com/office/word/2006/wordml" xmlns:wps="http://schemas.microsoft.com/office/word/2010/wordprocessingShape" mc:Ignorable="w14 w15 wp14">
   <w:body>
     <w:p>
       <w:pPr>
@@ -73,8 +73,8 @@
             <v:stroke joinstyle="miter"/>
             <v:path gradientshapeok="t" o:connecttype="rect"/>
           </v:shapetype>
-          <v:shape id="_x0000_s2050" type="#_x0000_t202" style="position:absolute;margin-left:333.55pt;margin-top:-9.1pt;width:179.2pt;height:119.75pt;z-index:251661312;mso-position-horizontal-relative:text;mso-position-vertical-relative:text" strokecolor="white [3212]">
-            <v:textbox style="mso-next-textbox:#_x0000_s2050">
+          <v:shape id="_x0000_s1026" type="#_x0000_t202" style="position:absolute;margin-left:333.55pt;margin-top:-9.1pt;width:179.2pt;height:119.75pt;z-index:251661312;mso-position-horizontal-relative:text;mso-position-vertical-relative:text" strokecolor="white [3212]">
+            <v:textbox style="mso-next-textbox:#_x0000_s1026">
               <w:txbxContent>
                 <w:p>
                   <w:r>
@@ -182,31 +182,7 @@
           <w:sz w:val="52"/>
           <w:szCs w:val="52"/>
         </w:rPr>
-        <w:t xml:space="preserve">Software </w:t>
-      </w:r>
-      <w:proofErr w:type="gramStart"/>
-      <w:r>
-        <w:rPr>
-          <w:rFonts w:ascii="Calibri" w:hAnsi="Calibri" w:cs="Calibri"/>
-          <w:b/>
-          <w:bCs/>
-          <w:color w:val="000000"/>
-          <w:sz w:val="52"/>
-          <w:szCs w:val="52"/>
-        </w:rPr>
-        <w:t>Engineering</w:t>
-      </w:r>
-      <w:proofErr w:type="gramEnd"/>
-      <w:r>
-        <w:rPr>
-          <w:rFonts w:ascii="Calibri" w:hAnsi="Calibri" w:cs="Calibri"/>
-          <w:b/>
-          <w:bCs/>
-          <w:color w:val="000000"/>
-          <w:sz w:val="52"/>
-          <w:szCs w:val="52"/>
-        </w:rPr>
-        <w:t xml:space="preserve"> I</w:t>
+        <w:t>Software Engineering I</w:t>
       </w:r>
     </w:p>
     <w:p>
@@ -1475,6 +1451,157 @@
     </w:p>
     <w:p>
       <w:pPr>
+        <w:ind w:left="360"/>
+        <w:rPr>
+          <w:rFonts w:cstheme="minorHAnsi"/>
+          <w:b/>
+          <w:bCs/>
+          <w:sz w:val="28"/>
+          <w:szCs w:val="28"/>
+        </w:rPr>
+      </w:pPr>
+      <w:r>
+        <w:rPr>
+          <w:rFonts w:cstheme="minorHAnsi"/>
+          <w:b/>
+          <w:bCs/>
+          <w:sz w:val="28"/>
+          <w:szCs w:val="28"/>
+        </w:rPr>
+        <w:t>What is this document?</w:t>
+      </w:r>
+    </w:p>
+    <w:p>
+      <w:pPr>
+        <w:ind w:left="360"/>
+        <w:rPr>
+          <w:rFonts w:cstheme="minorHAnsi"/>
+          <w:sz w:val="24"/>
+          <w:szCs w:val="24"/>
+        </w:rPr>
+      </w:pPr>
+      <w:r>
+        <w:rPr>
+          <w:rFonts w:cstheme="minorHAnsi"/>
+          <w:sz w:val="24"/>
+          <w:szCs w:val="24"/>
+        </w:rPr>
+        <w:t xml:space="preserve">This document shows </w:t>
+      </w:r>
+      <w:r>
+        <w:rPr>
+          <w:rFonts w:cstheme="minorHAnsi"/>
+          <w:sz w:val="24"/>
+          <w:szCs w:val="24"/>
+        </w:rPr>
+        <w:t>the System’s models (Class Diagram and Sequence Diagram</w:t>
+      </w:r>
+      <w:proofErr w:type="gramStart"/>
+      <w:r>
+        <w:rPr>
+          <w:rFonts w:cstheme="minorHAnsi"/>
+          <w:sz w:val="24"/>
+          <w:szCs w:val="24"/>
+        </w:rPr>
+        <w:t>) .</w:t>
+      </w:r>
+      <w:proofErr w:type="gramEnd"/>
+    </w:p>
+    <w:p>
+      <w:pPr>
+        <w:ind w:left="360"/>
+        <w:rPr>
+          <w:b/>
+          <w:bCs/>
+          <w:sz w:val="28"/>
+          <w:szCs w:val="28"/>
+        </w:rPr>
+      </w:pPr>
+      <w:r>
+        <w:rPr>
+          <w:b/>
+          <w:bCs/>
+          <w:sz w:val="28"/>
+          <w:szCs w:val="28"/>
+        </w:rPr>
+        <w:t>W</w:t>
+      </w:r>
+      <w:r>
+        <w:rPr>
+          <w:b/>
+          <w:bCs/>
+          <w:sz w:val="28"/>
+          <w:szCs w:val="28"/>
+        </w:rPr>
+        <w:t xml:space="preserve">ho is </w:t>
+      </w:r>
+      <w:proofErr w:type="gramStart"/>
+      <w:r>
+        <w:rPr>
+          <w:b/>
+          <w:bCs/>
+          <w:sz w:val="28"/>
+          <w:szCs w:val="28"/>
+        </w:rPr>
+        <w:t>excepted</w:t>
+      </w:r>
+      <w:proofErr w:type="gramEnd"/>
+      <w:r>
+        <w:rPr>
+          <w:b/>
+          <w:bCs/>
+          <w:sz w:val="28"/>
+          <w:szCs w:val="28"/>
+        </w:rPr>
+        <w:t xml:space="preserve"> to read it?</w:t>
+      </w:r>
+    </w:p>
+    <w:p>
+      <w:pPr>
+        <w:ind w:left="360"/>
+        <w:rPr>
+          <w:rFonts w:asciiTheme="majorBidi" w:hAnsiTheme="majorBidi" w:cstheme="majorBidi"/>
+          <w:sz w:val="24"/>
+          <w:szCs w:val="24"/>
+        </w:rPr>
+      </w:pPr>
+      <w:r>
+        <w:rPr>
+          <w:sz w:val="24"/>
+          <w:szCs w:val="24"/>
+        </w:rPr>
+        <w:t>The project Manager and the customer.</w:t>
+      </w:r>
+    </w:p>
+    <w:p/>
+    <w:p>
+      <w:pPr>
+        <w:pStyle w:val="Heading1"/>
+      </w:pPr>
+      <w:bookmarkStart w:id="4" w:name="_Toc101814922"/>
+      <w:r>
+        <w:t>System Models</w:t>
+      </w:r>
+      <w:bookmarkEnd w:id="4"/>
+    </w:p>
+    <w:p>
+      <w:pPr>
+        <w:pStyle w:val="Heading2"/>
+      </w:pPr>
+      <w:bookmarkStart w:id="5" w:name="_Toc101814923"/>
+      <w:r>
+        <w:t>I</w:t>
+      </w:r>
+      <w:r>
+        <w:t xml:space="preserve">. </w:t>
+      </w:r>
+      <w:r>
+        <w:t>Class diagrams</w:t>
+      </w:r>
+      <w:bookmarkEnd w:id="5"/>
+    </w:p>
+    <w:p>
+      <w:pPr>
         <w:pStyle w:val="ListParagraph"/>
         <w:numPr>
           <w:ilvl w:val="0"/>
@@ -1492,7 +1619,7 @@
           <w:bCs/>
           <w:color w:val="C00000"/>
         </w:rPr>
-        <w:t xml:space="preserve">Any document </w:t>
+        <w:t>Put stereotypes of the classes</w:t>
       </w:r>
       <w:r>
         <w:rPr>
@@ -1500,7 +1627,7 @@
           <w:bCs/>
           <w:color w:val="C00000"/>
         </w:rPr>
-        <w:t>should tell</w:t>
+        <w:t xml:space="preserve"> to give more information. UML predefines some stereotypes like</w:t>
       </w:r>
       <w:r>
         <w:rPr>
@@ -1508,7 +1635,7 @@
           <w:bCs/>
           <w:color w:val="C00000"/>
         </w:rPr>
-        <w:t xml:space="preserve"> the reader</w:t>
+        <w:t>:</w:t>
       </w:r>
       <w:r>
         <w:rPr>
@@ -1516,630 +1643,62 @@
           <w:bCs/>
           <w:color w:val="C00000"/>
         </w:rPr>
-        <w:t xml:space="preserve"> 2 things: W</w:t>
-      </w:r>
+        <w:t xml:space="preserve"> &lt;&lt;interface&gt;&gt;, &lt;&lt;type&gt;&gt;, &lt;&lt;</w:t>
+      </w:r>
+      <w:proofErr w:type="spellStart"/>
       <w:r>
         <w:rPr>
           <w:b/>
           <w:bCs/>
           <w:color w:val="C00000"/>
         </w:rPr>
-        <w:t>hat is this document? Who is expected</w:t>
-      </w:r>
+        <w:t>implementationClass</w:t>
+      </w:r>
+      <w:proofErr w:type="spellEnd"/>
       <w:r>
         <w:rPr>
           <w:b/>
           <w:bCs/>
           <w:color w:val="C00000"/>
         </w:rPr>
-        <w:t xml:space="preserve"> to read it?</w:t>
-      </w:r>
-    </w:p>
-    <w:p>
-      <w:pPr>
-        <w:pStyle w:val="ListParagraph"/>
-        <w:numPr>
-          <w:ilvl w:val="0"/>
-          <w:numId w:val="2"/>
-        </w:numPr>
+        <w:t xml:space="preserve">&gt;&gt;, &lt;&lt;enumeration&gt;&gt;, </w:t>
+      </w:r>
+      <w:r>
         <w:rPr>
           <w:b/>
           <w:bCs/>
           <w:color w:val="C00000"/>
         </w:rPr>
-      </w:pPr>
-      <w:r>
-        <w:rPr>
-          <w:b/>
-          <w:bCs/>
-          <w:color w:val="C00000"/>
-        </w:rPr>
-        <w:t>Write in simple notes</w:t>
-      </w:r>
-      <w:r>
-        <w:rPr>
-          <w:b/>
-          <w:bCs/>
-          <w:color w:val="C00000"/>
-        </w:rPr>
-        <w:t>: what this document is.</w:t>
-      </w:r>
-    </w:p>
-    <w:p>
-      <w:pPr>
-        <w:pStyle w:val="ListParagraph"/>
-        <w:numPr>
-          <w:ilvl w:val="0"/>
-          <w:numId w:val="2"/>
-        </w:numPr>
-        <w:rPr>
-          <w:b/>
-          <w:bCs/>
-          <w:color w:val="C00000"/>
-        </w:rPr>
-      </w:pPr>
-      <w:r>
-        <w:rPr>
-          <w:b/>
-          <w:bCs/>
-          <w:color w:val="C00000"/>
-        </w:rPr>
-        <w:t xml:space="preserve">List the </w:t>
-      </w:r>
-      <w:r>
-        <w:rPr>
-          <w:b/>
-          <w:bCs/>
-          <w:color w:val="C00000"/>
-        </w:rPr>
-        <w:t>target</w:t>
-      </w:r>
-      <w:r>
-        <w:rPr>
-          <w:b/>
-          <w:bCs/>
-          <w:color w:val="C00000"/>
-        </w:rPr>
-        <w:t xml:space="preserve"> audience to read this document (</w:t>
-      </w:r>
-      <w:proofErr w:type="gramStart"/>
-      <w:r>
-        <w:rPr>
-          <w:b/>
-          <w:bCs/>
-          <w:color w:val="C00000"/>
-        </w:rPr>
-        <w:t>e.g.</w:t>
-      </w:r>
-      <w:proofErr w:type="gramEnd"/>
-      <w:r>
-        <w:rPr>
-          <w:b/>
-          <w:bCs/>
-          <w:color w:val="C00000"/>
-        </w:rPr>
-        <w:t xml:space="preserve"> CEO? Project Manager? Customer...?)</w:t>
-      </w:r>
-    </w:p>
-    <w:p>
-      <w:pPr>
-        <w:pStyle w:val="Heading1"/>
-      </w:pPr>
-      <w:bookmarkStart w:id="4" w:name="_Toc101814922"/>
-      <w:r>
-        <w:t>System Models</w:t>
-      </w:r>
-      <w:bookmarkEnd w:id="4"/>
-    </w:p>
-    <w:p>
-      <w:pPr>
-        <w:pStyle w:val="Heading2"/>
-      </w:pPr>
-      <w:bookmarkStart w:id="5" w:name="_Toc101814923"/>
-      <w:r>
-        <w:t>I</w:t>
-      </w:r>
-      <w:r>
-        <w:t xml:space="preserve">. </w:t>
-      </w:r>
-      <w:r>
-        <w:t>Class diagrams</w:t>
-      </w:r>
-      <w:bookmarkEnd w:id="5"/>
-    </w:p>
-    <w:p>
-      <w:pPr>
-        <w:pStyle w:val="ListParagraph"/>
-        <w:numPr>
-          <w:ilvl w:val="0"/>
-          <w:numId w:val="2"/>
-        </w:numPr>
-        <w:rPr>
-          <w:b/>
-          <w:bCs/>
-          <w:color w:val="C00000"/>
-        </w:rPr>
-      </w:pPr>
-      <w:r>
-        <w:rPr>
-          <w:b/>
-          <w:bCs/>
-          <w:color w:val="C00000"/>
-        </w:rPr>
-        <w:t>You should provide your class diagram. In case on diagram is so complex, divide it to several ones of reasonable size</w:t>
-      </w:r>
-      <w:r>
-        <w:rPr>
-          <w:b/>
-          <w:bCs/>
-          <w:color w:val="C00000"/>
-        </w:rPr>
-        <w:t xml:space="preserve"> or draw separate ones, each for one of the components on the system decomposition diagram</w:t>
-      </w:r>
-      <w:r>
-        <w:rPr>
-          <w:b/>
-          <w:bCs/>
-          <w:color w:val="C00000"/>
-        </w:rPr>
-        <w:t>.</w:t>
-      </w:r>
-    </w:p>
-    <w:p>
-      <w:pPr>
-        <w:pStyle w:val="ListParagraph"/>
-        <w:numPr>
-          <w:ilvl w:val="0"/>
-          <w:numId w:val="2"/>
-        </w:numPr>
-        <w:rPr>
-          <w:b/>
-          <w:bCs/>
-          <w:color w:val="C00000"/>
-        </w:rPr>
-      </w:pPr>
-      <w:r>
-        <w:rPr>
-          <w:b/>
-          <w:bCs/>
-          <w:color w:val="C00000"/>
-        </w:rPr>
-        <w:t>Class diagram is a static diagram and should not represent any dynamic flow of events.</w:t>
-      </w:r>
-    </w:p>
-    <w:p>
-      <w:pPr>
-        <w:pStyle w:val="ListParagraph"/>
-        <w:numPr>
-          <w:ilvl w:val="0"/>
-          <w:numId w:val="2"/>
-        </w:numPr>
-        <w:rPr>
-          <w:b/>
-          <w:bCs/>
-          <w:color w:val="C00000"/>
-        </w:rPr>
-      </w:pPr>
-      <w:r>
-        <w:rPr>
-          <w:b/>
-          <w:bCs/>
-          <w:color w:val="C00000"/>
-        </w:rPr>
-        <w:t>Put stereotypes of the classes</w:t>
-      </w:r>
-      <w:r>
-        <w:rPr>
-          <w:b/>
-          <w:bCs/>
-          <w:color w:val="C00000"/>
-        </w:rPr>
-        <w:t xml:space="preserve"> to give more information. UML predefines some stereotypes like</w:t>
-      </w:r>
-      <w:r>
-        <w:rPr>
-          <w:b/>
-          <w:bCs/>
-          <w:color w:val="C00000"/>
-        </w:rPr>
-        <w:t>:</w:t>
-      </w:r>
-      <w:r>
-        <w:rPr>
-          <w:b/>
-          <w:bCs/>
-          <w:color w:val="C00000"/>
-        </w:rPr>
-        <w:t xml:space="preserve"> &lt;&lt;interface&gt;&gt;, &lt;&lt;type&gt;&gt;, &lt;&lt;</w:t>
-      </w:r>
-      <w:proofErr w:type="spellStart"/>
-      <w:r>
-        <w:rPr>
-          <w:b/>
-          <w:bCs/>
-          <w:color w:val="C00000"/>
-        </w:rPr>
-        <w:t>implementationClass</w:t>
-      </w:r>
-      <w:proofErr w:type="spellEnd"/>
-      <w:r>
-        <w:rPr>
-          <w:b/>
-          <w:bCs/>
-          <w:color w:val="C00000"/>
-        </w:rPr>
-        <w:t xml:space="preserve">&gt;&gt;, &lt;&lt;enumeration&gt;&gt;, </w:t>
-      </w:r>
-      <w:r>
-        <w:rPr>
-          <w:b/>
-          <w:bCs/>
-          <w:color w:val="C00000"/>
-        </w:rPr>
         <w:t>etc. and you create your own also.</w:t>
       </w:r>
     </w:p>
     <w:p>
-      <w:pPr>
-        <w:pStyle w:val="ListParagraph"/>
-        <w:numPr>
-          <w:ilvl w:val="0"/>
-          <w:numId w:val="2"/>
-        </w:numPr>
-        <w:rPr>
-          <w:b/>
-          <w:bCs/>
-          <w:color w:val="C00000"/>
-        </w:rPr>
-      </w:pPr>
-      <w:r>
-        <w:rPr>
-          <w:b/>
-          <w:bCs/>
-          <w:color w:val="C00000"/>
-        </w:rPr>
-        <w:t>Put Relationships between classes and the types of the relationships.</w:t>
-      </w:r>
-    </w:p>
-    <w:p>
-      <w:pPr>
-        <w:pStyle w:val="ListParagraph"/>
-        <w:numPr>
-          <w:ilvl w:val="0"/>
-          <w:numId w:val="2"/>
-        </w:numPr>
-        <w:rPr>
-          <w:b/>
-          <w:bCs/>
-          <w:color w:val="C00000"/>
-        </w:rPr>
-      </w:pPr>
-      <w:r>
-        <w:rPr>
-          <w:b/>
-          <w:bCs/>
-          <w:color w:val="C00000"/>
-        </w:rPr>
-        <w:t>Put multiplicity.</w:t>
-      </w:r>
-    </w:p>
-    <w:p>
-      <w:pPr>
-        <w:pStyle w:val="ListParagraph"/>
-        <w:numPr>
-          <w:ilvl w:val="0"/>
-          <w:numId w:val="2"/>
-        </w:numPr>
-        <w:rPr>
-          <w:b/>
-          <w:bCs/>
-          <w:color w:val="C00000"/>
-        </w:rPr>
-      </w:pPr>
-      <w:r>
-        <w:rPr>
-          <w:b/>
-          <w:bCs/>
-          <w:color w:val="C00000"/>
-        </w:rPr>
-        <w:t>Put relationship name (</w:t>
-      </w:r>
-      <w:proofErr w:type="gramStart"/>
-      <w:r>
-        <w:rPr>
-          <w:b/>
-          <w:bCs/>
-          <w:color w:val="C00000"/>
-        </w:rPr>
-        <w:t>e.g.</w:t>
-      </w:r>
-      <w:proofErr w:type="gramEnd"/>
-      <w:r>
-        <w:rPr>
-          <w:b/>
-          <w:bCs/>
-          <w:color w:val="C00000"/>
-        </w:rPr>
-        <w:t xml:space="preserve"> faculty "offer" course).</w:t>
-      </w:r>
-    </w:p>
-    <w:p>
-      <w:pPr>
-        <w:pStyle w:val="ListParagraph"/>
-        <w:numPr>
-          <w:ilvl w:val="0"/>
-          <w:numId w:val="2"/>
-        </w:numPr>
-        <w:rPr>
-          <w:b/>
-          <w:bCs/>
-          <w:color w:val="C00000"/>
-        </w:rPr>
-      </w:pPr>
-      <w:r>
-        <w:rPr>
-          <w:b/>
-          <w:bCs/>
-          <w:color w:val="C00000"/>
-        </w:rPr>
-        <w:t>Put attributes in the classes.</w:t>
-      </w:r>
-    </w:p>
-    <w:p>
-      <w:pPr>
-        <w:pStyle w:val="ListParagraph"/>
-        <w:numPr>
-          <w:ilvl w:val="0"/>
-          <w:numId w:val="2"/>
-        </w:numPr>
-        <w:rPr>
-          <w:b/>
-          <w:bCs/>
-          <w:color w:val="C00000"/>
-        </w:rPr>
-      </w:pPr>
-      <w:r>
-        <w:rPr>
-          <w:b/>
-          <w:bCs/>
-          <w:color w:val="C00000"/>
-        </w:rPr>
-        <w:t xml:space="preserve">Put functions &amp; </w:t>
-      </w:r>
-      <w:r>
-        <w:rPr>
-          <w:b/>
-          <w:bCs/>
-          <w:color w:val="C00000"/>
-        </w:rPr>
-        <w:t>Put parameters.</w:t>
-      </w:r>
-    </w:p>
-    <w:p>
-      <w:pPr>
-        <w:pStyle w:val="ListParagraph"/>
-        <w:numPr>
-          <w:ilvl w:val="0"/>
-          <w:numId w:val="2"/>
-        </w:numPr>
-        <w:rPr>
-          <w:b/>
-          <w:bCs/>
-          <w:color w:val="C00000"/>
-        </w:rPr>
-      </w:pPr>
-      <w:r>
-        <w:rPr>
-          <w:b/>
-          <w:bCs/>
-          <w:color w:val="C00000"/>
-        </w:rPr>
-        <w:t xml:space="preserve">Put data types of each </w:t>
-      </w:r>
-      <w:proofErr w:type="gramStart"/>
-      <w:r>
-        <w:rPr>
-          <w:b/>
-          <w:bCs/>
-          <w:color w:val="C00000"/>
-        </w:rPr>
-        <w:t>attributes</w:t>
-      </w:r>
-      <w:proofErr w:type="gramEnd"/>
-      <w:r>
-        <w:rPr>
-          <w:b/>
-          <w:bCs/>
-          <w:color w:val="C00000"/>
-        </w:rPr>
-        <w:t xml:space="preserve"> and the parameters.</w:t>
-      </w:r>
-    </w:p>
-    <w:p>
-      <w:pPr>
-        <w:pStyle w:val="ListParagraph"/>
-        <w:numPr>
-          <w:ilvl w:val="0"/>
-          <w:numId w:val="2"/>
-        </w:numPr>
-        <w:rPr>
-          <w:b/>
-          <w:bCs/>
-          <w:color w:val="C00000"/>
-        </w:rPr>
-      </w:pPr>
-      <w:r>
-        <w:rPr>
-          <w:b/>
-          <w:bCs/>
-          <w:color w:val="C00000"/>
+      <w:r>
+        <w:rPr>
+          <w:noProof/>
         </w:rPr>
         <w:lastRenderedPageBreak/>
-        <w:t>Make sure to include all domain (entity), boundary and control classes needed to implement the system.</w:t>
-      </w:r>
-    </w:p>
-    <w:p>
-      <w:pPr>
-        <w:pStyle w:val="ListParagraph"/>
-        <w:numPr>
-          <w:ilvl w:val="0"/>
-          <w:numId w:val="2"/>
-        </w:numPr>
-        <w:rPr>
-          <w:b/>
-          <w:bCs/>
-          <w:color w:val="C00000"/>
-        </w:rPr>
-      </w:pPr>
-      <w:r>
-        <w:rPr>
-          <w:b/>
-          <w:bCs/>
-          <w:color w:val="C00000"/>
-        </w:rPr>
-        <w:t xml:space="preserve">Highly </w:t>
-      </w:r>
-      <w:proofErr w:type="spellStart"/>
-      <w:r>
-        <w:rPr>
-          <w:b/>
-          <w:bCs/>
-          <w:color w:val="C00000"/>
-        </w:rPr>
-        <w:t>perfered</w:t>
-      </w:r>
-      <w:proofErr w:type="spellEnd"/>
-      <w:r>
-        <w:rPr>
-          <w:b/>
-          <w:bCs/>
-          <w:color w:val="C00000"/>
-        </w:rPr>
-        <w:t>: Each class has a corresponding interface</w:t>
-      </w:r>
-    </w:p>
-    <w:p>
-      <w:pPr>
-        <w:pStyle w:val="ListParagraph"/>
-        <w:numPr>
-          <w:ilvl w:val="1"/>
-          <w:numId w:val="2"/>
-        </w:numPr>
-        <w:rPr>
-          <w:b/>
-          <w:bCs/>
-          <w:color w:val="C00000"/>
-        </w:rPr>
-      </w:pPr>
-      <w:r>
-        <w:rPr>
-          <w:b/>
-          <w:bCs/>
-          <w:color w:val="C00000"/>
-        </w:rPr>
-        <w:t>Let all objects parameters and returns be of interface type.</w:t>
-      </w:r>
-    </w:p>
-    <w:p>
-      <w:pPr>
-        <w:pStyle w:val="ListParagraph"/>
-        <w:numPr>
-          <w:ilvl w:val="1"/>
-          <w:numId w:val="2"/>
-        </w:numPr>
-        <w:rPr>
-          <w:b/>
-          <w:bCs/>
-          <w:color w:val="C00000"/>
-        </w:rPr>
-      </w:pPr>
-      <w:r>
-        <w:rPr>
-          <w:b/>
-          <w:bCs/>
-          <w:color w:val="C00000"/>
-        </w:rPr>
-        <w:t>See Shopping Cart Case Study</w:t>
-      </w:r>
-    </w:p>
-    <w:p>
-      <w:pPr>
-        <w:pStyle w:val="ListParagraph"/>
-        <w:numPr>
-          <w:ilvl w:val="0"/>
-          <w:numId w:val="2"/>
-        </w:numPr>
-      </w:pPr>
-      <w:r>
-        <w:rPr>
-          <w:b/>
-          <w:bCs/>
-          <w:color w:val="C00000"/>
-        </w:rPr>
-        <w:t xml:space="preserve">Following is Shopping Cart </w:t>
-      </w:r>
-      <w:r>
-        <w:rPr>
-          <w:b/>
-          <w:bCs/>
-          <w:color w:val="C00000"/>
-        </w:rPr>
-        <w:t xml:space="preserve">Component </w:t>
-      </w:r>
-      <w:r>
-        <w:rPr>
-          <w:b/>
-          <w:bCs/>
-          <w:color w:val="C00000"/>
-        </w:rPr>
-        <w:t>c</w:t>
-      </w:r>
-      <w:r>
-        <w:rPr>
-          <w:b/>
-          <w:bCs/>
-          <w:color w:val="C00000"/>
-        </w:rPr>
-        <w:t xml:space="preserve">lass </w:t>
-      </w:r>
-      <w:r>
-        <w:rPr>
-          <w:b/>
-          <w:bCs/>
-          <w:color w:val="C00000"/>
-        </w:rPr>
-        <w:t>d</w:t>
-      </w:r>
-      <w:r>
-        <w:rPr>
-          <w:b/>
-          <w:bCs/>
-          <w:color w:val="C00000"/>
-        </w:rPr>
-        <w:t>iagram</w:t>
-      </w:r>
-      <w:r>
-        <w:rPr>
-          <w:b/>
-          <w:bCs/>
-          <w:color w:val="C00000"/>
-        </w:rPr>
-        <w:t>.</w:t>
-      </w:r>
-      <w:r>
-        <w:t xml:space="preserve"> </w:t>
-      </w:r>
-    </w:p>
-    <w:p>
-      <w:r>
-        <w:rPr>
-          <w:noProof/>
-        </w:rPr>
         <w:drawing>
-          <wp:inline distT="0" distB="0" distL="0" distR="0" wp14:anchorId="0C251C71" wp14:editId="06C0CF3D">
-            <wp:extent cx="6126480" cy="3684540"/>
+          <wp:anchor distT="0" distB="0" distL="114300" distR="114300" simplePos="0" relativeHeight="251662336" behindDoc="0" locked="0" layoutInCell="1" allowOverlap="1" wp14:anchorId="750FBBF1" wp14:editId="6B88CD47">
+            <wp:simplePos x="0" y="0"/>
+            <wp:positionH relativeFrom="column">
+              <wp:posOffset>-822960</wp:posOffset>
+            </wp:positionH>
+            <wp:positionV relativeFrom="paragraph">
+              <wp:posOffset>18415</wp:posOffset>
+            </wp:positionV>
+            <wp:extent cx="7772400" cy="4221480"/>
             <wp:effectExtent l="0" t="0" r="0" b="0"/>
-            <wp:docPr id="10" name="Picture 10" descr="E:\Edu\FCI-CU\TA\TA Courses\SWE\2014-2015 SWE1\Section\ShoppingCart Case Study\CS352-SE2014-Project Design- Shopping Cart\ShoppingCartClassDiagram.png"/>
+            <wp:wrapThrough wrapText="bothSides">
+              <wp:wrapPolygon edited="0">
+                <wp:start x="0" y="0"/>
+                <wp:lineTo x="0" y="21542"/>
+                <wp:lineTo x="21547" y="21542"/>
+                <wp:lineTo x="21547" y="0"/>
+                <wp:lineTo x="0" y="0"/>
+              </wp:wrapPolygon>
+            </wp:wrapThrough>
+            <wp:docPr id="1" name="Picture 1"/>
             <wp:cNvGraphicFramePr>
               <a:graphicFrameLocks xmlns:a="http://schemas.openxmlformats.org/drawingml/2006/main" noChangeAspect="1"/>
             </wp:cNvGraphicFramePr>
@@ -2147,38 +1706,40 @@
               <a:graphicData uri="http://schemas.openxmlformats.org/drawingml/2006/picture">
                 <pic:pic xmlns:pic="http://schemas.openxmlformats.org/drawingml/2006/picture">
                   <pic:nvPicPr>
-                    <pic:cNvPr id="0" name="Picture 10" descr="E:\Edu\FCI-CU\TA\TA Courses\SWE\2014-2015 SWE1\Section\ShoppingCart Case Study\CS352-SE2014-Project Design- Shopping Cart\ShoppingCartClassDiagram.png"/>
-                    <pic:cNvPicPr>
-                      <a:picLocks noChangeAspect="1" noChangeArrowheads="1"/>
-                    </pic:cNvPicPr>
+                    <pic:cNvPr id="1" name="Project-class Diag.jpg"/>
+                    <pic:cNvPicPr/>
                   </pic:nvPicPr>
                   <pic:blipFill>
-                    <a:blip r:embed="rId9" cstate="print"/>
-                    <a:srcRect/>
+                    <a:blip r:embed="rId9">
+                      <a:extLst>
+                        <a:ext uri="{28A0092B-C50C-407E-A947-70E740481C1C}">
+                          <a14:useLocalDpi xmlns:a14="http://schemas.microsoft.com/office/drawing/2010/main" val="0"/>
+                        </a:ext>
+                      </a:extLst>
+                    </a:blip>
                     <a:stretch>
                       <a:fillRect/>
                     </a:stretch>
                   </pic:blipFill>
-                  <pic:spPr bwMode="auto">
+                  <pic:spPr>
                     <a:xfrm>
                       <a:off x="0" y="0"/>
-                      <a:ext cx="6126480" cy="3684540"/>
+                      <a:ext cx="7772400" cy="4221480"/>
                     </a:xfrm>
                     <a:prstGeom prst="rect">
                       <a:avLst/>
                     </a:prstGeom>
-                    <a:noFill/>
-                    <a:ln w="9525">
-                      <a:noFill/>
-                      <a:miter lim="800000"/>
-                      <a:headEnd/>
-                      <a:tailEnd/>
-                    </a:ln>
                   </pic:spPr>
                 </pic:pic>
               </a:graphicData>
             </a:graphic>
-          </wp:inline>
+            <wp14:sizeRelH relativeFrom="margin">
+              <wp14:pctWidth>0</wp14:pctWidth>
+            </wp14:sizeRelH>
+            <wp14:sizeRelV relativeFrom="margin">
+              <wp14:pctHeight>0</wp14:pctHeight>
+            </wp14:sizeRelV>
+          </wp:anchor>
         </w:drawing>
       </w:r>
     </w:p>
@@ -2459,349 +2020,42 @@
         <w:pStyle w:val="Heading2"/>
       </w:pPr>
       <w:bookmarkStart w:id="7" w:name="_Toc101814925"/>
-      <w:r>
+    </w:p>
+    <w:p>
+      <w:pPr>
+        <w:pStyle w:val="Heading2"/>
+      </w:pPr>
+    </w:p>
+    <w:p>
+      <w:pPr>
+        <w:pStyle w:val="Heading2"/>
+      </w:pPr>
+      <w:r>
+        <w:rPr>
+          <w:noProof/>
+        </w:rPr>
         <w:lastRenderedPageBreak/>
-        <w:t>II</w:t>
-      </w:r>
-      <w:r>
-        <w:t xml:space="preserve">. </w:t>
-      </w:r>
-      <w:r>
-        <w:t>Sequence diagrams</w:t>
-      </w:r>
-      <w:bookmarkEnd w:id="7"/>
-    </w:p>
-    <w:p>
-      <w:pPr>
-        <w:pStyle w:val="ListParagraph"/>
-        <w:numPr>
-          <w:ilvl w:val="0"/>
-          <w:numId w:val="2"/>
-        </w:numPr>
-        <w:rPr>
-          <w:b/>
-          <w:bCs/>
-          <w:color w:val="C00000"/>
-        </w:rPr>
-      </w:pPr>
-      <w:r>
-        <w:rPr>
-          <w:b/>
-          <w:bCs/>
-          <w:color w:val="C00000"/>
-        </w:rPr>
-        <w:t xml:space="preserve">List Sequence </w:t>
-      </w:r>
-      <w:r>
-        <w:rPr>
-          <w:b/>
-          <w:bCs/>
-          <w:color w:val="C00000"/>
-        </w:rPr>
-        <w:t>diagrams</w:t>
-      </w:r>
-      <w:r>
-        <w:rPr>
-          <w:b/>
-          <w:bCs/>
-          <w:color w:val="C00000"/>
-        </w:rPr>
-        <w:t xml:space="preserve"> for all </w:t>
-      </w:r>
-      <w:r>
-        <w:rPr>
-          <w:b/>
-          <w:bCs/>
-          <w:color w:val="C00000"/>
-        </w:rPr>
-        <w:t>requirements</w:t>
-      </w:r>
-      <w:r>
-        <w:rPr>
-          <w:b/>
-          <w:bCs/>
-          <w:color w:val="C00000"/>
-        </w:rPr>
-        <w:t>.</w:t>
-      </w:r>
-      <w:r>
-        <w:rPr>
-          <w:b/>
-          <w:bCs/>
-          <w:color w:val="C00000"/>
-        </w:rPr>
-        <w:t xml:space="preserve"> Provide </w:t>
-      </w:r>
-      <w:r>
-        <w:rPr>
-          <w:b/>
-          <w:bCs/>
-          <w:color w:val="C00000"/>
-        </w:rPr>
-        <w:t xml:space="preserve">for </w:t>
-      </w:r>
-      <w:r>
-        <w:rPr>
-          <w:b/>
-          <w:bCs/>
-          <w:color w:val="C00000"/>
-        </w:rPr>
-        <w:t>each Sequence an ID.</w:t>
-      </w:r>
-    </w:p>
-    <w:p>
-      <w:pPr>
-        <w:pStyle w:val="ListParagraph"/>
-        <w:numPr>
-          <w:ilvl w:val="0"/>
-          <w:numId w:val="2"/>
-        </w:numPr>
-        <w:rPr>
-          <w:b/>
-          <w:bCs/>
-          <w:color w:val="C00000"/>
-        </w:rPr>
-      </w:pPr>
-      <w:proofErr w:type="gramStart"/>
-      <w:r>
-        <w:rPr>
-          <w:b/>
-          <w:bCs/>
-          <w:color w:val="C00000"/>
-        </w:rPr>
-        <w:t>Usually</w:t>
-      </w:r>
-      <w:proofErr w:type="gramEnd"/>
-      <w:r>
-        <w:rPr>
-          <w:b/>
-          <w:bCs/>
-          <w:color w:val="C00000"/>
-        </w:rPr>
-        <w:t xml:space="preserve"> each use case is represented by a sequence diagram or more.</w:t>
-      </w:r>
-    </w:p>
-    <w:p>
-      <w:pPr>
-        <w:pStyle w:val="ListParagraph"/>
-        <w:numPr>
-          <w:ilvl w:val="0"/>
-          <w:numId w:val="2"/>
-        </w:numPr>
-        <w:rPr>
-          <w:b/>
-          <w:bCs/>
-          <w:color w:val="C00000"/>
-        </w:rPr>
-      </w:pPr>
-      <w:r>
-        <w:rPr>
-          <w:b/>
-          <w:bCs/>
-          <w:color w:val="C00000"/>
-        </w:rPr>
-        <w:t>Overall</w:t>
-      </w:r>
-      <w:r>
-        <w:rPr>
-          <w:b/>
-          <w:bCs/>
-          <w:color w:val="C00000"/>
-        </w:rPr>
-        <w:t>, all the diagrams should repre</w:t>
-      </w:r>
-      <w:r>
-        <w:rPr>
-          <w:b/>
-          <w:bCs/>
-          <w:color w:val="C00000"/>
-        </w:rPr>
-        <w:t>s</w:t>
-      </w:r>
-      <w:r>
-        <w:rPr>
-          <w:b/>
-          <w:bCs/>
-          <w:color w:val="C00000"/>
-        </w:rPr>
-        <w:t>ent</w:t>
-      </w:r>
-      <w:r>
-        <w:rPr>
-          <w:b/>
-          <w:bCs/>
-          <w:color w:val="C00000"/>
-        </w:rPr>
-        <w:t xml:space="preserve"> all requirements and possible flows.</w:t>
-      </w:r>
-    </w:p>
-    <w:p>
-      <w:pPr>
-        <w:pStyle w:val="ListParagraph"/>
-        <w:numPr>
-          <w:ilvl w:val="0"/>
-          <w:numId w:val="2"/>
-        </w:numPr>
-        <w:rPr>
-          <w:b/>
-          <w:bCs/>
-          <w:color w:val="C00000"/>
-        </w:rPr>
-      </w:pPr>
-      <w:r>
-        <w:rPr>
-          <w:b/>
-          <w:bCs/>
-          <w:color w:val="C00000"/>
-        </w:rPr>
-        <w:t>Make sure that each object in the sequence diagram has a corresponding class in the class description table above.</w:t>
-      </w:r>
-      <w:r>
-        <w:rPr>
-          <w:b/>
-          <w:bCs/>
-          <w:color w:val="C00000"/>
-        </w:rPr>
-        <w:t xml:space="preserve"> If not, it will be </w:t>
-      </w:r>
-      <w:r>
-        <w:rPr>
-          <w:b/>
-          <w:bCs/>
-          <w:color w:val="C00000"/>
-          <w:u w:val="single"/>
-        </w:rPr>
-        <w:t>REJECTED</w:t>
-      </w:r>
-      <w:r>
-        <w:rPr>
-          <w:b/>
-          <w:bCs/>
-          <w:color w:val="C00000"/>
-        </w:rPr>
-        <w:t>.</w:t>
-      </w:r>
-    </w:p>
-    <w:p>
-      <w:pPr>
-        <w:pStyle w:val="ListParagraph"/>
-        <w:numPr>
-          <w:ilvl w:val="0"/>
-          <w:numId w:val="2"/>
-        </w:numPr>
-        <w:rPr>
-          <w:b/>
-          <w:bCs/>
-          <w:color w:val="C00000"/>
-        </w:rPr>
-      </w:pPr>
-      <w:r>
-        <w:rPr>
-          <w:b/>
-          <w:bCs/>
-          <w:color w:val="C00000"/>
-        </w:rPr>
-        <w:t>Put actual function calls with proper parameters and return types</w:t>
-      </w:r>
-      <w:r>
-        <w:rPr>
-          <w:b/>
-          <w:bCs/>
-          <w:color w:val="C00000"/>
-        </w:rPr>
-        <w:t xml:space="preserve"> corresponding to class diagrams</w:t>
-      </w:r>
-      <w:r>
-        <w:rPr>
-          <w:b/>
-          <w:bCs/>
-          <w:color w:val="C00000"/>
-        </w:rPr>
-        <w:t>.</w:t>
-      </w:r>
-    </w:p>
-    <w:p>
-      <w:pPr>
-        <w:pStyle w:val="ListParagraph"/>
-        <w:numPr>
-          <w:ilvl w:val="0"/>
-          <w:numId w:val="2"/>
-        </w:numPr>
-        <w:rPr>
-          <w:b/>
-          <w:bCs/>
-          <w:color w:val="C00000"/>
-        </w:rPr>
-      </w:pPr>
-      <w:r>
-        <w:rPr>
-          <w:b/>
-          <w:bCs/>
-          <w:color w:val="C00000"/>
-        </w:rPr>
-        <w:t xml:space="preserve">Following are couple of examples for small / </w:t>
-      </w:r>
-      <w:proofErr w:type="spellStart"/>
-      <w:r>
-        <w:rPr>
-          <w:b/>
-          <w:bCs/>
-          <w:color w:val="C00000"/>
-        </w:rPr>
-        <w:t>meduim</w:t>
-      </w:r>
-      <w:proofErr w:type="spellEnd"/>
-      <w:r>
-        <w:rPr>
-          <w:b/>
-          <w:bCs/>
-          <w:color w:val="C00000"/>
-        </w:rPr>
-        <w:t xml:space="preserve"> examples. We expect such diagram</w:t>
-      </w:r>
-      <w:r>
-        <w:rPr>
-          <w:b/>
-          <w:bCs/>
-          <w:color w:val="C00000"/>
-        </w:rPr>
-        <w:t>s, however there is a missing</w:t>
-      </w:r>
-      <w:r>
-        <w:rPr>
-          <w:b/>
-          <w:bCs/>
-          <w:color w:val="C00000"/>
-        </w:rPr>
-        <w:t xml:space="preserve"> </w:t>
-      </w:r>
-      <w:r>
-        <w:rPr>
-          <w:b/>
-          <w:bCs/>
-          <w:color w:val="C00000"/>
-        </w:rPr>
-        <w:t>thing in them. Most of calls don’t have parameters. Please always specify the parameters in the call, matching the class diagram.</w:t>
-      </w:r>
-    </w:p>
-    <w:p>
-      <w:pPr>
-        <w:jc w:val="center"/>
-        <w:rPr>
-          <w:b/>
-          <w:bCs/>
-          <w:color w:val="C00000"/>
-        </w:rPr>
-      </w:pPr>
-      <w:r>
-        <w:rPr>
-          <w:noProof/>
-        </w:rPr>
         <w:drawing>
-          <wp:inline distT="0" distB="0" distL="0" distR="0" wp14:anchorId="2DDB1A7E" wp14:editId="49943185">
-            <wp:extent cx="4448175" cy="4191147"/>
-            <wp:effectExtent l="19050" t="0" r="9525" b="0"/>
-            <wp:docPr id="2" name="Picture 1" descr="http://3.bp.blogspot.com/-3ohFnIy6n9o/T5YusSNHUcI/AAAAAAAAAT8/Zl0LCQfrQfo/s640/Sequence+Diagram+Book+Issue.jpg"/>
+          <wp:anchor distT="0" distB="0" distL="114300" distR="114300" simplePos="0" relativeHeight="251658240" behindDoc="0" locked="0" layoutInCell="1" allowOverlap="1" wp14:anchorId="41479088" wp14:editId="58E92954">
+            <wp:simplePos x="0" y="0"/>
+            <wp:positionH relativeFrom="column">
+              <wp:posOffset>-822960</wp:posOffset>
+            </wp:positionH>
+            <wp:positionV relativeFrom="paragraph">
+              <wp:posOffset>285750</wp:posOffset>
+            </wp:positionV>
+            <wp:extent cx="7772400" cy="6649720"/>
+            <wp:effectExtent l="0" t="0" r="0" b="0"/>
+            <wp:wrapThrough wrapText="bothSides">
+              <wp:wrapPolygon edited="0">
+                <wp:start x="0" y="0"/>
+                <wp:lineTo x="0" y="21534"/>
+                <wp:lineTo x="21547" y="21534"/>
+                <wp:lineTo x="21547" y="0"/>
+                <wp:lineTo x="0" y="0"/>
+              </wp:wrapPolygon>
+            </wp:wrapThrough>
+            <wp:docPr id="3" name="Picture 3"/>
             <wp:cNvGraphicFramePr>
               <a:graphicFrameLocks xmlns:a="http://schemas.openxmlformats.org/drawingml/2006/main" noChangeAspect="1"/>
             </wp:cNvGraphicFramePr>
@@ -2809,118 +2063,100 @@
               <a:graphicData uri="http://schemas.openxmlformats.org/drawingml/2006/picture">
                 <pic:pic xmlns:pic="http://schemas.openxmlformats.org/drawingml/2006/picture">
                   <pic:nvPicPr>
-                    <pic:cNvPr id="0" name="Picture 1" descr="http://3.bp.blogspot.com/-3ohFnIy6n9o/T5YusSNHUcI/AAAAAAAAAT8/Zl0LCQfrQfo/s640/Sequence+Diagram+Book+Issue.jpg"/>
-                    <pic:cNvPicPr>
-                      <a:picLocks noChangeAspect="1" noChangeArrowheads="1"/>
-                    </pic:cNvPicPr>
+                    <pic:cNvPr id="3" name="Project-Sequence-1.jpg"/>
+                    <pic:cNvPicPr/>
                   </pic:nvPicPr>
                   <pic:blipFill>
-                    <a:blip r:embed="rId10" cstate="print"/>
-                    <a:srcRect/>
+                    <a:blip r:embed="rId10" cstate="print">
+                      <a:extLst>
+                        <a:ext uri="{28A0092B-C50C-407E-A947-70E740481C1C}">
+                          <a14:useLocalDpi xmlns:a14="http://schemas.microsoft.com/office/drawing/2010/main" val="0"/>
+                        </a:ext>
+                      </a:extLst>
+                    </a:blip>
                     <a:stretch>
                       <a:fillRect/>
                     </a:stretch>
                   </pic:blipFill>
-                  <pic:spPr bwMode="auto">
+                  <pic:spPr>
                     <a:xfrm>
                       <a:off x="0" y="0"/>
-                      <a:ext cx="4450851" cy="4193668"/>
+                      <a:ext cx="7772400" cy="6649720"/>
                     </a:xfrm>
                     <a:prstGeom prst="rect">
                       <a:avLst/>
                     </a:prstGeom>
-                    <a:noFill/>
-                    <a:ln w="9525">
-                      <a:noFill/>
-                      <a:miter lim="800000"/>
-                      <a:headEnd/>
-                      <a:tailEnd/>
-                    </a:ln>
                   </pic:spPr>
                 </pic:pic>
               </a:graphicData>
             </a:graphic>
-          </wp:inline>
+            <wp14:sizeRelH relativeFrom="margin">
+              <wp14:pctWidth>0</wp14:pctWidth>
+            </wp14:sizeRelH>
+            <wp14:sizeRelV relativeFrom="margin">
+              <wp14:pctHeight>0</wp14:pctHeight>
+            </wp14:sizeRelV>
+          </wp:anchor>
         </w:drawing>
       </w:r>
+      <w:r>
+        <w:t>II</w:t>
+      </w:r>
+      <w:r>
+        <w:t xml:space="preserve">. </w:t>
+      </w:r>
+      <w:r>
+        <w:t>Sequence diagrams</w:t>
+      </w:r>
+      <w:bookmarkEnd w:id="7"/>
     </w:p>
     <w:p>
       <w:pPr>
         <w:jc w:val="center"/>
-      </w:pPr>
-      <w:r>
-        <w:rPr>
-          <w:noProof/>
+        <w:rPr>
+          <w:b/>
+          <w:bCs/>
+          <w:color w:val="C00000"/>
+        </w:rPr>
+      </w:pPr>
+    </w:p>
+    <w:p>
+      <w:pPr>
+        <w:jc w:val="center"/>
+      </w:pPr>
+    </w:p>
+    <w:p>
+      <w:pPr>
+        <w:pStyle w:val="Heading3"/>
+        <w:rPr>
+          <w:color w:val="4F81BD" w:themeColor="accent1"/>
+        </w:rPr>
+      </w:pPr>
+      <w:bookmarkStart w:id="8" w:name="_Toc101814926"/>
+    </w:p>
+    <w:p>
+      <w:pPr>
+        <w:pStyle w:val="Heading3"/>
+        <w:rPr>
+          <w:color w:val="4F81BD" w:themeColor="accent1"/>
+        </w:rPr>
+      </w:pPr>
+      <w:r>
+        <w:rPr>
+          <w:color w:val="4F81BD" w:themeColor="accent1"/>
         </w:rPr>
         <w:lastRenderedPageBreak/>
-        <w:drawing>
-          <wp:inline distT="0" distB="0" distL="0" distR="0" wp14:anchorId="553C86F5" wp14:editId="0E1239AD">
-            <wp:extent cx="5540135" cy="5095875"/>
-            <wp:effectExtent l="19050" t="0" r="3415" b="0"/>
-            <wp:docPr id="6" name="Picture 10" descr="http://www.uml-diagrams.org/examples/spring-hibernate-transaction-sequence-diagram-example.png"/>
-            <wp:cNvGraphicFramePr>
-              <a:graphicFrameLocks xmlns:a="http://schemas.openxmlformats.org/drawingml/2006/main" noChangeAspect="1"/>
-            </wp:cNvGraphicFramePr>
-            <a:graphic xmlns:a="http://schemas.openxmlformats.org/drawingml/2006/main">
-              <a:graphicData uri="http://schemas.openxmlformats.org/drawingml/2006/picture">
-                <pic:pic xmlns:pic="http://schemas.openxmlformats.org/drawingml/2006/picture">
-                  <pic:nvPicPr>
-                    <pic:cNvPr id="0" name="Picture 10" descr="http://www.uml-diagrams.org/examples/spring-hibernate-transaction-sequence-diagram-example.png"/>
-                    <pic:cNvPicPr>
-                      <a:picLocks noChangeAspect="1" noChangeArrowheads="1"/>
-                    </pic:cNvPicPr>
-                  </pic:nvPicPr>
-                  <pic:blipFill>
-                    <a:blip r:embed="rId11" cstate="print"/>
-                    <a:srcRect/>
-                    <a:stretch>
-                      <a:fillRect/>
-                    </a:stretch>
-                  </pic:blipFill>
-                  <pic:spPr bwMode="auto">
-                    <a:xfrm>
-                      <a:off x="0" y="0"/>
-                      <a:ext cx="5545858" cy="5101139"/>
-                    </a:xfrm>
-                    <a:prstGeom prst="rect">
-                      <a:avLst/>
-                    </a:prstGeom>
-                    <a:noFill/>
-                    <a:ln w="9525">
-                      <a:noFill/>
-                      <a:miter lim="800000"/>
-                      <a:headEnd/>
-                      <a:tailEnd/>
-                    </a:ln>
-                  </pic:spPr>
-                </pic:pic>
-              </a:graphicData>
-            </a:graphic>
-          </wp:inline>
-        </w:drawing>
-      </w:r>
-    </w:p>
-    <w:p>
-      <w:pPr>
-        <w:pStyle w:val="Heading3"/>
+        <w:t>Class - Sequence Usage</w:t>
+      </w:r>
+      <w:r>
         <w:rPr>
           <w:color w:val="4F81BD" w:themeColor="accent1"/>
         </w:rPr>
-      </w:pPr>
-      <w:bookmarkStart w:id="8" w:name="_Toc101814926"/>
-      <w:r>
-        <w:rPr>
-          <w:color w:val="4F81BD" w:themeColor="accent1"/>
-        </w:rPr>
-        <w:t>Class - Sequence Usage</w:t>
-      </w:r>
-      <w:r>
-        <w:rPr>
-          <w:color w:val="4F81BD" w:themeColor="accent1"/>
-        </w:rPr>
         <w:t xml:space="preserve"> Table</w:t>
       </w:r>
+      <w:bookmarkStart w:id="9" w:name="_GoBack"/>
       <w:bookmarkEnd w:id="8"/>
+      <w:bookmarkEnd w:id="9"/>
     </w:p>
     <w:p>
       <w:pPr>
@@ -3078,13 +2314,8 @@
             <w:pPr>
               <w:pStyle w:val="TableText"/>
             </w:pPr>
-            <w:proofErr w:type="gramStart"/>
-            <w:r>
-              <w:t>E.g.</w:t>
-            </w:r>
-            <w:proofErr w:type="gramEnd"/>
-            <w:r>
-              <w:t xml:space="preserve"> Employee</w:t>
+            <w:r>
+              <w:t>E.g. Employee</w:t>
             </w:r>
           </w:p>
         </w:tc>
@@ -3177,11 +2408,11 @@
       <w:pPr>
         <w:pStyle w:val="Heading1"/>
       </w:pPr>
-      <w:bookmarkStart w:id="9" w:name="_Toc101814927"/>
+      <w:bookmarkStart w:id="10" w:name="_Toc101814927"/>
       <w:r>
         <w:t>Ownership Report</w:t>
       </w:r>
-      <w:bookmarkEnd w:id="9"/>
+      <w:bookmarkEnd w:id="10"/>
     </w:p>
     <w:p>
       <w:pPr>
@@ -3202,7 +2433,6 @@
           <w:bCs/>
           <w:color w:val="C00000"/>
         </w:rPr>
-        <w:lastRenderedPageBreak/>
         <w:t>Remove the following notes and any red notes</w:t>
       </w:r>
     </w:p>
@@ -3241,7 +2471,7 @@
           <w:bCs/>
           <w:color w:val="C00000"/>
         </w:rPr>
-        <w:t xml:space="preserve"> If someone is owner of something, s/he understands it </w:t>
+        <w:t xml:space="preserve"> If someone is owner of something, s/he understands it 100</w:t>
       </w:r>
       <w:proofErr w:type="gramStart"/>
       <w:r>
@@ -3250,7 +2480,7 @@
           <w:bCs/>
           <w:color w:val="C00000"/>
         </w:rPr>
-        <w:t>100.%</w:t>
+        <w:t>.%</w:t>
       </w:r>
       <w:proofErr w:type="gramEnd"/>
     </w:p>
@@ -3394,7 +2624,7 @@
       <w:pPr>
         <w:pStyle w:val="Heading1"/>
       </w:pPr>
-      <w:bookmarkStart w:id="10" w:name="_Toc101814928"/>
+      <w:bookmarkStart w:id="11" w:name="_Toc101814928"/>
       <w:r>
         <w:rPr>
           <w:b w:val="0"/>
@@ -3405,7 +2635,7 @@
       <w:r>
         <w:t>:</w:t>
       </w:r>
-      <w:bookmarkEnd w:id="10"/>
+      <w:bookmarkEnd w:id="11"/>
       <w:r>
         <w:t xml:space="preserve"> </w:t>
       </w:r>
@@ -3815,8 +3045,8 @@
       </w:pPr>
     </w:p>
     <w:sectPr>
-      <w:headerReference w:type="default" r:id="rId12"/>
-      <w:footerReference w:type="default" r:id="rId13"/>
+      <w:headerReference w:type="default" r:id="rId11"/>
+      <w:footerReference w:type="default" r:id="rId12"/>
       <w:pgSz w:w="12240" w:h="15840"/>
       <w:pgMar w:top="1152" w:right="1296" w:bottom="1008" w:left="1296" w:header="720" w:footer="720" w:gutter="0"/>
       <w:cols w:space="720"/>
@@ -3828,7 +3058,7 @@
 </file>
 
 <file path=word/endnotes.xml><?xml version="1.0" encoding="utf-8"?>
-<w:endnotes xmlns:wpc="http://schemas.microsoft.com/office/word/2010/wordprocessingCanvas" xmlns:cx="http://schemas.microsoft.com/office/drawing/2014/chartex" xmlns:cx1="http://schemas.microsoft.com/office/drawing/2015/9/8/chartex" xmlns:cx2="http://schemas.microsoft.com/office/drawing/2015/10/21/chartex" xmlns:cx3="http://schemas.microsoft.com/office/drawing/2016/5/9/chartex" xmlns:cx4="http://schemas.microsoft.com/office/drawing/2016/5/10/chartex" xmlns:cx5="http://schemas.microsoft.com/office/drawing/2016/5/11/chartex" xmlns:cx6="http://schemas.microsoft.com/office/drawing/2016/5/12/chartex" xmlns:cx7="http://schemas.microsoft.com/office/drawing/2016/5/13/chartex" xmlns:cx8="http://schemas.microsoft.com/office/drawing/2016/5/14/chartex" xmlns:mc="http://schemas.openxmlformats.org/markup-compatibility/2006" xmlns:aink="http://schemas.microsoft.com/office/drawing/2016/ink" xmlns:am3d="http://schemas.microsoft.com/office/drawing/2017/model3d" xmlns:o="urn:schemas-microsoft-com:office:office" xmlns:r="http://schemas.openxmlformats.org/officeDocument/2006/relationships" xmlns:m="http://schemas.openxmlformats.org/officeDocument/2006/math" xmlns:v="urn:schemas-microsoft-com:vml" xmlns:wp14="http://schemas.microsoft.com/office/word/2010/wordprocessingDrawing" xmlns:wp="http://schemas.openxmlformats.org/drawingml/2006/wordprocessingDrawing" xmlns:w10="urn:schemas-microsoft-com:office:word" xmlns:w="http://schemas.openxmlformats.org/wordprocessingml/2006/main" xmlns:w14="http://schemas.microsoft.com/office/word/2010/wordml" xmlns:w15="http://schemas.microsoft.com/office/word/2012/wordml" xmlns:w16cex="http://schemas.microsoft.com/office/word/2018/wordml/cex" xmlns:w16cid="http://schemas.microsoft.com/office/word/2016/wordml/cid" xmlns:w16="http://schemas.microsoft.com/office/word/2018/wordml" xmlns:w16sdtdh="http://schemas.microsoft.com/office/word/2020/wordml/sdtdatahash" xmlns:w16se="http://schemas.microsoft.com/office/word/2015/wordml/symex" xmlns:wpg="http://schemas.microsoft.com/office/word/2010/wordprocessingGroup" xmlns:wpi="http://schemas.microsoft.com/office/word/2010/wordprocessingInk" xmlns:wne="http://schemas.microsoft.com/office/word/2006/wordml" xmlns:wps="http://schemas.microsoft.com/office/word/2010/wordprocessingShape" mc:Ignorable="w14 w15 w16se w16cid w16 w16cex w16sdtdh wp14">
+<w:endnotes xmlns:wpc="http://schemas.microsoft.com/office/word/2010/wordprocessingCanvas" xmlns:mc="http://schemas.openxmlformats.org/markup-compatibility/2006" xmlns:o="urn:schemas-microsoft-com:office:office" xmlns:r="http://schemas.openxmlformats.org/officeDocument/2006/relationships" xmlns:m="http://schemas.openxmlformats.org/officeDocument/2006/math" xmlns:v="urn:schemas-microsoft-com:vml" xmlns:wp14="http://schemas.microsoft.com/office/word/2010/wordprocessingDrawing" xmlns:wp="http://schemas.openxmlformats.org/drawingml/2006/wordprocessingDrawing" xmlns:w10="urn:schemas-microsoft-com:office:word" xmlns:w="http://schemas.openxmlformats.org/wordprocessingml/2006/main" xmlns:w14="http://schemas.microsoft.com/office/word/2010/wordml" xmlns:w15="http://schemas.microsoft.com/office/word/2012/wordml" xmlns:wpg="http://schemas.microsoft.com/office/word/2010/wordprocessingGroup" xmlns:wpi="http://schemas.microsoft.com/office/word/2010/wordprocessingInk" xmlns:wne="http://schemas.microsoft.com/office/word/2006/wordml" xmlns:wps="http://schemas.microsoft.com/office/word/2010/wordprocessingShape" mc:Ignorable="w14 w15 wp14">
   <w:endnote w:type="separator" w:id="-1">
     <w:p>
       <w:pPr>
@@ -3853,7 +3083,7 @@
 </file>
 
 <file path=word/footer1.xml><?xml version="1.0" encoding="utf-8"?>
-<w:ftr xmlns:wpc="http://schemas.microsoft.com/office/word/2010/wordprocessingCanvas" xmlns:cx="http://schemas.microsoft.com/office/drawing/2014/chartex" xmlns:cx1="http://schemas.microsoft.com/office/drawing/2015/9/8/chartex" xmlns:cx2="http://schemas.microsoft.com/office/drawing/2015/10/21/chartex" xmlns:cx3="http://schemas.microsoft.com/office/drawing/2016/5/9/chartex" xmlns:cx4="http://schemas.microsoft.com/office/drawing/2016/5/10/chartex" xmlns:cx5="http://schemas.microsoft.com/office/drawing/2016/5/11/chartex" xmlns:cx6="http://schemas.microsoft.com/office/drawing/2016/5/12/chartex" xmlns:cx7="http://schemas.microsoft.com/office/drawing/2016/5/13/chartex" xmlns:cx8="http://schemas.microsoft.com/office/drawing/2016/5/14/chartex" xmlns:mc="http://schemas.openxmlformats.org/markup-compatibility/2006" xmlns:aink="http://schemas.microsoft.com/office/drawing/2016/ink" xmlns:am3d="http://schemas.microsoft.com/office/drawing/2017/model3d" xmlns:o="urn:schemas-microsoft-com:office:office" xmlns:r="http://schemas.openxmlformats.org/officeDocument/2006/relationships" xmlns:m="http://schemas.openxmlformats.org/officeDocument/2006/math" xmlns:v="urn:schemas-microsoft-com:vml" xmlns:wp14="http://schemas.microsoft.com/office/word/2010/wordprocessingDrawing" xmlns:wp="http://schemas.openxmlformats.org/drawingml/2006/wordprocessingDrawing" xmlns:w10="urn:schemas-microsoft-com:office:word" xmlns:w="http://schemas.openxmlformats.org/wordprocessingml/2006/main" xmlns:w14="http://schemas.microsoft.com/office/word/2010/wordml" xmlns:w15="http://schemas.microsoft.com/office/word/2012/wordml" xmlns:w16cex="http://schemas.microsoft.com/office/word/2018/wordml/cex" xmlns:w16cid="http://schemas.microsoft.com/office/word/2016/wordml/cid" xmlns:w16="http://schemas.microsoft.com/office/word/2018/wordml" xmlns:w16sdtdh="http://schemas.microsoft.com/office/word/2020/wordml/sdtdatahash" xmlns:w16se="http://schemas.microsoft.com/office/word/2015/wordml/symex" xmlns:wpg="http://schemas.microsoft.com/office/word/2010/wordprocessingGroup" xmlns:wpi="http://schemas.microsoft.com/office/word/2010/wordprocessingInk" xmlns:wne="http://schemas.microsoft.com/office/word/2006/wordml" xmlns:wps="http://schemas.microsoft.com/office/word/2010/wordprocessingShape" mc:Ignorable="w14 w15 w16se w16cid w16 w16cex w16sdtdh wp14">
+<w:ftr xmlns:wpc="http://schemas.microsoft.com/office/word/2010/wordprocessingCanvas" xmlns:mc="http://schemas.openxmlformats.org/markup-compatibility/2006" xmlns:o="urn:schemas-microsoft-com:office:office" xmlns:r="http://schemas.openxmlformats.org/officeDocument/2006/relationships" xmlns:m="http://schemas.openxmlformats.org/officeDocument/2006/math" xmlns:v="urn:schemas-microsoft-com:vml" xmlns:wp14="http://schemas.microsoft.com/office/word/2010/wordprocessingDrawing" xmlns:wp="http://schemas.openxmlformats.org/drawingml/2006/wordprocessingDrawing" xmlns:w10="urn:schemas-microsoft-com:office:word" xmlns:w="http://schemas.openxmlformats.org/wordprocessingml/2006/main" xmlns:w14="http://schemas.microsoft.com/office/word/2010/wordml" xmlns:w15="http://schemas.microsoft.com/office/word/2012/wordml" xmlns:wpg="http://schemas.microsoft.com/office/word/2010/wordprocessingGroup" xmlns:wpi="http://schemas.microsoft.com/office/word/2010/wordprocessingInk" xmlns:wne="http://schemas.microsoft.com/office/word/2006/wordml" xmlns:wps="http://schemas.microsoft.com/office/word/2010/wordprocessingShape" mc:Ignorable="w14 w15 wp14">
   <w:p>
     <w:pPr>
       <w:pStyle w:val="Footer"/>
@@ -4020,7 +3250,7 @@
         <w:sz w:val="23"/>
         <w:szCs w:val="23"/>
       </w:rPr>
-      <w:t>7</w:t>
+      <w:t>6</w:t>
     </w:r>
     <w:r>
       <w:rPr>
@@ -4043,7 +3273,7 @@
 </file>
 
 <file path=word/footnotes.xml><?xml version="1.0" encoding="utf-8"?>
-<w:footnotes xmlns:wpc="http://schemas.microsoft.com/office/word/2010/wordprocessingCanvas" xmlns:cx="http://schemas.microsoft.com/office/drawing/2014/chartex" xmlns:cx1="http://schemas.microsoft.com/office/drawing/2015/9/8/chartex" xmlns:cx2="http://schemas.microsoft.com/office/drawing/2015/10/21/chartex" xmlns:cx3="http://schemas.microsoft.com/office/drawing/2016/5/9/chartex" xmlns:cx4="http://schemas.microsoft.com/office/drawing/2016/5/10/chartex" xmlns:cx5="http://schemas.microsoft.com/office/drawing/2016/5/11/chartex" xmlns:cx6="http://schemas.microsoft.com/office/drawing/2016/5/12/chartex" xmlns:cx7="http://schemas.microsoft.com/office/drawing/2016/5/13/chartex" xmlns:cx8="http://schemas.microsoft.com/office/drawing/2016/5/14/chartex" xmlns:mc="http://schemas.openxmlformats.org/markup-compatibility/2006" xmlns:aink="http://schemas.microsoft.com/office/drawing/2016/ink" xmlns:am3d="http://schemas.microsoft.com/office/drawing/2017/model3d" xmlns:o="urn:schemas-microsoft-com:office:office" xmlns:r="http://schemas.openxmlformats.org/officeDocument/2006/relationships" xmlns:m="http://schemas.openxmlformats.org/officeDocument/2006/math" xmlns:v="urn:schemas-microsoft-com:vml" xmlns:wp14="http://schemas.microsoft.com/office/word/2010/wordprocessingDrawing" xmlns:wp="http://schemas.openxmlformats.org/drawingml/2006/wordprocessingDrawing" xmlns:w10="urn:schemas-microsoft-com:office:word" xmlns:w="http://schemas.openxmlformats.org/wordprocessingml/2006/main" xmlns:w14="http://schemas.microsoft.com/office/word/2010/wordml" xmlns:w15="http://schemas.microsoft.com/office/word/2012/wordml" xmlns:w16cex="http://schemas.microsoft.com/office/word/2018/wordml/cex" xmlns:w16cid="http://schemas.microsoft.com/office/word/2016/wordml/cid" xmlns:w16="http://schemas.microsoft.com/office/word/2018/wordml" xmlns:w16sdtdh="http://schemas.microsoft.com/office/word/2020/wordml/sdtdatahash" xmlns:w16se="http://schemas.microsoft.com/office/word/2015/wordml/symex" xmlns:wpg="http://schemas.microsoft.com/office/word/2010/wordprocessingGroup" xmlns:wpi="http://schemas.microsoft.com/office/word/2010/wordprocessingInk" xmlns:wne="http://schemas.microsoft.com/office/word/2006/wordml" xmlns:wps="http://schemas.microsoft.com/office/word/2010/wordprocessingShape" mc:Ignorable="w14 w15 w16se w16cid w16 w16cex w16sdtdh wp14">
+<w:footnotes xmlns:wpc="http://schemas.microsoft.com/office/word/2010/wordprocessingCanvas" xmlns:mc="http://schemas.openxmlformats.org/markup-compatibility/2006" xmlns:o="urn:schemas-microsoft-com:office:office" xmlns:r="http://schemas.openxmlformats.org/officeDocument/2006/relationships" xmlns:m="http://schemas.openxmlformats.org/officeDocument/2006/math" xmlns:v="urn:schemas-microsoft-com:vml" xmlns:wp14="http://schemas.microsoft.com/office/word/2010/wordprocessingDrawing" xmlns:wp="http://schemas.openxmlformats.org/drawingml/2006/wordprocessingDrawing" xmlns:w10="urn:schemas-microsoft-com:office:word" xmlns:w="http://schemas.openxmlformats.org/wordprocessingml/2006/main" xmlns:w14="http://schemas.microsoft.com/office/word/2010/wordml" xmlns:w15="http://schemas.microsoft.com/office/word/2012/wordml" xmlns:wpg="http://schemas.microsoft.com/office/word/2010/wordprocessingGroup" xmlns:wpi="http://schemas.microsoft.com/office/word/2010/wordprocessingInk" xmlns:wne="http://schemas.microsoft.com/office/word/2006/wordml" xmlns:wps="http://schemas.microsoft.com/office/word/2010/wordprocessingShape" mc:Ignorable="w14 w15 wp14">
   <w:footnote w:type="separator" w:id="-1">
     <w:p>
       <w:pPr>
@@ -4068,7 +3298,7 @@
 </file>
 
 <file path=word/header1.xml><?xml version="1.0" encoding="utf-8"?>
-<w:hdr xmlns:wpc="http://schemas.microsoft.com/office/word/2010/wordprocessingCanvas" xmlns:cx="http://schemas.microsoft.com/office/drawing/2014/chartex" xmlns:cx1="http://schemas.microsoft.com/office/drawing/2015/9/8/chartex" xmlns:cx2="http://schemas.microsoft.com/office/drawing/2015/10/21/chartex" xmlns:cx3="http://schemas.microsoft.com/office/drawing/2016/5/9/chartex" xmlns:cx4="http://schemas.microsoft.com/office/drawing/2016/5/10/chartex" xmlns:cx5="http://schemas.microsoft.com/office/drawing/2016/5/11/chartex" xmlns:cx6="http://schemas.microsoft.com/office/drawing/2016/5/12/chartex" xmlns:cx7="http://schemas.microsoft.com/office/drawing/2016/5/13/chartex" xmlns:cx8="http://schemas.microsoft.com/office/drawing/2016/5/14/chartex" xmlns:mc="http://schemas.openxmlformats.org/markup-compatibility/2006" xmlns:aink="http://schemas.microsoft.com/office/drawing/2016/ink" xmlns:am3d="http://schemas.microsoft.com/office/drawing/2017/model3d" xmlns:o="urn:schemas-microsoft-com:office:office" xmlns:r="http://schemas.openxmlformats.org/officeDocument/2006/relationships" xmlns:m="http://schemas.openxmlformats.org/officeDocument/2006/math" xmlns:v="urn:schemas-microsoft-com:vml" xmlns:wp14="http://schemas.microsoft.com/office/word/2010/wordprocessingDrawing" xmlns:wp="http://schemas.openxmlformats.org/drawingml/2006/wordprocessingDrawing" xmlns:w10="urn:schemas-microsoft-com:office:word" xmlns:w="http://schemas.openxmlformats.org/wordprocessingml/2006/main" xmlns:w14="http://schemas.microsoft.com/office/word/2010/wordml" xmlns:w15="http://schemas.microsoft.com/office/word/2012/wordml" xmlns:w16cex="http://schemas.microsoft.com/office/word/2018/wordml/cex" xmlns:w16cid="http://schemas.microsoft.com/office/word/2016/wordml/cid" xmlns:w16="http://schemas.microsoft.com/office/word/2018/wordml" xmlns:w16sdtdh="http://schemas.microsoft.com/office/word/2020/wordml/sdtdatahash" xmlns:w16se="http://schemas.microsoft.com/office/word/2015/wordml/symex" xmlns:wpg="http://schemas.microsoft.com/office/word/2010/wordprocessingGroup" xmlns:wpi="http://schemas.microsoft.com/office/word/2010/wordprocessingInk" xmlns:wne="http://schemas.microsoft.com/office/word/2006/wordml" xmlns:wps="http://schemas.microsoft.com/office/word/2010/wordprocessingShape" mc:Ignorable="w14 w15 w16se w16cid w16 w16cex w16sdtdh wp14">
+<w:hdr xmlns:wpc="http://schemas.microsoft.com/office/word/2010/wordprocessingCanvas" xmlns:mc="http://schemas.openxmlformats.org/markup-compatibility/2006" xmlns:o="urn:schemas-microsoft-com:office:office" xmlns:r="http://schemas.openxmlformats.org/officeDocument/2006/relationships" xmlns:m="http://schemas.openxmlformats.org/officeDocument/2006/math" xmlns:v="urn:schemas-microsoft-com:vml" xmlns:wp14="http://schemas.microsoft.com/office/word/2010/wordprocessingDrawing" xmlns:wp="http://schemas.openxmlformats.org/drawingml/2006/wordprocessingDrawing" xmlns:w10="urn:schemas-microsoft-com:office:word" xmlns:w="http://schemas.openxmlformats.org/wordprocessingml/2006/main" xmlns:w14="http://schemas.microsoft.com/office/word/2010/wordml" xmlns:w15="http://schemas.microsoft.com/office/word/2012/wordml" xmlns:wpg="http://schemas.microsoft.com/office/word/2010/wordprocessingGroup" xmlns:wpi="http://schemas.microsoft.com/office/word/2010/wordprocessingInk" xmlns:wne="http://schemas.microsoft.com/office/word/2006/wordml" xmlns:wps="http://schemas.microsoft.com/office/word/2010/wordprocessingShape" mc:Ignorable="w14 w15 wp14">
   <w:p>
     <w:pPr>
       <w:pStyle w:val="Header"/>
@@ -4181,7 +3411,7 @@
 </file>
 
 <file path=word/numbering.xml><?xml version="1.0" encoding="utf-8"?>
-<w:numbering xmlns:wpc="http://schemas.microsoft.com/office/word/2010/wordprocessingCanvas" xmlns:cx="http://schemas.microsoft.com/office/drawing/2014/chartex" xmlns:cx1="http://schemas.microsoft.com/office/drawing/2015/9/8/chartex" xmlns:cx2="http://schemas.microsoft.com/office/drawing/2015/10/21/chartex" xmlns:cx3="http://schemas.microsoft.com/office/drawing/2016/5/9/chartex" xmlns:cx4="http://schemas.microsoft.com/office/drawing/2016/5/10/chartex" xmlns:cx5="http://schemas.microsoft.com/office/drawing/2016/5/11/chartex" xmlns:cx6="http://schemas.microsoft.com/office/drawing/2016/5/12/chartex" xmlns:cx7="http://schemas.microsoft.com/office/drawing/2016/5/13/chartex" xmlns:cx8="http://schemas.microsoft.com/office/drawing/2016/5/14/chartex" xmlns:mc="http://schemas.openxmlformats.org/markup-compatibility/2006" xmlns:aink="http://schemas.microsoft.com/office/drawing/2016/ink" xmlns:am3d="http://schemas.microsoft.com/office/drawing/2017/model3d" xmlns:o="urn:schemas-microsoft-com:office:office" xmlns:r="http://schemas.openxmlformats.org/officeDocument/2006/relationships" xmlns:m="http://schemas.openxmlformats.org/officeDocument/2006/math" xmlns:v="urn:schemas-microsoft-com:vml" xmlns:wp14="http://schemas.microsoft.com/office/word/2010/wordprocessingDrawing" xmlns:wp="http://schemas.openxmlformats.org/drawingml/2006/wordprocessingDrawing" xmlns:w10="urn:schemas-microsoft-com:office:word" xmlns:w="http://schemas.openxmlformats.org/wordprocessingml/2006/main" xmlns:w14="http://schemas.microsoft.com/office/word/2010/wordml" xmlns:w15="http://schemas.microsoft.com/office/word/2012/wordml" xmlns:w16cex="http://schemas.microsoft.com/office/word/2018/wordml/cex" xmlns:w16cid="http://schemas.microsoft.com/office/word/2016/wordml/cid" xmlns:w16="http://schemas.microsoft.com/office/word/2018/wordml" xmlns:w16sdtdh="http://schemas.microsoft.com/office/word/2020/wordml/sdtdatahash" xmlns:w16se="http://schemas.microsoft.com/office/word/2015/wordml/symex" xmlns:wpg="http://schemas.microsoft.com/office/word/2010/wordprocessingGroup" xmlns:wpi="http://schemas.microsoft.com/office/word/2010/wordprocessingInk" xmlns:wne="http://schemas.microsoft.com/office/word/2006/wordml" xmlns:wps="http://schemas.microsoft.com/office/word/2010/wordprocessingShape" mc:Ignorable="w14 w15 w16se w16cid w16 w16cex w16sdtdh wp14">
+<w:numbering xmlns:wpc="http://schemas.microsoft.com/office/word/2010/wordprocessingCanvas" xmlns:mc="http://schemas.openxmlformats.org/markup-compatibility/2006" xmlns:o="urn:schemas-microsoft-com:office:office" xmlns:r="http://schemas.openxmlformats.org/officeDocument/2006/relationships" xmlns:m="http://schemas.openxmlformats.org/officeDocument/2006/math" xmlns:v="urn:schemas-microsoft-com:vml" xmlns:wp14="http://schemas.microsoft.com/office/word/2010/wordprocessingDrawing" xmlns:wp="http://schemas.openxmlformats.org/drawingml/2006/wordprocessingDrawing" xmlns:w10="urn:schemas-microsoft-com:office:word" xmlns:w="http://schemas.openxmlformats.org/wordprocessingml/2006/main" xmlns:w14="http://schemas.microsoft.com/office/word/2010/wordml" xmlns:w15="http://schemas.microsoft.com/office/word/2012/wordml" xmlns:wpg="http://schemas.microsoft.com/office/word/2010/wordprocessingGroup" xmlns:wpi="http://schemas.microsoft.com/office/word/2010/wordprocessingInk" xmlns:wne="http://schemas.microsoft.com/office/word/2006/wordml" xmlns:wps="http://schemas.microsoft.com/office/word/2010/wordprocessingShape" mc:Ignorable="w14 w15 wp14">
   <w:abstractNum w:abstractNumId="0" w15:restartNumberingAfterBreak="0">
     <w:nsid w:val="054C6B08"/>
     <w:multiLevelType w:val="hybridMultilevel"/>
@@ -4887,22 +4117,22 @@
       </w:rPr>
     </w:lvl>
   </w:abstractNum>
-  <w:num w:numId="1" w16cid:durableId="1794710548">
+  <w:num w:numId="1">
     <w:abstractNumId w:val="2"/>
   </w:num>
-  <w:num w:numId="2" w16cid:durableId="839351619">
+  <w:num w:numId="2">
     <w:abstractNumId w:val="3"/>
   </w:num>
-  <w:num w:numId="3" w16cid:durableId="768356131">
+  <w:num w:numId="3">
     <w:abstractNumId w:val="1"/>
   </w:num>
-  <w:num w:numId="4" w16cid:durableId="1623002626">
+  <w:num w:numId="4">
     <w:abstractNumId w:val="5"/>
   </w:num>
-  <w:num w:numId="5" w16cid:durableId="97875099">
+  <w:num w:numId="5">
     <w:abstractNumId w:val="0"/>
   </w:num>
-  <w:num w:numId="6" w16cid:durableId="1988318909">
+  <w:num w:numId="6">
     <w:abstractNumId w:val="4"/>
   </w:num>
   <w:numIdMacAtCleanup w:val="2"/>
@@ -4910,7 +4140,7 @@
 </file>
 
 <file path=word/styles.xml><?xml version="1.0" encoding="utf-8"?>
-<w:styles xmlns:mc="http://schemas.openxmlformats.org/markup-compatibility/2006" xmlns:r="http://schemas.openxmlformats.org/officeDocument/2006/relationships" xmlns:w="http://schemas.openxmlformats.org/wordprocessingml/2006/main" xmlns:w14="http://schemas.microsoft.com/office/word/2010/wordml" xmlns:w15="http://schemas.microsoft.com/office/word/2012/wordml" xmlns:w16cex="http://schemas.microsoft.com/office/word/2018/wordml/cex" xmlns:w16cid="http://schemas.microsoft.com/office/word/2016/wordml/cid" xmlns:w16="http://schemas.microsoft.com/office/word/2018/wordml" xmlns:w16sdtdh="http://schemas.microsoft.com/office/word/2020/wordml/sdtdatahash" xmlns:w16se="http://schemas.microsoft.com/office/word/2015/wordml/symex" mc:Ignorable="w14 w15 w16se w16cid w16 w16cex w16sdtdh">
+<w:styles xmlns:mc="http://schemas.openxmlformats.org/markup-compatibility/2006" xmlns:r="http://schemas.openxmlformats.org/officeDocument/2006/relationships" xmlns:w="http://schemas.openxmlformats.org/wordprocessingml/2006/main" xmlns:w14="http://schemas.microsoft.com/office/word/2010/wordml" xmlns:w15="http://schemas.microsoft.com/office/word/2012/wordml" mc:Ignorable="w14 w15">
   <w:docDefaults>
     <w:rPrDefault>
       <w:rPr>
@@ -4926,7 +4156,7 @@
       </w:pPr>
     </w:pPrDefault>
   </w:docDefaults>
-  <w:latentStyles w:defLockedState="0" w:defUIPriority="99" w:defSemiHidden="0" w:defUnhideWhenUsed="0" w:defQFormat="0" w:count="376">
+  <w:latentStyles w:defLockedState="0" w:defUIPriority="99" w:defSemiHidden="0" w:defUnhideWhenUsed="0" w:defQFormat="0" w:count="371">
     <w:lsdException w:name="Normal" w:uiPriority="0" w:qFormat="1"/>
     <w:lsdException w:name="heading 1" w:uiPriority="9" w:qFormat="1"/>
     <w:lsdException w:name="heading 2" w:semiHidden="1" w:uiPriority="9" w:unhideWhenUsed="1" w:qFormat="1"/>
@@ -5298,11 +4528,6 @@
     <w:lsdException w:name="List Table 5 Dark Accent 6" w:uiPriority="50"/>
     <w:lsdException w:name="List Table 6 Colorful Accent 6" w:uiPriority="51"/>
     <w:lsdException w:name="List Table 7 Colorful Accent 6" w:uiPriority="52"/>
-    <w:lsdException w:name="Mention" w:semiHidden="1" w:unhideWhenUsed="1"/>
-    <w:lsdException w:name="Smart Hyperlink" w:semiHidden="1" w:unhideWhenUsed="1"/>
-    <w:lsdException w:name="Hashtag" w:semiHidden="1" w:unhideWhenUsed="1"/>
-    <w:lsdException w:name="Unresolved Mention" w:semiHidden="1" w:unhideWhenUsed="1"/>
-    <w:lsdException w:name="Smart Link" w:semiHidden="1" w:unhideWhenUsed="1"/>
   </w:latentStyles>
   <w:style w:type="paragraph" w:default="1" w:styleId="Normal">
     <w:name w:val="Normal"/>
@@ -6159,7 +5384,7 @@
 </file>
 
 <file path=customXml/itemProps1.xml><?xml version="1.0" encoding="utf-8"?>
-<ds:datastoreItem xmlns:ds="http://schemas.openxmlformats.org/officeDocument/2006/customXml" ds:itemID="{CF673710-4A45-460A-BFB8-2E8D7657CD74}">
+<ds:datastoreItem xmlns:ds="http://schemas.openxmlformats.org/officeDocument/2006/customXml" ds:itemID="{B9F7BD78-6168-4582-9D4A-B49F7A6BD628}">
   <ds:schemaRefs>
     <ds:schemaRef ds:uri="http://schemas.openxmlformats.org/officeDocument/2006/bibliography"/>
   </ds:schemaRefs>

</xml_diff>

<commit_message>
Added IDs to the class diagram.
</commit_message>
<xml_diff>
--- a/CS251-SoftwareDesignSpecifications-SDS-Template-v1.0.docx
+++ b/CS251-SoftwareDesignSpecifications-SDS-Template-v1.0.docx
@@ -1679,26 +1679,26 @@
         </w:rPr>
         <w:lastRenderedPageBreak/>
         <w:drawing>
-          <wp:anchor distT="0" distB="0" distL="114300" distR="114300" simplePos="0" relativeHeight="251662336" behindDoc="0" locked="0" layoutInCell="1" allowOverlap="1" wp14:anchorId="750FBBF1" wp14:editId="6B88CD47">
+          <wp:anchor distT="0" distB="0" distL="114300" distR="114300" simplePos="0" relativeHeight="251662336" behindDoc="0" locked="0" layoutInCell="1" allowOverlap="1" wp14:anchorId="2C0B4D54" wp14:editId="451061BE">
             <wp:simplePos x="0" y="0"/>
             <wp:positionH relativeFrom="column">
-              <wp:posOffset>-822960</wp:posOffset>
+              <wp:posOffset>-795655</wp:posOffset>
             </wp:positionH>
             <wp:positionV relativeFrom="paragraph">
-              <wp:posOffset>18415</wp:posOffset>
+              <wp:posOffset>1270</wp:posOffset>
             </wp:positionV>
-            <wp:extent cx="7772400" cy="4221480"/>
+            <wp:extent cx="7743825" cy="4737735"/>
             <wp:effectExtent l="0" t="0" r="0" b="0"/>
             <wp:wrapThrough wrapText="bothSides">
               <wp:wrapPolygon edited="0">
                 <wp:start x="0" y="0"/>
-                <wp:lineTo x="0" y="21542"/>
-                <wp:lineTo x="21547" y="21542"/>
-                <wp:lineTo x="21547" y="0"/>
+                <wp:lineTo x="0" y="21539"/>
+                <wp:lineTo x="21573" y="21539"/>
+                <wp:lineTo x="21573" y="0"/>
                 <wp:lineTo x="0" y="0"/>
               </wp:wrapPolygon>
             </wp:wrapThrough>
-            <wp:docPr id="1" name="Picture 1"/>
+            <wp:docPr id="4" name="Picture 4"/>
             <wp:cNvGraphicFramePr>
               <a:graphicFrameLocks xmlns:a="http://schemas.openxmlformats.org/drawingml/2006/main" noChangeAspect="1"/>
             </wp:cNvGraphicFramePr>
@@ -1706,11 +1706,11 @@
               <a:graphicData uri="http://schemas.openxmlformats.org/drawingml/2006/picture">
                 <pic:pic xmlns:pic="http://schemas.openxmlformats.org/drawingml/2006/picture">
                   <pic:nvPicPr>
-                    <pic:cNvPr id="1" name="Project-class Diag.jpg"/>
+                    <pic:cNvPr id="4" name="Project-class Diag-1.jpg"/>
                     <pic:cNvPicPr/>
                   </pic:nvPicPr>
                   <pic:blipFill>
-                    <a:blip r:embed="rId9">
+                    <a:blip r:embed="rId9" cstate="print">
                       <a:extLst>
                         <a:ext uri="{28A0092B-C50C-407E-A947-70E740481C1C}">
                           <a14:useLocalDpi xmlns:a14="http://schemas.microsoft.com/office/drawing/2010/main" val="0"/>
@@ -1724,7 +1724,7 @@
                   <pic:spPr>
                     <a:xfrm>
                       <a:off x="0" y="0"/>
-                      <a:ext cx="7772400" cy="4221480"/>
+                      <a:ext cx="7743825" cy="4737735"/>
                     </a:xfrm>
                     <a:prstGeom prst="rect">
                       <a:avLst/>
@@ -1790,6 +1790,8 @@
           <w:color w:val="C00000"/>
         </w:rPr>
       </w:pPr>
+      <w:bookmarkStart w:id="6" w:name="_GoBack"/>
+      <w:bookmarkEnd w:id="6"/>
     </w:p>
     <w:tbl>
       <w:tblPr>
@@ -1968,14 +1970,14 @@
           <w:color w:val="4F81BD" w:themeColor="accent1"/>
         </w:rPr>
       </w:pPr>
-      <w:bookmarkStart w:id="6" w:name="_Toc101814924"/>
+      <w:bookmarkStart w:id="7" w:name="_Toc101814924"/>
       <w:r>
         <w:rPr>
           <w:color w:val="4F81BD" w:themeColor="accent1"/>
         </w:rPr>
         <w:t>Important Algorithm</w:t>
       </w:r>
-      <w:bookmarkEnd w:id="6"/>
+      <w:bookmarkEnd w:id="7"/>
     </w:p>
     <w:p>
       <w:pPr>
@@ -2019,7 +2021,7 @@
       <w:pPr>
         <w:pStyle w:val="Heading2"/>
       </w:pPr>
-      <w:bookmarkStart w:id="7" w:name="_Toc101814925"/>
+      <w:bookmarkStart w:id="8" w:name="_Toc101814925"/>
     </w:p>
     <w:p>
       <w:pPr>
@@ -2034,9 +2036,8 @@
         <w:rPr>
           <w:noProof/>
         </w:rPr>
-        <w:lastRenderedPageBreak/>
         <w:drawing>
-          <wp:anchor distT="0" distB="0" distL="114300" distR="114300" simplePos="0" relativeHeight="251658240" behindDoc="0" locked="0" layoutInCell="1" allowOverlap="1" wp14:anchorId="41479088" wp14:editId="58E92954">
+          <wp:anchor distT="0" distB="0" distL="114300" distR="114300" simplePos="0" relativeHeight="251657728" behindDoc="0" locked="0" layoutInCell="1" allowOverlap="1" wp14:anchorId="41479088" wp14:editId="58E92954">
             <wp:simplePos x="0" y="0"/>
             <wp:positionH relativeFrom="column">
               <wp:posOffset>-822960</wp:posOffset>
@@ -2108,7 +2109,7 @@
       <w:r>
         <w:t>Sequence diagrams</w:t>
       </w:r>
-      <w:bookmarkEnd w:id="7"/>
+      <w:bookmarkEnd w:id="8"/>
     </w:p>
     <w:p>
       <w:pPr>
@@ -2132,7 +2133,7 @@
           <w:color w:val="4F81BD" w:themeColor="accent1"/>
         </w:rPr>
       </w:pPr>
-      <w:bookmarkStart w:id="8" w:name="_Toc101814926"/>
+      <w:bookmarkStart w:id="9" w:name="_Toc101814926"/>
     </w:p>
     <w:p>
       <w:pPr>
@@ -2145,7 +2146,6 @@
         <w:rPr>
           <w:color w:val="4F81BD" w:themeColor="accent1"/>
         </w:rPr>
-        <w:lastRenderedPageBreak/>
         <w:t>Class - Sequence Usage</w:t>
       </w:r>
       <w:r>
@@ -2154,8 +2154,6 @@
         </w:rPr>
         <w:t xml:space="preserve"> Table</w:t>
       </w:r>
-      <w:bookmarkStart w:id="9" w:name="_GoBack"/>
-      <w:bookmarkEnd w:id="8"/>
       <w:bookmarkEnd w:id="9"/>
     </w:p>
     <w:p>
@@ -3250,7 +3248,7 @@
         <w:sz w:val="23"/>
         <w:szCs w:val="23"/>
       </w:rPr>
-      <w:t>6</w:t>
+      <w:t>5</w:t>
     </w:r>
     <w:r>
       <w:rPr>
@@ -5384,7 +5382,7 @@
 </file>
 
 <file path=customXml/itemProps1.xml><?xml version="1.0" encoding="utf-8"?>
-<ds:datastoreItem xmlns:ds="http://schemas.openxmlformats.org/officeDocument/2006/customXml" ds:itemID="{B9F7BD78-6168-4582-9D4A-B49F7A6BD628}">
+<ds:datastoreItem xmlns:ds="http://schemas.openxmlformats.org/officeDocument/2006/customXml" ds:itemID="{CC968D86-AB90-4A81-B74D-8FE827452B58}">
   <ds:schemaRefs>
     <ds:schemaRef ds:uri="http://schemas.openxmlformats.org/officeDocument/2006/bibliography"/>
   </ds:schemaRefs>

</xml_diff>

<commit_message>
Added  min width and depth
</commit_message>
<xml_diff>
--- a/CS251-SoftwareDesignSpecifications-SDS-Template-v1.0.docx
+++ b/CS251-SoftwareDesignSpecifications-SDS-Template-v1.0.docx
@@ -1494,18 +1494,8 @@
           <w:sz w:val="24"/>
           <w:szCs w:val="24"/>
         </w:rPr>
-        <w:t>the System’s models (Class Diagram and Sequence Diagram</w:t>
-      </w:r>
-      <w:proofErr w:type="gramStart"/>
-      <w:r>
-        <w:rPr>
-          <w:rFonts w:cstheme="minorHAnsi"/>
-          <w:sz w:val="24"/>
-          <w:szCs w:val="24"/>
-        </w:rPr>
-        <w:t>) .</w:t>
-      </w:r>
-      <w:proofErr w:type="gramEnd"/>
+        <w:t>the System’s models (Class Diagram and Sequence Diagram) .</w:t>
+      </w:r>
     </w:p>
     <w:p>
       <w:pPr>
@@ -1533,27 +1523,7 @@
           <w:sz w:val="28"/>
           <w:szCs w:val="28"/>
         </w:rPr>
-        <w:t xml:space="preserve">ho is </w:t>
-      </w:r>
-      <w:proofErr w:type="gramStart"/>
-      <w:r>
-        <w:rPr>
-          <w:b/>
-          <w:bCs/>
-          <w:sz w:val="28"/>
-          <w:szCs w:val="28"/>
-        </w:rPr>
-        <w:t>excepted</w:t>
-      </w:r>
-      <w:proofErr w:type="gramEnd"/>
-      <w:r>
-        <w:rPr>
-          <w:b/>
-          <w:bCs/>
-          <w:sz w:val="28"/>
-          <w:szCs w:val="28"/>
-        </w:rPr>
-        <w:t xml:space="preserve"> to read it?</w:t>
+        <w:t>ho is excepted to read it?</w:t>
       </w:r>
     </w:p>
     <w:p>
@@ -1643,62 +1613,45 @@
           <w:bCs/>
           <w:color w:val="C00000"/>
         </w:rPr>
-        <w:t xml:space="preserve"> &lt;&lt;interface&gt;&gt;, &lt;&lt;type&gt;&gt;, &lt;&lt;</w:t>
-      </w:r>
-      <w:proofErr w:type="spellStart"/>
+        <w:t xml:space="preserve"> &lt;&lt;interface&gt;&gt;, &lt;&lt;type&gt;&gt;, &lt;&lt;implementationClass&gt;&gt;, &lt;&lt;enumeration&gt;&gt;, </w:t>
+      </w:r>
       <w:r>
         <w:rPr>
           <w:b/>
           <w:bCs/>
           <w:color w:val="C00000"/>
         </w:rPr>
-        <w:t>implementationClass</w:t>
-      </w:r>
-      <w:proofErr w:type="spellEnd"/>
-      <w:r>
-        <w:rPr>
-          <w:b/>
-          <w:bCs/>
-          <w:color w:val="C00000"/>
-        </w:rPr>
-        <w:t xml:space="preserve">&gt;&gt;, &lt;&lt;enumeration&gt;&gt;, </w:t>
-      </w:r>
-      <w:r>
-        <w:rPr>
-          <w:b/>
-          <w:bCs/>
-          <w:color w:val="C00000"/>
-        </w:rPr>
         <w:t>etc. and you create your own also.</w:t>
       </w:r>
     </w:p>
     <w:p>
+      <w:bookmarkStart w:id="6" w:name="_GoBack"/>
       <w:r>
         <w:rPr>
           <w:noProof/>
         </w:rPr>
         <w:lastRenderedPageBreak/>
         <w:drawing>
-          <wp:anchor distT="0" distB="0" distL="114300" distR="114300" simplePos="0" relativeHeight="251662336" behindDoc="0" locked="0" layoutInCell="1" allowOverlap="1" wp14:anchorId="2C0B4D54" wp14:editId="451061BE">
+          <wp:anchor distT="0" distB="0" distL="114300" distR="114300" simplePos="0" relativeHeight="251662336" behindDoc="0" locked="0" layoutInCell="1" allowOverlap="1" wp14:anchorId="2E0250AC" wp14:editId="14F9BFFD">
             <wp:simplePos x="0" y="0"/>
             <wp:positionH relativeFrom="column">
-              <wp:posOffset>-795655</wp:posOffset>
+              <wp:posOffset>-822960</wp:posOffset>
             </wp:positionH>
             <wp:positionV relativeFrom="paragraph">
-              <wp:posOffset>1270</wp:posOffset>
+              <wp:posOffset>3175</wp:posOffset>
             </wp:positionV>
-            <wp:extent cx="7743825" cy="4737735"/>
+            <wp:extent cx="7780020" cy="4922520"/>
             <wp:effectExtent l="0" t="0" r="0" b="0"/>
             <wp:wrapThrough wrapText="bothSides">
               <wp:wrapPolygon edited="0">
                 <wp:start x="0" y="0"/>
-                <wp:lineTo x="0" y="21539"/>
-                <wp:lineTo x="21573" y="21539"/>
-                <wp:lineTo x="21573" y="0"/>
+                <wp:lineTo x="0" y="21483"/>
+                <wp:lineTo x="21526" y="21483"/>
+                <wp:lineTo x="21526" y="0"/>
                 <wp:lineTo x="0" y="0"/>
               </wp:wrapPolygon>
             </wp:wrapThrough>
-            <wp:docPr id="4" name="Picture 4"/>
+            <wp:docPr id="1" name="Picture 1"/>
             <wp:cNvGraphicFramePr>
               <a:graphicFrameLocks xmlns:a="http://schemas.openxmlformats.org/drawingml/2006/main" noChangeAspect="1"/>
             </wp:cNvGraphicFramePr>
@@ -1706,7 +1659,7 @@
               <a:graphicData uri="http://schemas.openxmlformats.org/drawingml/2006/picture">
                 <pic:pic xmlns:pic="http://schemas.openxmlformats.org/drawingml/2006/picture">
                   <pic:nvPicPr>
-                    <pic:cNvPr id="4" name="Project-class Diag-1.jpg"/>
+                    <pic:cNvPr id="1" name="Project-class Diag-3.jpg"/>
                     <pic:cNvPicPr/>
                   </pic:nvPicPr>
                   <pic:blipFill>
@@ -1724,7 +1677,7 @@
                   <pic:spPr>
                     <a:xfrm>
                       <a:off x="0" y="0"/>
-                      <a:ext cx="7743825" cy="4737735"/>
+                      <a:ext cx="7780020" cy="4922520"/>
                     </a:xfrm>
                     <a:prstGeom prst="rect">
                       <a:avLst/>
@@ -1742,6 +1695,7 @@
           </wp:anchor>
         </w:drawing>
       </w:r>
+      <w:bookmarkEnd w:id="6"/>
     </w:p>
     <w:p>
       <w:pPr>
@@ -1790,8 +1744,6 @@
           <w:color w:val="C00000"/>
         </w:rPr>
       </w:pPr>
-      <w:bookmarkStart w:id="6" w:name="_GoBack"/>
-      <w:bookmarkEnd w:id="6"/>
     </w:p>
     <w:tbl>
       <w:tblPr>
@@ -2036,6 +1988,7 @@
         <w:rPr>
           <w:noProof/>
         </w:rPr>
+        <w:lastRenderedPageBreak/>
         <w:drawing>
           <wp:anchor distT="0" distB="0" distL="114300" distR="114300" simplePos="0" relativeHeight="251657728" behindDoc="0" locked="0" layoutInCell="1" allowOverlap="1" wp14:anchorId="41479088" wp14:editId="58E92954">
             <wp:simplePos x="0" y="0"/>
@@ -2146,6 +2099,7 @@
         <w:rPr>
           <w:color w:val="4F81BD" w:themeColor="accent1"/>
         </w:rPr>
+        <w:lastRenderedPageBreak/>
         <w:t>Class - Sequence Usage</w:t>
       </w:r>
       <w:r>
@@ -2342,13 +2296,8 @@
               <w:pStyle w:val="TableText"/>
             </w:pPr>
             <w:r>
-              <w:t xml:space="preserve">Save, </w:t>
-            </w:r>
-            <w:proofErr w:type="spellStart"/>
-            <w:r>
-              <w:t>GetData</w:t>
-            </w:r>
-            <w:proofErr w:type="spellEnd"/>
+              <w:t>Save, GetData</w:t>
+            </w:r>
           </w:p>
         </w:tc>
       </w:tr>
@@ -2469,18 +2418,8 @@
           <w:bCs/>
           <w:color w:val="C00000"/>
         </w:rPr>
-        <w:t xml:space="preserve"> If someone is owner of something, s/he understands it 100</w:t>
-      </w:r>
-      <w:proofErr w:type="gramStart"/>
-      <w:r>
-        <w:rPr>
-          <w:b/>
-          <w:bCs/>
-          <w:color w:val="C00000"/>
-        </w:rPr>
-        <w:t>.%</w:t>
-      </w:r>
-      <w:proofErr w:type="gramEnd"/>
+        <w:t xml:space="preserve"> If someone is owner of something, s/he understands it 100.%</w:t>
+      </w:r>
     </w:p>
     <w:p>
       <w:pPr>
@@ -3248,7 +3187,7 @@
         <w:sz w:val="23"/>
         <w:szCs w:val="23"/>
       </w:rPr>
-      <w:t>5</w:t>
+      <w:t>3</w:t>
     </w:r>
     <w:r>
       <w:rPr>
@@ -5382,7 +5321,7 @@
 </file>
 
 <file path=customXml/itemProps1.xml><?xml version="1.0" encoding="utf-8"?>
-<ds:datastoreItem xmlns:ds="http://schemas.openxmlformats.org/officeDocument/2006/customXml" ds:itemID="{CC968D86-AB90-4A81-B74D-8FE827452B58}">
+<ds:datastoreItem xmlns:ds="http://schemas.openxmlformats.org/officeDocument/2006/customXml" ds:itemID="{ED10EC14-7908-45F2-934D-2E15A694FF95}">
   <ds:schemaRefs>
     <ds:schemaRef ds:uri="http://schemas.openxmlformats.org/officeDocument/2006/bibliography"/>
   </ds:schemaRefs>

</xml_diff>

<commit_message>
Updated the Class Diagram in the word file.
</commit_message>
<xml_diff>
--- a/CS251-SoftwareDesignSpecifications-SDS-Template-v1.0.docx
+++ b/CS251-SoftwareDesignSpecifications-SDS-Template-v1.0.docx
@@ -1494,8 +1494,18 @@
           <w:sz w:val="24"/>
           <w:szCs w:val="24"/>
         </w:rPr>
-        <w:t>the System’s models (Class Diagram and Sequence Diagram) .</w:t>
-      </w:r>
+        <w:t>the System’s models (Class Diagram and Sequence Diagram</w:t>
+      </w:r>
+      <w:proofErr w:type="gramStart"/>
+      <w:r>
+        <w:rPr>
+          <w:rFonts w:cstheme="minorHAnsi"/>
+          <w:sz w:val="24"/>
+          <w:szCs w:val="24"/>
+        </w:rPr>
+        <w:t>) .</w:t>
+      </w:r>
+      <w:proofErr w:type="gramEnd"/>
     </w:p>
     <w:p>
       <w:pPr>
@@ -1523,7 +1533,27 @@
           <w:sz w:val="28"/>
           <w:szCs w:val="28"/>
         </w:rPr>
-        <w:t>ho is excepted to read it?</w:t>
+        <w:t xml:space="preserve">ho is </w:t>
+      </w:r>
+      <w:proofErr w:type="gramStart"/>
+      <w:r>
+        <w:rPr>
+          <w:b/>
+          <w:bCs/>
+          <w:sz w:val="28"/>
+          <w:szCs w:val="28"/>
+        </w:rPr>
+        <w:t>excepted</w:t>
+      </w:r>
+      <w:proofErr w:type="gramEnd"/>
+      <w:r>
+        <w:rPr>
+          <w:b/>
+          <w:bCs/>
+          <w:sz w:val="28"/>
+          <w:szCs w:val="28"/>
+        </w:rPr>
+        <w:t xml:space="preserve"> to read it?</w:t>
       </w:r>
     </w:p>
     <w:p>
@@ -1613,45 +1643,64 @@
           <w:bCs/>
           <w:color w:val="C00000"/>
         </w:rPr>
-        <w:t xml:space="preserve"> &lt;&lt;interface&gt;&gt;, &lt;&lt;type&gt;&gt;, &lt;&lt;implementationClass&gt;&gt;, &lt;&lt;enumeration&gt;&gt;, </w:t>
-      </w:r>
+        <w:t xml:space="preserve"> &lt;&lt;interface&gt;&gt;, &lt;&lt;type&gt;&gt;, &lt;&lt;</w:t>
+      </w:r>
+      <w:proofErr w:type="spellStart"/>
       <w:r>
         <w:rPr>
           <w:b/>
           <w:bCs/>
           <w:color w:val="C00000"/>
         </w:rPr>
+        <w:t>implementationClass</w:t>
+      </w:r>
+      <w:proofErr w:type="spellEnd"/>
+      <w:r>
+        <w:rPr>
+          <w:b/>
+          <w:bCs/>
+          <w:color w:val="C00000"/>
+        </w:rPr>
+        <w:t xml:space="preserve">&gt;&gt;, &lt;&lt;enumeration&gt;&gt;, </w:t>
+      </w:r>
+      <w:r>
+        <w:rPr>
+          <w:b/>
+          <w:bCs/>
+          <w:color w:val="C00000"/>
+        </w:rPr>
         <w:t>etc. and you create your own also.</w:t>
       </w:r>
     </w:p>
     <w:p>
       <w:bookmarkStart w:id="6" w:name="_GoBack"/>
+      <w:bookmarkEnd w:id="6"/>
       <w:r>
         <w:rPr>
           <w:noProof/>
         </w:rPr>
         <w:lastRenderedPageBreak/>
         <w:drawing>
-          <wp:anchor distT="0" distB="0" distL="114300" distR="114300" simplePos="0" relativeHeight="251662336" behindDoc="0" locked="0" layoutInCell="1" allowOverlap="1" wp14:anchorId="2E0250AC" wp14:editId="14F9BFFD">
+          <wp:anchor distT="0" distB="0" distL="114300" distR="114300" simplePos="0" relativeHeight="251662336" behindDoc="0" locked="0" layoutInCell="1" allowOverlap="1" wp14:anchorId="48D96C0D" wp14:editId="61845A4D">
             <wp:simplePos x="0" y="0"/>
             <wp:positionH relativeFrom="column">
               <wp:posOffset>-822960</wp:posOffset>
             </wp:positionH>
             <wp:positionV relativeFrom="paragraph">
-              <wp:posOffset>3175</wp:posOffset>
+              <wp:posOffset>-1905</wp:posOffset>
             </wp:positionV>
-            <wp:extent cx="7780020" cy="4922520"/>
+            <wp:extent cx="7759700" cy="4725670"/>
             <wp:effectExtent l="0" t="0" r="0" b="0"/>
             <wp:wrapThrough wrapText="bothSides">
               <wp:wrapPolygon edited="0">
                 <wp:start x="0" y="0"/>
-                <wp:lineTo x="0" y="21483"/>
-                <wp:lineTo x="21526" y="21483"/>
-                <wp:lineTo x="21526" y="0"/>
+                <wp:lineTo x="0" y="21507"/>
+                <wp:lineTo x="21529" y="21507"/>
+                <wp:lineTo x="21529" y="0"/>
                 <wp:lineTo x="0" y="0"/>
               </wp:wrapPolygon>
             </wp:wrapThrough>
-            <wp:docPr id="1" name="Picture 1"/>
+            <wp:docPr id="2" name="Picture 2"/>
             <wp:cNvGraphicFramePr>
               <a:graphicFrameLocks xmlns:a="http://schemas.openxmlformats.org/drawingml/2006/main" noChangeAspect="1"/>
             </wp:cNvGraphicFramePr>
@@ -1659,7 +1708,7 @@
               <a:graphicData uri="http://schemas.openxmlformats.org/drawingml/2006/picture">
                 <pic:pic xmlns:pic="http://schemas.openxmlformats.org/drawingml/2006/picture">
                   <pic:nvPicPr>
-                    <pic:cNvPr id="1" name="Project-class Diag-3.jpg"/>
+                    <pic:cNvPr id="2" name="Project-class Diag-4.jpg"/>
                     <pic:cNvPicPr/>
                   </pic:nvPicPr>
                   <pic:blipFill>
@@ -1677,7 +1726,7 @@
                   <pic:spPr>
                     <a:xfrm>
                       <a:off x="0" y="0"/>
-                      <a:ext cx="7780020" cy="4922520"/>
+                      <a:ext cx="7759700" cy="4725670"/>
                     </a:xfrm>
                     <a:prstGeom prst="rect">
                       <a:avLst/>
@@ -1695,7 +1744,6 @@
           </wp:anchor>
         </w:drawing>
       </w:r>
-      <w:bookmarkEnd w:id="6"/>
     </w:p>
     <w:p>
       <w:pPr>
@@ -1988,7 +2036,6 @@
         <w:rPr>
           <w:noProof/>
         </w:rPr>
-        <w:lastRenderedPageBreak/>
         <w:drawing>
           <wp:anchor distT="0" distB="0" distL="114300" distR="114300" simplePos="0" relativeHeight="251657728" behindDoc="0" locked="0" layoutInCell="1" allowOverlap="1" wp14:anchorId="41479088" wp14:editId="58E92954">
             <wp:simplePos x="0" y="0"/>
@@ -2099,7 +2146,6 @@
         <w:rPr>
           <w:color w:val="4F81BD" w:themeColor="accent1"/>
         </w:rPr>
-        <w:lastRenderedPageBreak/>
         <w:t>Class - Sequence Usage</w:t>
       </w:r>
       <w:r>
@@ -2296,8 +2342,13 @@
               <w:pStyle w:val="TableText"/>
             </w:pPr>
             <w:r>
-              <w:t>Save, GetData</w:t>
-            </w:r>
+              <w:t xml:space="preserve">Save, </w:t>
+            </w:r>
+            <w:proofErr w:type="spellStart"/>
+            <w:r>
+              <w:t>GetData</w:t>
+            </w:r>
+            <w:proofErr w:type="spellEnd"/>
           </w:p>
         </w:tc>
       </w:tr>
@@ -2418,8 +2469,18 @@
           <w:bCs/>
           <w:color w:val="C00000"/>
         </w:rPr>
-        <w:t xml:space="preserve"> If someone is owner of something, s/he understands it 100.%</w:t>
-      </w:r>
+        <w:t xml:space="preserve"> If someone is owner of something, s/he understands it 100</w:t>
+      </w:r>
+      <w:proofErr w:type="gramStart"/>
+      <w:r>
+        <w:rPr>
+          <w:b/>
+          <w:bCs/>
+          <w:color w:val="C00000"/>
+        </w:rPr>
+        <w:t>.%</w:t>
+      </w:r>
+      <w:proofErr w:type="gramEnd"/>
     </w:p>
     <w:p>
       <w:pPr>
@@ -3187,7 +3248,7 @@
         <w:sz w:val="23"/>
         <w:szCs w:val="23"/>
       </w:rPr>
-      <w:t>3</w:t>
+      <w:t>4</w:t>
     </w:r>
     <w:r>
       <w:rPr>
@@ -5321,7 +5382,7 @@
 </file>
 
 <file path=customXml/itemProps1.xml><?xml version="1.0" encoding="utf-8"?>
-<ds:datastoreItem xmlns:ds="http://schemas.openxmlformats.org/officeDocument/2006/customXml" ds:itemID="{ED10EC14-7908-45F2-934D-2E15A694FF95}">
+<ds:datastoreItem xmlns:ds="http://schemas.openxmlformats.org/officeDocument/2006/customXml" ds:itemID="{B59860AE-603D-4606-B696-9BAB0A1BCD4E}">
   <ds:schemaRefs>
     <ds:schemaRef ds:uri="http://schemas.openxmlformats.org/officeDocument/2006/bibliography"/>
   </ds:schemaRefs>

</xml_diff>

<commit_message>
Added the enter info functions in the diagrams.
</commit_message>
<xml_diff>
--- a/CS251-SoftwareDesignSpecifications-SDS-Template-v1.0.docx
+++ b/CS251-SoftwareDesignSpecifications-SDS-Template-v1.0.docx
@@ -1673,34 +1673,32 @@
       </w:r>
     </w:p>
     <w:p>
-      <w:bookmarkStart w:id="6" w:name="_GoBack"/>
-      <w:bookmarkEnd w:id="6"/>
       <w:r>
         <w:rPr>
           <w:noProof/>
         </w:rPr>
         <w:lastRenderedPageBreak/>
         <w:drawing>
-          <wp:anchor distT="0" distB="0" distL="114300" distR="114300" simplePos="0" relativeHeight="251662336" behindDoc="0" locked="0" layoutInCell="1" allowOverlap="1" wp14:anchorId="48D96C0D" wp14:editId="61845A4D">
+          <wp:anchor distT="0" distB="0" distL="114300" distR="114300" simplePos="0" relativeHeight="251662336" behindDoc="0" locked="0" layoutInCell="1" allowOverlap="1" wp14:anchorId="3F24F8F9" wp14:editId="051AA489">
             <wp:simplePos x="0" y="0"/>
             <wp:positionH relativeFrom="column">
-              <wp:posOffset>-822960</wp:posOffset>
+              <wp:posOffset>-815340</wp:posOffset>
             </wp:positionH>
             <wp:positionV relativeFrom="paragraph">
               <wp:posOffset>-1905</wp:posOffset>
             </wp:positionV>
-            <wp:extent cx="7759700" cy="4725670"/>
+            <wp:extent cx="7726045" cy="5292090"/>
             <wp:effectExtent l="0" t="0" r="0" b="0"/>
             <wp:wrapThrough wrapText="bothSides">
               <wp:wrapPolygon edited="0">
                 <wp:start x="0" y="0"/>
-                <wp:lineTo x="0" y="21507"/>
-                <wp:lineTo x="21529" y="21507"/>
-                <wp:lineTo x="21529" y="0"/>
+                <wp:lineTo x="0" y="21538"/>
+                <wp:lineTo x="21570" y="21538"/>
+                <wp:lineTo x="21570" y="0"/>
                 <wp:lineTo x="0" y="0"/>
               </wp:wrapPolygon>
             </wp:wrapThrough>
-            <wp:docPr id="2" name="Picture 2"/>
+            <wp:docPr id="1" name="Picture 1"/>
             <wp:cNvGraphicFramePr>
               <a:graphicFrameLocks xmlns:a="http://schemas.openxmlformats.org/drawingml/2006/main" noChangeAspect="1"/>
             </wp:cNvGraphicFramePr>
@@ -1708,11 +1706,11 @@
               <a:graphicData uri="http://schemas.openxmlformats.org/drawingml/2006/picture">
                 <pic:pic xmlns:pic="http://schemas.openxmlformats.org/drawingml/2006/picture">
                   <pic:nvPicPr>
-                    <pic:cNvPr id="2" name="Project-class Diag-4.jpg"/>
+                    <pic:cNvPr id="1" name="Project-class Diag-5.jpg"/>
                     <pic:cNvPicPr/>
                   </pic:nvPicPr>
                   <pic:blipFill>
-                    <a:blip r:embed="rId9" cstate="print">
+                    <a:blip r:embed="rId9">
                       <a:extLst>
                         <a:ext uri="{28A0092B-C50C-407E-A947-70E740481C1C}">
                           <a14:useLocalDpi xmlns:a14="http://schemas.microsoft.com/office/drawing/2010/main" val="0"/>
@@ -1726,7 +1724,7 @@
                   <pic:spPr>
                     <a:xfrm>
                       <a:off x="0" y="0"/>
-                      <a:ext cx="7759700" cy="4725670"/>
+                      <a:ext cx="7726045" cy="5292090"/>
                     </a:xfrm>
                     <a:prstGeom prst="rect">
                       <a:avLst/>
@@ -1928,6 +1926,9 @@
             <w:pPr>
               <w:pStyle w:val="TableText"/>
             </w:pPr>
+            <w:r>
+              <w:t>1</w:t>
+            </w:r>
           </w:p>
         </w:tc>
         <w:tc>
@@ -1936,21 +1937,560 @@
             <w:shd w:val="clear" w:color="auto" w:fill="FFFFFF"/>
             <w:vAlign w:val="center"/>
           </w:tcPr>
+          <w:p>
+            <w:pPr>
+              <w:pStyle w:val="TableText"/>
+            </w:pPr>
+            <w:proofErr w:type="spellStart"/>
+            <w:r>
+              <w:t>GarageMachine</w:t>
+            </w:r>
+            <w:proofErr w:type="spellEnd"/>
+          </w:p>
+        </w:tc>
+        <w:tc>
+          <w:tcPr>
+            <w:tcW w:w="3780" w:type="dxa"/>
+            <w:vAlign w:val="center"/>
+          </w:tcPr>
+          <w:p>
+            <w:pPr>
+              <w:pStyle w:val="TableText"/>
+              <w:rPr>
+                <w:lang w:bidi="ar-EG"/>
+              </w:rPr>
+            </w:pPr>
+            <w:r>
+              <w:t xml:space="preserve">It is a class of the machine that the driver will communicate with it by enter his car`s info to enter to the garage , press leave button to show him the </w:t>
+            </w:r>
+            <w:r>
+              <w:rPr>
+                <w:lang w:bidi="ar-EG"/>
+              </w:rPr>
+              <w:t xml:space="preserve">cost and the drive pay it and leave , Return Change to show him if there are </w:t>
+            </w:r>
+            <w:r>
+              <w:rPr>
+                <w:lang w:bidi="ar-EG"/>
+              </w:rPr>
+              <w:t>rest of the money</w:t>
+            </w:r>
+            <w:r>
+              <w:rPr>
+                <w:lang w:bidi="ar-EG"/>
+              </w:rPr>
+              <w:t xml:space="preserve"> or not ,Return money to return to him the rest of money </w:t>
+            </w:r>
+            <w:r>
+              <w:t xml:space="preserve"> </w:t>
+            </w:r>
+          </w:p>
+        </w:tc>
+      </w:tr>
+      <w:tr>
+        <w:trPr>
+          <w:cantSplit/>
+        </w:trPr>
+        <w:tc>
+          <w:tcPr>
+            <w:tcW w:w="1440" w:type="dxa"/>
+            <w:vAlign w:val="center"/>
+          </w:tcPr>
+          <w:p>
+            <w:pPr>
+              <w:pStyle w:val="TableText"/>
+            </w:pPr>
+            <w:r>
+              <w:lastRenderedPageBreak/>
+              <w:t>2</w:t>
+            </w:r>
+          </w:p>
+        </w:tc>
+        <w:tc>
+          <w:tcPr>
+            <w:tcW w:w="1710" w:type="dxa"/>
+            <w:shd w:val="clear" w:color="auto" w:fill="FFFFFF"/>
+            <w:vAlign w:val="center"/>
+          </w:tcPr>
+          <w:p>
+            <w:pPr>
+              <w:pStyle w:val="TableText"/>
+            </w:pPr>
+            <w:proofErr w:type="spellStart"/>
+            <w:r>
+              <w:t>MachineController</w:t>
+            </w:r>
+            <w:proofErr w:type="spellEnd"/>
+          </w:p>
+        </w:tc>
+        <w:tc>
+          <w:tcPr>
+            <w:tcW w:w="3780" w:type="dxa"/>
+            <w:vAlign w:val="center"/>
+          </w:tcPr>
+          <w:p>
+            <w:pPr>
+              <w:pStyle w:val="TableText"/>
+              <w:rPr>
+                <w:lang w:bidi="ar-EG"/>
+              </w:rPr>
+            </w:pPr>
+            <w:r>
+              <w:t xml:space="preserve">It is a class that control the machine by sending the info to the system to and receiving the </w:t>
+            </w:r>
+            <w:r>
+              <w:rPr>
+                <w:lang w:bidi="ar-EG"/>
+              </w:rPr>
+              <w:t xml:space="preserve">suitable slot ,if the driver pass leave button the machine controller use function leave and </w:t>
+            </w:r>
+          </w:p>
+          <w:p>
+            <w:pPr>
+              <w:pStyle w:val="TableText"/>
+              <w:rPr>
+                <w:lang w:bidi="ar-EG"/>
+              </w:rPr>
+            </w:pPr>
+            <w:r>
+              <w:rPr>
+                <w:lang w:bidi="ar-EG"/>
+              </w:rPr>
+              <w:t xml:space="preserve">Checkout  to calculate the cost of the parking and show it to the driver  </w:t>
+            </w:r>
+            <w:r>
+              <w:t xml:space="preserve"> </w:t>
+            </w:r>
+          </w:p>
+        </w:tc>
+      </w:tr>
+      <w:tr>
+        <w:trPr>
+          <w:cantSplit/>
+        </w:trPr>
+        <w:tc>
+          <w:tcPr>
+            <w:tcW w:w="1440" w:type="dxa"/>
+            <w:vAlign w:val="center"/>
+          </w:tcPr>
+          <w:p>
+            <w:pPr>
+              <w:pStyle w:val="TableText"/>
+            </w:pPr>
+            <w:r>
+              <w:t>3</w:t>
+            </w:r>
+          </w:p>
+        </w:tc>
+        <w:tc>
+          <w:tcPr>
+            <w:tcW w:w="1710" w:type="dxa"/>
+            <w:shd w:val="clear" w:color="auto" w:fill="FFFFFF"/>
+            <w:vAlign w:val="center"/>
+          </w:tcPr>
+          <w:p>
+            <w:pPr>
+              <w:pStyle w:val="TableText"/>
+            </w:pPr>
+            <w:proofErr w:type="spellStart"/>
+            <w:r>
+              <w:t>MangerScreen</w:t>
+            </w:r>
+            <w:proofErr w:type="spellEnd"/>
+            <w:r>
+              <w:t xml:space="preserve"> </w:t>
+            </w:r>
+          </w:p>
+        </w:tc>
+        <w:tc>
+          <w:tcPr>
+            <w:tcW w:w="3780" w:type="dxa"/>
+            <w:vAlign w:val="center"/>
+          </w:tcPr>
+          <w:p>
+            <w:pPr>
+              <w:pStyle w:val="TableText"/>
+            </w:pPr>
+            <w:r>
+              <w:t xml:space="preserve">It is a class that the manger communicate with to show the manger all things of the garage ,if the manger press the show income button it sent to the controller to show the income if the manger press show </w:t>
+            </w:r>
+            <w:proofErr w:type="spellStart"/>
+            <w:r>
+              <w:t>num</w:t>
+            </w:r>
+            <w:proofErr w:type="spellEnd"/>
+            <w:r>
+              <w:t xml:space="preserve"> of the vehicle button it sent to the controller to show the </w:t>
+            </w:r>
+            <w:proofErr w:type="spellStart"/>
+            <w:r>
+              <w:t>num</w:t>
+            </w:r>
+            <w:proofErr w:type="spellEnd"/>
+            <w:r>
+              <w:t xml:space="preserve"> of vehicle , if the manger want to see the available slots he press on the button of </w:t>
+            </w:r>
+            <w:proofErr w:type="spellStart"/>
+            <w:r>
+              <w:t>showAvalSlots</w:t>
+            </w:r>
+            <w:proofErr w:type="spellEnd"/>
+            <w:r>
+              <w:t xml:space="preserve"> and sent to the controller to show the free slots   </w:t>
+            </w:r>
+          </w:p>
           <w:p>
             <w:pPr>
               <w:pStyle w:val="TableText"/>
             </w:pPr>
           </w:p>
         </w:tc>
-        <w:tc>
-          <w:tcPr>
-            <w:tcW w:w="3780" w:type="dxa"/>
+      </w:tr>
+      <w:tr>
+        <w:trPr>
+          <w:cantSplit/>
+        </w:trPr>
+        <w:tc>
+          <w:tcPr>
+            <w:tcW w:w="1440" w:type="dxa"/>
             <w:vAlign w:val="center"/>
           </w:tcPr>
           <w:p>
             <w:pPr>
               <w:pStyle w:val="TableText"/>
             </w:pPr>
+            <w:r>
+              <w:t>4</w:t>
+            </w:r>
+          </w:p>
+        </w:tc>
+        <w:tc>
+          <w:tcPr>
+            <w:tcW w:w="1710" w:type="dxa"/>
+            <w:shd w:val="clear" w:color="auto" w:fill="FFFFFF"/>
+            <w:vAlign w:val="center"/>
+          </w:tcPr>
+          <w:p>
+            <w:pPr>
+              <w:pStyle w:val="TableText"/>
+            </w:pPr>
+            <w:proofErr w:type="spellStart"/>
+            <w:r>
+              <w:t>ScreenController</w:t>
+            </w:r>
+            <w:proofErr w:type="spellEnd"/>
+            <w:r>
+              <w:t xml:space="preserve"> </w:t>
+            </w:r>
+          </w:p>
+        </w:tc>
+        <w:tc>
+          <w:tcPr>
+            <w:tcW w:w="3780" w:type="dxa"/>
+            <w:vAlign w:val="center"/>
+          </w:tcPr>
+          <w:p>
+            <w:pPr>
+              <w:pStyle w:val="TableText"/>
+            </w:pPr>
+            <w:r>
+              <w:t>It is a class that control the manger screen  , show the manger the total income that the garage earn in a point of time,</w:t>
+            </w:r>
+          </w:p>
+          <w:p>
+            <w:pPr>
+              <w:pStyle w:val="TableText"/>
+            </w:pPr>
+            <w:r>
+              <w:t xml:space="preserve">Show the manger the number of the vehicle in a point of time , show the manger the available slots in the garage and show the manger if there are a problem with the driver  in the payment </w:t>
+            </w:r>
+          </w:p>
+        </w:tc>
+      </w:tr>
+      <w:tr>
+        <w:trPr>
+          <w:cantSplit/>
+        </w:trPr>
+        <w:tc>
+          <w:tcPr>
+            <w:tcW w:w="1440" w:type="dxa"/>
+            <w:vAlign w:val="center"/>
+          </w:tcPr>
+          <w:p>
+            <w:pPr>
+              <w:pStyle w:val="TableText"/>
+            </w:pPr>
+            <w:r>
+              <w:t>5</w:t>
+            </w:r>
+          </w:p>
+        </w:tc>
+        <w:tc>
+          <w:tcPr>
+            <w:tcW w:w="1710" w:type="dxa"/>
+            <w:shd w:val="clear" w:color="auto" w:fill="FFFFFF"/>
+            <w:vAlign w:val="center"/>
+          </w:tcPr>
+          <w:p>
+            <w:pPr>
+              <w:pStyle w:val="TableText"/>
+            </w:pPr>
+            <w:r>
+              <w:t xml:space="preserve">Slots </w:t>
+            </w:r>
+          </w:p>
+        </w:tc>
+        <w:tc>
+          <w:tcPr>
+            <w:tcW w:w="3780" w:type="dxa"/>
+            <w:vAlign w:val="center"/>
+          </w:tcPr>
+          <w:p>
+            <w:pPr>
+              <w:pStyle w:val="TableText"/>
+            </w:pPr>
+            <w:r>
+              <w:t xml:space="preserve">It is a class receive the request of the driver and call the function of park in ,search for free slots in the garage then call function of </w:t>
+            </w:r>
+            <w:proofErr w:type="spellStart"/>
+            <w:r>
+              <w:t>getAvailslots</w:t>
+            </w:r>
+            <w:proofErr w:type="spellEnd"/>
+            <w:r>
+              <w:t xml:space="preserve"> to send the available slot to the machine     </w:t>
+            </w:r>
+          </w:p>
+        </w:tc>
+      </w:tr>
+      <w:tr>
+        <w:trPr>
+          <w:cantSplit/>
+        </w:trPr>
+        <w:tc>
+          <w:tcPr>
+            <w:tcW w:w="1440" w:type="dxa"/>
+            <w:vAlign w:val="center"/>
+          </w:tcPr>
+          <w:p>
+            <w:pPr>
+              <w:pStyle w:val="TableText"/>
+            </w:pPr>
+            <w:r>
+              <w:t>6</w:t>
+            </w:r>
+          </w:p>
+        </w:tc>
+        <w:tc>
+          <w:tcPr>
+            <w:tcW w:w="1710" w:type="dxa"/>
+            <w:shd w:val="clear" w:color="auto" w:fill="FFFFFF"/>
+            <w:vAlign w:val="center"/>
+          </w:tcPr>
+          <w:p>
+            <w:pPr>
+              <w:pStyle w:val="TableText"/>
+            </w:pPr>
+            <w:r>
+              <w:t xml:space="preserve">Slot </w:t>
+            </w:r>
+          </w:p>
+        </w:tc>
+        <w:tc>
+          <w:tcPr>
+            <w:tcW w:w="3780" w:type="dxa"/>
+            <w:vAlign w:val="center"/>
+          </w:tcPr>
+          <w:p>
+            <w:pPr>
+              <w:pStyle w:val="TableText"/>
+            </w:pPr>
+            <w:r>
+              <w:t>This class get the information of the driver`s vehicle by three functions [</w:t>
+            </w:r>
+            <w:proofErr w:type="spellStart"/>
+            <w:r>
+              <w:t>Getwid</w:t>
+            </w:r>
+            <w:proofErr w:type="spellEnd"/>
+            <w:r>
+              <w:t>(),</w:t>
+            </w:r>
+            <w:proofErr w:type="spellStart"/>
+            <w:r>
+              <w:t>GetDep</w:t>
+            </w:r>
+            <w:proofErr w:type="spellEnd"/>
+            <w:r>
+              <w:t>(),</w:t>
+            </w:r>
+            <w:proofErr w:type="spellStart"/>
+            <w:r>
+              <w:t>GetId</w:t>
+            </w:r>
+            <w:proofErr w:type="spellEnd"/>
+            <w:r>
+              <w:t xml:space="preserve">()],and then search for the suitable slot to the vehicle then call function </w:t>
+            </w:r>
+            <w:proofErr w:type="spellStart"/>
+            <w:r>
+              <w:t>ifAvail</w:t>
+            </w:r>
+            <w:proofErr w:type="spellEnd"/>
+            <w:r>
+              <w:t xml:space="preserve">() to show if it found it or not  </w:t>
+            </w:r>
+          </w:p>
+        </w:tc>
+      </w:tr>
+      <w:tr>
+        <w:trPr>
+          <w:cantSplit/>
+        </w:trPr>
+        <w:tc>
+          <w:tcPr>
+            <w:tcW w:w="1440" w:type="dxa"/>
+            <w:vAlign w:val="center"/>
+          </w:tcPr>
+          <w:p>
+            <w:pPr>
+              <w:pStyle w:val="TableText"/>
+            </w:pPr>
+            <w:r>
+              <w:t>7</w:t>
+            </w:r>
+          </w:p>
+        </w:tc>
+        <w:tc>
+          <w:tcPr>
+            <w:tcW w:w="1710" w:type="dxa"/>
+            <w:shd w:val="clear" w:color="auto" w:fill="FFFFFF"/>
+            <w:vAlign w:val="center"/>
+          </w:tcPr>
+          <w:p>
+            <w:pPr>
+              <w:pStyle w:val="TableText"/>
+            </w:pPr>
+            <w:proofErr w:type="spellStart"/>
+            <w:r>
+              <w:t>vehicleCard</w:t>
+            </w:r>
+            <w:proofErr w:type="spellEnd"/>
+            <w:r>
+              <w:t xml:space="preserve"> </w:t>
+            </w:r>
+          </w:p>
+        </w:tc>
+        <w:tc>
+          <w:tcPr>
+            <w:tcW w:w="3780" w:type="dxa"/>
+            <w:vAlign w:val="center"/>
+          </w:tcPr>
+          <w:p>
+            <w:pPr>
+              <w:pStyle w:val="TableText"/>
+              <w:rPr>
+                <w:rtl/>
+                <w:lang w:bidi="ar-EG"/>
+              </w:rPr>
+            </w:pPr>
+            <w:r>
+              <w:t xml:space="preserve">It is a class to collection all data about the vehicle ,create form and fill the form by the model , </w:t>
+            </w:r>
+            <w:proofErr w:type="spellStart"/>
+            <w:r>
+              <w:t>carNum</w:t>
+            </w:r>
+            <w:proofErr w:type="spellEnd"/>
+            <w:r>
+              <w:t xml:space="preserve"> , model year , the car`s width , the car`s depth  and  slot id  and if the driver want to </w:t>
+            </w:r>
+            <w:proofErr w:type="spellStart"/>
+            <w:r>
+              <w:t>prakout</w:t>
+            </w:r>
+            <w:proofErr w:type="spellEnd"/>
+            <w:r>
+              <w:t xml:space="preserve"> it calculate the time that the car take in the garage and calculate the park cost then destroy the form    </w:t>
+            </w:r>
+          </w:p>
+        </w:tc>
+      </w:tr>
+      <w:tr>
+        <w:trPr>
+          <w:cantSplit/>
+        </w:trPr>
+        <w:tc>
+          <w:tcPr>
+            <w:tcW w:w="1440" w:type="dxa"/>
+            <w:vAlign w:val="center"/>
+          </w:tcPr>
+          <w:p>
+            <w:pPr>
+              <w:pStyle w:val="TableText"/>
+            </w:pPr>
+            <w:r>
+              <w:lastRenderedPageBreak/>
+              <w:t>8</w:t>
+            </w:r>
+          </w:p>
+        </w:tc>
+        <w:tc>
+          <w:tcPr>
+            <w:tcW w:w="1710" w:type="dxa"/>
+            <w:shd w:val="clear" w:color="auto" w:fill="FFFFFF"/>
+            <w:vAlign w:val="center"/>
+          </w:tcPr>
+          <w:p>
+            <w:pPr>
+              <w:pStyle w:val="TableText"/>
+            </w:pPr>
+            <w:proofErr w:type="spellStart"/>
+            <w:r>
+              <w:t>ParkingMang</w:t>
+            </w:r>
+            <w:proofErr w:type="spellEnd"/>
+            <w:r>
+              <w:t xml:space="preserve"> </w:t>
+            </w:r>
+          </w:p>
+        </w:tc>
+        <w:tc>
+          <w:tcPr>
+            <w:tcW w:w="3780" w:type="dxa"/>
+            <w:vAlign w:val="center"/>
+          </w:tcPr>
+          <w:p>
+            <w:pPr>
+              <w:pStyle w:val="TableText"/>
+            </w:pPr>
+            <w:r>
+              <w:t xml:space="preserve">It is a class to manage the garage , when the driver enter to the garage the </w:t>
+            </w:r>
+            <w:proofErr w:type="spellStart"/>
+            <w:r>
+              <w:t>parkingMang</w:t>
+            </w:r>
+            <w:proofErr w:type="spellEnd"/>
+            <w:r>
+              <w:t xml:space="preserve"> call function add car and pass to it the entry time , function no money if the driver does not have money in his card , when the driver park out the class call remove car to calculate the taken time and remove the this car from the system and made there slot available , the function of </w:t>
+            </w:r>
+            <w:proofErr w:type="spellStart"/>
+            <w:r>
+              <w:t>addIncome</w:t>
+            </w:r>
+            <w:proofErr w:type="spellEnd"/>
+            <w:r>
+              <w:t xml:space="preserve"> to add the new income to the total income , function get income to show the total income and function </w:t>
+            </w:r>
+            <w:proofErr w:type="spellStart"/>
+            <w:r>
+              <w:t>GetNumOfVehicle</w:t>
+            </w:r>
+            <w:proofErr w:type="spellEnd"/>
+            <w:r>
+              <w:t xml:space="preserve"> to count the number of vehicle in the garage In any point of time </w:t>
+            </w:r>
           </w:p>
         </w:tc>
       </w:tr>
@@ -1970,14 +2510,14 @@
           <w:color w:val="4F81BD" w:themeColor="accent1"/>
         </w:rPr>
       </w:pPr>
-      <w:bookmarkStart w:id="7" w:name="_Toc101814924"/>
+      <w:bookmarkStart w:id="6" w:name="_Toc101814924"/>
       <w:r>
         <w:rPr>
           <w:color w:val="4F81BD" w:themeColor="accent1"/>
         </w:rPr>
         <w:t>Important Algorithm</w:t>
       </w:r>
-      <w:bookmarkEnd w:id="7"/>
+      <w:bookmarkEnd w:id="6"/>
     </w:p>
     <w:p>
       <w:pPr>
@@ -2016,47 +2556,58 @@
         </w:rPr>
         <w:t xml:space="preserve"> is implementing an algorithm (complex enough), then you should describe it here. </w:t>
       </w:r>
+      <w:bookmarkStart w:id="7" w:name="_Toc101814925"/>
     </w:p>
     <w:p>
       <w:pPr>
         <w:pStyle w:val="Heading2"/>
       </w:pPr>
-      <w:bookmarkStart w:id="8" w:name="_Toc101814925"/>
+      <w:r>
+        <w:t>II</w:t>
+      </w:r>
+      <w:r>
+        <w:t xml:space="preserve">. </w:t>
+      </w:r>
+      <w:r>
+        <w:t>Sequence diagrams</w:t>
+      </w:r>
+      <w:bookmarkEnd w:id="7"/>
     </w:p>
     <w:p>
       <w:pPr>
-        <w:pStyle w:val="Heading2"/>
-      </w:pPr>
-    </w:p>
-    <w:p>
-      <w:pPr>
-        <w:pStyle w:val="Heading2"/>
+        <w:jc w:val="center"/>
+        <w:rPr>
+          <w:b/>
+          <w:bCs/>
+          <w:color w:val="C00000"/>
+        </w:rPr>
       </w:pPr>
       <w:r>
         <w:rPr>
           <w:noProof/>
         </w:rPr>
+        <w:lastRenderedPageBreak/>
         <w:drawing>
-          <wp:anchor distT="0" distB="0" distL="114300" distR="114300" simplePos="0" relativeHeight="251657728" behindDoc="0" locked="0" layoutInCell="1" allowOverlap="1" wp14:anchorId="41479088" wp14:editId="58E92954">
+          <wp:anchor distT="0" distB="0" distL="114300" distR="114300" simplePos="0" relativeHeight="251663360" behindDoc="0" locked="0" layoutInCell="1" allowOverlap="1" wp14:anchorId="79718A5A" wp14:editId="7E6E6024">
             <wp:simplePos x="0" y="0"/>
             <wp:positionH relativeFrom="column">
               <wp:posOffset>-822960</wp:posOffset>
             </wp:positionH>
             <wp:positionV relativeFrom="paragraph">
-              <wp:posOffset>285750</wp:posOffset>
+              <wp:posOffset>324485</wp:posOffset>
             </wp:positionV>
-            <wp:extent cx="7772400" cy="6649720"/>
+            <wp:extent cx="7775575" cy="6036310"/>
             <wp:effectExtent l="0" t="0" r="0" b="0"/>
             <wp:wrapThrough wrapText="bothSides">
               <wp:wrapPolygon edited="0">
                 <wp:start x="0" y="0"/>
-                <wp:lineTo x="0" y="21534"/>
-                <wp:lineTo x="21547" y="21534"/>
-                <wp:lineTo x="21547" y="0"/>
+                <wp:lineTo x="0" y="21541"/>
+                <wp:lineTo x="21538" y="21541"/>
+                <wp:lineTo x="21538" y="0"/>
                 <wp:lineTo x="0" y="0"/>
               </wp:wrapPolygon>
             </wp:wrapThrough>
-            <wp:docPr id="3" name="Picture 3"/>
+            <wp:docPr id="4" name="Picture 4"/>
             <wp:cNvGraphicFramePr>
               <a:graphicFrameLocks xmlns:a="http://schemas.openxmlformats.org/drawingml/2006/main" noChangeAspect="1"/>
             </wp:cNvGraphicFramePr>
@@ -2064,7 +2615,7 @@
               <a:graphicData uri="http://schemas.openxmlformats.org/drawingml/2006/picture">
                 <pic:pic xmlns:pic="http://schemas.openxmlformats.org/drawingml/2006/picture">
                   <pic:nvPicPr>
-                    <pic:cNvPr id="3" name="Project-Sequence-1.jpg"/>
+                    <pic:cNvPr id="4" name="Project-Sequence-2.jpg"/>
                     <pic:cNvPicPr/>
                   </pic:nvPicPr>
                   <pic:blipFill>
@@ -2082,7 +2633,7 @@
                   <pic:spPr>
                     <a:xfrm>
                       <a:off x="0" y="0"/>
-                      <a:ext cx="7772400" cy="6649720"/>
+                      <a:ext cx="7775575" cy="6036310"/>
                     </a:xfrm>
                     <a:prstGeom prst="rect">
                       <a:avLst/>
@@ -2100,31 +2651,20 @@
           </wp:anchor>
         </w:drawing>
       </w:r>
-      <w:r>
-        <w:t>II</w:t>
-      </w:r>
-      <w:r>
-        <w:t xml:space="preserve">. </w:t>
-      </w:r>
-      <w:r>
-        <w:t>Sequence diagrams</w:t>
-      </w:r>
-      <w:bookmarkEnd w:id="8"/>
     </w:p>
     <w:p>
       <w:pPr>
         <w:jc w:val="center"/>
-        <w:rPr>
-          <w:b/>
-          <w:bCs/>
-          <w:color w:val="C00000"/>
-        </w:rPr>
       </w:pPr>
     </w:p>
     <w:p>
       <w:pPr>
-        <w:jc w:val="center"/>
-      </w:pPr>
+        <w:pStyle w:val="Heading3"/>
+        <w:rPr>
+          <w:color w:val="4F81BD" w:themeColor="accent1"/>
+        </w:rPr>
+      </w:pPr>
+      <w:bookmarkStart w:id="8" w:name="_Toc101814926"/>
     </w:p>
     <w:p>
       <w:pPr>
@@ -2133,28 +2673,19 @@
           <w:color w:val="4F81BD" w:themeColor="accent1"/>
         </w:rPr>
       </w:pPr>
-      <w:bookmarkStart w:id="9" w:name="_Toc101814926"/>
-    </w:p>
-    <w:p>
-      <w:pPr>
-        <w:pStyle w:val="Heading3"/>
+      <w:r>
         <w:rPr>
           <w:color w:val="4F81BD" w:themeColor="accent1"/>
         </w:rPr>
-      </w:pPr>
+        <w:t>Class - Sequence Usage</w:t>
+      </w:r>
       <w:r>
         <w:rPr>
           <w:color w:val="4F81BD" w:themeColor="accent1"/>
         </w:rPr>
-        <w:t>Class - Sequence Usage</w:t>
-      </w:r>
-      <w:r>
-        <w:rPr>
-          <w:color w:val="4F81BD" w:themeColor="accent1"/>
-        </w:rPr>
         <w:t xml:space="preserve"> Table</w:t>
       </w:r>
-      <w:bookmarkEnd w:id="9"/>
+      <w:bookmarkEnd w:id="8"/>
     </w:p>
     <w:p>
       <w:pPr>
@@ -2175,7 +2706,16 @@
           <w:bCs/>
           <w:color w:val="C00000"/>
         </w:rPr>
-        <w:t>In this table, we will list EVERY class in class diagram and which sequences used this class diagram. This helps in avoiding either unused classes or extra classes appears in sequence diagrams. In "Overall used methods" section, put all functions appeared in all sequences. If this table was built in ignorance of actual class / sequence diagrams = REJECTED for whole document.</w:t>
+        <w:t xml:space="preserve">In this table, we will list EVERY class in class diagram and which sequences used this class diagram. This helps in avoiding either unused classes or extra classes appears in sequence </w:t>
+      </w:r>
+      <w:r>
+        <w:rPr>
+          <w:b/>
+          <w:bCs/>
+          <w:color w:val="C00000"/>
+        </w:rPr>
+        <w:lastRenderedPageBreak/>
+        <w:t>diagrams. In "Overall used methods" section, put all functions appeared in all sequences. If this table was built in ignorance of actual class / sequence diagrams = REJECTED for whole document.</w:t>
       </w:r>
     </w:p>
     <w:tbl>
@@ -2218,6 +2758,10 @@
           <w:p>
             <w:pPr>
               <w:pStyle w:val="TableText"/>
+              <w:numPr>
+                <w:ilvl w:val="0"/>
+                <w:numId w:val="2"/>
+              </w:numPr>
               <w:rPr>
                 <w:b/>
                 <w:bCs/>
@@ -2312,9 +2856,11 @@
             <w:pPr>
               <w:pStyle w:val="TableText"/>
             </w:pPr>
-            <w:r>
-              <w:t>E.g. Employee</w:t>
-            </w:r>
+            <w:proofErr w:type="spellStart"/>
+            <w:r>
+              <w:t>GarageMachine</w:t>
+            </w:r>
+            <w:proofErr w:type="spellEnd"/>
           </w:p>
         </w:tc>
         <w:tc>
@@ -2328,7 +2874,7 @@
               <w:pStyle w:val="TableText"/>
             </w:pPr>
             <w:r>
-              <w:t xml:space="preserve">1, 3, 5 (means Seq Ids 1, 3, 5 used Employee class) </w:t>
+              <w:t>1,8,14,16,20</w:t>
             </w:r>
           </w:p>
         </w:tc>
@@ -2341,12 +2887,33 @@
             <w:pPr>
               <w:pStyle w:val="TableText"/>
             </w:pPr>
-            <w:r>
-              <w:t xml:space="preserve">Save, </w:t>
-            </w:r>
             <w:proofErr w:type="spellStart"/>
             <w:r>
-              <w:t>GetData</w:t>
+              <w:t>EnterInfoButton</w:t>
+            </w:r>
+            <w:proofErr w:type="spellEnd"/>
+            <w:r>
+              <w:t xml:space="preserve"> , </w:t>
+            </w:r>
+            <w:proofErr w:type="spellStart"/>
+            <w:r>
+              <w:t>leaveButton</w:t>
+            </w:r>
+            <w:proofErr w:type="spellEnd"/>
+            <w:r>
+              <w:t xml:space="preserve"> , pay ,</w:t>
+            </w:r>
+            <w:proofErr w:type="spellStart"/>
+            <w:r>
+              <w:t>ReturnMoney</w:t>
+            </w:r>
+            <w:proofErr w:type="spellEnd"/>
+            <w:r>
+              <w:t xml:space="preserve"> , </w:t>
+            </w:r>
+            <w:proofErr w:type="spellStart"/>
+            <w:r>
+              <w:t>ReturnChange</w:t>
             </w:r>
             <w:proofErr w:type="spellEnd"/>
           </w:p>
@@ -2365,6 +2932,11 @@
             <w:pPr>
               <w:pStyle w:val="TableText"/>
             </w:pPr>
+            <w:proofErr w:type="spellStart"/>
+            <w:r>
+              <w:t>MachineController</w:t>
+            </w:r>
+            <w:proofErr w:type="spellEnd"/>
           </w:p>
         </w:tc>
         <w:tc>
@@ -2377,6 +2949,9 @@
             <w:pPr>
               <w:pStyle w:val="TableText"/>
             </w:pPr>
+            <w:r>
+              <w:t>2,9,15</w:t>
+            </w:r>
           </w:p>
         </w:tc>
         <w:tc>
@@ -2388,6 +2963,396 @@
             <w:pPr>
               <w:pStyle w:val="TableText"/>
             </w:pPr>
+            <w:proofErr w:type="spellStart"/>
+            <w:r>
+              <w:t>SetInfo</w:t>
+            </w:r>
+            <w:proofErr w:type="spellEnd"/>
+            <w:r>
+              <w:t xml:space="preserve"> , leave , check</w:t>
+            </w:r>
+          </w:p>
+        </w:tc>
+      </w:tr>
+      <w:tr>
+        <w:trPr>
+          <w:cantSplit/>
+        </w:trPr>
+        <w:tc>
+          <w:tcPr>
+            <w:tcW w:w="2340" w:type="dxa"/>
+            <w:vAlign w:val="center"/>
+          </w:tcPr>
+          <w:p>
+            <w:pPr>
+              <w:pStyle w:val="TableText"/>
+            </w:pPr>
+            <w:r>
+              <w:t>slots</w:t>
+            </w:r>
+          </w:p>
+        </w:tc>
+        <w:tc>
+          <w:tcPr>
+            <w:tcW w:w="4320" w:type="dxa"/>
+            <w:shd w:val="clear" w:color="auto" w:fill="FFFFFF"/>
+            <w:vAlign w:val="center"/>
+          </w:tcPr>
+          <w:p>
+            <w:pPr>
+              <w:pStyle w:val="TableText"/>
+            </w:pPr>
+            <w:r>
+              <w:t>3,10,36</w:t>
+            </w:r>
+          </w:p>
+        </w:tc>
+        <w:tc>
+          <w:tcPr>
+            <w:tcW w:w="2970" w:type="dxa"/>
+            <w:shd w:val="clear" w:color="auto" w:fill="FFFFFF"/>
+          </w:tcPr>
+          <w:p>
+            <w:pPr>
+              <w:pStyle w:val="TableText"/>
+            </w:pPr>
+            <w:proofErr w:type="spellStart"/>
+            <w:r>
+              <w:t>Parkin</w:t>
+            </w:r>
+            <w:proofErr w:type="spellEnd"/>
+            <w:r>
+              <w:t xml:space="preserve"> , </w:t>
+            </w:r>
+            <w:proofErr w:type="spellStart"/>
+            <w:r>
+              <w:t>freeSlot</w:t>
+            </w:r>
+            <w:proofErr w:type="spellEnd"/>
+            <w:r>
+              <w:t xml:space="preserve"> , </w:t>
+            </w:r>
+            <w:proofErr w:type="spellStart"/>
+            <w:r>
+              <w:t>GetAvalSlots</w:t>
+            </w:r>
+            <w:proofErr w:type="spellEnd"/>
+          </w:p>
+        </w:tc>
+      </w:tr>
+      <w:tr>
+        <w:trPr>
+          <w:cantSplit/>
+        </w:trPr>
+        <w:tc>
+          <w:tcPr>
+            <w:tcW w:w="2340" w:type="dxa"/>
+            <w:vAlign w:val="center"/>
+          </w:tcPr>
+          <w:p>
+            <w:pPr>
+              <w:pStyle w:val="TableText"/>
+            </w:pPr>
+            <w:proofErr w:type="spellStart"/>
+            <w:r>
+              <w:t>VehicleCard</w:t>
+            </w:r>
+            <w:proofErr w:type="spellEnd"/>
+          </w:p>
+        </w:tc>
+        <w:tc>
+          <w:tcPr>
+            <w:tcW w:w="4320" w:type="dxa"/>
+            <w:shd w:val="clear" w:color="auto" w:fill="FFFFFF"/>
+            <w:vAlign w:val="center"/>
+          </w:tcPr>
+          <w:p>
+            <w:pPr>
+              <w:pStyle w:val="TableText"/>
+            </w:pPr>
+            <w:r>
+              <w:t>6,11,21</w:t>
+            </w:r>
+          </w:p>
+        </w:tc>
+        <w:tc>
+          <w:tcPr>
+            <w:tcW w:w="2970" w:type="dxa"/>
+            <w:shd w:val="clear" w:color="auto" w:fill="FFFFFF"/>
+          </w:tcPr>
+          <w:p>
+            <w:pPr>
+              <w:pStyle w:val="TableText"/>
+            </w:pPr>
+            <w:proofErr w:type="spellStart"/>
+            <w:r>
+              <w:t>createForm</w:t>
+            </w:r>
+            <w:proofErr w:type="spellEnd"/>
+            <w:r>
+              <w:t xml:space="preserve"> , </w:t>
+            </w:r>
+            <w:proofErr w:type="spellStart"/>
+            <w:r>
+              <w:t>ParkOut</w:t>
+            </w:r>
+            <w:proofErr w:type="spellEnd"/>
+            <w:r>
+              <w:t xml:space="preserve"> , </w:t>
+            </w:r>
+            <w:proofErr w:type="spellStart"/>
+            <w:r>
+              <w:t>Desform</w:t>
+            </w:r>
+            <w:proofErr w:type="spellEnd"/>
+          </w:p>
+        </w:tc>
+      </w:tr>
+      <w:tr>
+        <w:trPr>
+          <w:cantSplit/>
+        </w:trPr>
+        <w:tc>
+          <w:tcPr>
+            <w:tcW w:w="2340" w:type="dxa"/>
+            <w:vAlign w:val="center"/>
+          </w:tcPr>
+          <w:p>
+            <w:pPr>
+              <w:pStyle w:val="TableText"/>
+            </w:pPr>
+            <w:proofErr w:type="spellStart"/>
+            <w:r>
+              <w:t>ParkingMang</w:t>
+            </w:r>
+            <w:proofErr w:type="spellEnd"/>
+          </w:p>
+        </w:tc>
+        <w:tc>
+          <w:tcPr>
+            <w:tcW w:w="4320" w:type="dxa"/>
+            <w:shd w:val="clear" w:color="auto" w:fill="FFFFFF"/>
+            <w:vAlign w:val="center"/>
+          </w:tcPr>
+          <w:p>
+            <w:pPr>
+              <w:pStyle w:val="TableText"/>
+            </w:pPr>
+            <w:r>
+              <w:t>7,17,22,23,26,31</w:t>
+            </w:r>
+          </w:p>
+        </w:tc>
+        <w:tc>
+          <w:tcPr>
+            <w:tcW w:w="2970" w:type="dxa"/>
+            <w:shd w:val="clear" w:color="auto" w:fill="FFFFFF"/>
+          </w:tcPr>
+          <w:p>
+            <w:pPr>
+              <w:pStyle w:val="TableText"/>
+            </w:pPr>
+            <w:proofErr w:type="spellStart"/>
+            <w:r>
+              <w:t>AddCar</w:t>
+            </w:r>
+            <w:proofErr w:type="spellEnd"/>
+            <w:r>
+              <w:t xml:space="preserve"> , </w:t>
+            </w:r>
+            <w:proofErr w:type="spellStart"/>
+            <w:r>
+              <w:t>NoMoney</w:t>
+            </w:r>
+            <w:proofErr w:type="spellEnd"/>
+            <w:r>
+              <w:t xml:space="preserve"> , </w:t>
+            </w:r>
+            <w:proofErr w:type="spellStart"/>
+            <w:r>
+              <w:t>RemoveCar</w:t>
+            </w:r>
+            <w:proofErr w:type="spellEnd"/>
+            <w:r>
+              <w:t xml:space="preserve"> , </w:t>
+            </w:r>
+            <w:proofErr w:type="spellStart"/>
+            <w:r>
+              <w:t>AddIncome</w:t>
+            </w:r>
+            <w:proofErr w:type="spellEnd"/>
+            <w:r>
+              <w:t xml:space="preserve"> , </w:t>
+            </w:r>
+            <w:proofErr w:type="spellStart"/>
+            <w:r>
+              <w:t>GetIncome</w:t>
+            </w:r>
+            <w:proofErr w:type="spellEnd"/>
+            <w:r>
+              <w:t xml:space="preserve"> ,</w:t>
+            </w:r>
+            <w:proofErr w:type="spellStart"/>
+            <w:r>
+              <w:t>GetNumOfVehicle</w:t>
+            </w:r>
+            <w:proofErr w:type="spellEnd"/>
+            <w:r>
+              <w:t xml:space="preserve"> </w:t>
+            </w:r>
+          </w:p>
+        </w:tc>
+      </w:tr>
+      <w:tr>
+        <w:trPr>
+          <w:cantSplit/>
+        </w:trPr>
+        <w:tc>
+          <w:tcPr>
+            <w:tcW w:w="2340" w:type="dxa"/>
+            <w:vAlign w:val="center"/>
+          </w:tcPr>
+          <w:p>
+            <w:pPr>
+              <w:pStyle w:val="TableText"/>
+            </w:pPr>
+            <w:proofErr w:type="spellStart"/>
+            <w:r>
+              <w:t>ScreenController</w:t>
+            </w:r>
+            <w:proofErr w:type="spellEnd"/>
+          </w:p>
+        </w:tc>
+        <w:tc>
+          <w:tcPr>
+            <w:tcW w:w="4320" w:type="dxa"/>
+            <w:shd w:val="clear" w:color="auto" w:fill="FFFFFF"/>
+            <w:vAlign w:val="center"/>
+          </w:tcPr>
+          <w:p>
+            <w:pPr>
+              <w:pStyle w:val="TableText"/>
+            </w:pPr>
+            <w:r>
+              <w:t>18,25,30,35</w:t>
+            </w:r>
+          </w:p>
+        </w:tc>
+        <w:tc>
+          <w:tcPr>
+            <w:tcW w:w="2970" w:type="dxa"/>
+            <w:shd w:val="clear" w:color="auto" w:fill="FFFFFF"/>
+          </w:tcPr>
+          <w:p>
+            <w:pPr>
+              <w:pStyle w:val="TableText"/>
+            </w:pPr>
+            <w:proofErr w:type="spellStart"/>
+            <w:r>
+              <w:t>ShowMassage</w:t>
+            </w:r>
+            <w:proofErr w:type="spellEnd"/>
+            <w:r>
+              <w:t xml:space="preserve"> , </w:t>
+            </w:r>
+            <w:proofErr w:type="spellStart"/>
+            <w:r>
+              <w:t>ShowIncome</w:t>
+            </w:r>
+            <w:proofErr w:type="spellEnd"/>
+            <w:r>
+              <w:t xml:space="preserve"> , </w:t>
+            </w:r>
+            <w:proofErr w:type="spellStart"/>
+            <w:r>
+              <w:t>ShowNumOfVehicle</w:t>
+            </w:r>
+            <w:proofErr w:type="spellEnd"/>
+            <w:r>
+              <w:t xml:space="preserve"> , </w:t>
+            </w:r>
+            <w:proofErr w:type="spellStart"/>
+            <w:r>
+              <w:t>ShowAvalSlots</w:t>
+            </w:r>
+            <w:proofErr w:type="spellEnd"/>
+          </w:p>
+        </w:tc>
+      </w:tr>
+      <w:tr>
+        <w:trPr>
+          <w:cantSplit/>
+          <w:trHeight w:val="309"/>
+        </w:trPr>
+        <w:tc>
+          <w:tcPr>
+            <w:tcW w:w="2340" w:type="dxa"/>
+            <w:vAlign w:val="center"/>
+          </w:tcPr>
+          <w:p>
+            <w:pPr>
+              <w:pStyle w:val="TableText"/>
+            </w:pPr>
+            <w:proofErr w:type="spellStart"/>
+            <w:r>
+              <w:t>MangerScreen</w:t>
+            </w:r>
+            <w:proofErr w:type="spellEnd"/>
+          </w:p>
+        </w:tc>
+        <w:tc>
+          <w:tcPr>
+            <w:tcW w:w="4320" w:type="dxa"/>
+            <w:shd w:val="clear" w:color="auto" w:fill="FFFFFF"/>
+            <w:vAlign w:val="center"/>
+          </w:tcPr>
+          <w:p>
+            <w:pPr>
+              <w:pStyle w:val="TableText"/>
+            </w:pPr>
+            <w:r>
+              <w:t>19,24,29,34</w:t>
+            </w:r>
+          </w:p>
+        </w:tc>
+        <w:tc>
+          <w:tcPr>
+            <w:tcW w:w="2970" w:type="dxa"/>
+            <w:shd w:val="clear" w:color="auto" w:fill="FFFFFF"/>
+          </w:tcPr>
+          <w:p>
+            <w:pPr>
+              <w:pStyle w:val="TableText"/>
+            </w:pPr>
+            <w:proofErr w:type="spellStart"/>
+            <w:r>
+              <w:t>ShowMangerPopUp</w:t>
+            </w:r>
+            <w:proofErr w:type="spellEnd"/>
+            <w:r>
+              <w:t xml:space="preserve"> , </w:t>
+            </w:r>
+            <w:proofErr w:type="spellStart"/>
+            <w:r>
+              <w:t>ShowIncomeButton</w:t>
+            </w:r>
+            <w:proofErr w:type="spellEnd"/>
+            <w:r>
+              <w:t xml:space="preserve"> , </w:t>
+            </w:r>
+            <w:proofErr w:type="spellStart"/>
+            <w:r>
+              <w:t>ShowNumOfVehicleButton</w:t>
+            </w:r>
+            <w:proofErr w:type="spellEnd"/>
+            <w:r>
+              <w:t xml:space="preserve"> , </w:t>
+            </w:r>
+            <w:proofErr w:type="spellStart"/>
+            <w:r>
+              <w:t>ShowAvalSlotsButton</w:t>
+            </w:r>
+            <w:proofErr w:type="spellEnd"/>
           </w:p>
         </w:tc>
       </w:tr>
@@ -2401,6 +3366,8 @@
           <w:color w:val="C00000"/>
         </w:rPr>
       </w:pPr>
+      <w:bookmarkStart w:id="9" w:name="_GoBack"/>
+      <w:bookmarkEnd w:id="9"/>
     </w:p>
     <w:p>
       <w:pPr>
@@ -2959,6 +3926,7 @@
           <w:rtl/>
           <w:lang w:bidi="ar-EG"/>
         </w:rPr>
+        <w:lastRenderedPageBreak/>
         <w:t>إذا لم تكن متأكدا أن فعلا ما يعد غشا فلتسأل المعيد أو أستاذ المادة</w:t>
       </w:r>
       <w:r>
@@ -3248,7 +4216,7 @@
         <w:sz w:val="23"/>
         <w:szCs w:val="23"/>
       </w:rPr>
-      <w:t>4</w:t>
+      <w:t>9</w:t>
     </w:r>
     <w:r>
       <w:rPr>
@@ -5382,7 +6350,7 @@
 </file>
 
 <file path=customXml/itemProps1.xml><?xml version="1.0" encoding="utf-8"?>
-<ds:datastoreItem xmlns:ds="http://schemas.openxmlformats.org/officeDocument/2006/customXml" ds:itemID="{B59860AE-603D-4606-B696-9BAB0A1BCD4E}">
+<ds:datastoreItem xmlns:ds="http://schemas.openxmlformats.org/officeDocument/2006/customXml" ds:itemID="{74C2013C-5C80-4E13-9B1B-1064E99D462D}">
   <ds:schemaRefs>
     <ds:schemaRef ds:uri="http://schemas.openxmlformats.org/officeDocument/2006/bibliography"/>
   </ds:schemaRefs>

</xml_diff>

<commit_message>
Updated the Word files.
</commit_message>
<xml_diff>
--- a/CS251-SoftwareDesignSpecifications-SDS-Template-v1.0.docx
+++ b/CS251-SoftwareDesignSpecifications-SDS-Template-v1.0.docx
@@ -118,9 +118,12 @@
     </w:p>
     <w:p>
       <w:pPr>
-        <w:rPr>
-          <w:sz w:val="28"/>
-          <w:szCs w:val="28"/>
+        <w:jc w:val="center"/>
+        <w:rPr>
+          <w:rFonts w:ascii="Calibri" w:hAnsi="Calibri" w:cs="Calibri"/>
+          <w:b/>
+          <w:bCs/>
+          <w:color w:val="000000"/>
         </w:rPr>
       </w:pPr>
     </w:p>
@@ -136,10 +139,7 @@
           <w:szCs w:val="96"/>
         </w:rPr>
       </w:pPr>
-    </w:p>
-    <w:p>
-      <w:pPr>
-        <w:jc w:val="center"/>
+      <w:r>
         <w:rPr>
           <w:rFonts w:ascii="Calibri" w:hAnsi="Calibri" w:cs="Calibri"/>
           <w:b/>
@@ -148,16 +148,6 @@
           <w:sz w:val="96"/>
           <w:szCs w:val="96"/>
         </w:rPr>
-      </w:pPr>
-      <w:r>
-        <w:rPr>
-          <w:rFonts w:ascii="Calibri" w:hAnsi="Calibri" w:cs="Calibri"/>
-          <w:b/>
-          <w:bCs/>
-          <w:color w:val="000000"/>
-          <w:sz w:val="96"/>
-          <w:szCs w:val="96"/>
-        </w:rPr>
         <w:t>CS251</w:t>
       </w:r>
     </w:p>
@@ -224,6 +214,7 @@
     </w:p>
     <w:p>
       <w:pPr>
+        <w:ind w:left="-180" w:right="-252"/>
         <w:jc w:val="center"/>
         <w:rPr>
           <w:sz w:val="48"/>
@@ -231,12 +222,24 @@
           <w:lang w:bidi="ar-EG"/>
         </w:rPr>
       </w:pPr>
-      <w:r>
+      <w:bookmarkStart w:id="0" w:name="_GoBack"/>
+      <w:bookmarkEnd w:id="0"/>
+    </w:p>
+    <w:p>
+      <w:pPr>
+        <w:jc w:val="center"/>
         <w:rPr>
           <w:sz w:val="48"/>
           <w:szCs w:val="48"/>
           <w:lang w:bidi="ar-EG"/>
         </w:rPr>
+      </w:pPr>
+      <w:r>
+        <w:rPr>
+          <w:sz w:val="48"/>
+          <w:szCs w:val="48"/>
+          <w:lang w:bidi="ar-EG"/>
+        </w:rPr>
         <w:t>Team Names</w:t>
       </w:r>
     </w:p>
@@ -244,38 +247,210 @@
       <w:pPr>
         <w:jc w:val="center"/>
         <w:rPr>
-          <w:sz w:val="70"/>
-          <w:szCs w:val="70"/>
+          <w:sz w:val="48"/>
+          <w:szCs w:val="48"/>
           <w:lang w:bidi="ar-EG"/>
         </w:rPr>
       </w:pPr>
+      <w:r>
+        <w:rPr>
+          <w:sz w:val="48"/>
+          <w:szCs w:val="48"/>
+          <w:lang w:bidi="ar-EG"/>
+        </w:rPr>
+        <w:t>Mira Ehab Mikhail</w:t>
+      </w:r>
+      <w:r>
+        <w:rPr>
+          <w:sz w:val="48"/>
+          <w:szCs w:val="48"/>
+          <w:lang w:bidi="ar-EG"/>
+        </w:rPr>
+        <w:tab/>
+      </w:r>
+      <w:r>
+        <w:rPr>
+          <w:sz w:val="48"/>
+          <w:szCs w:val="48"/>
+          <w:lang w:bidi="ar-EG"/>
+        </w:rPr>
+        <w:tab/>
+        <w:t>20201234</w:t>
+      </w:r>
     </w:p>
     <w:p>
       <w:pPr>
         <w:jc w:val="center"/>
         <w:rPr>
-          <w:sz w:val="70"/>
-          <w:szCs w:val="70"/>
+          <w:sz w:val="48"/>
+          <w:szCs w:val="48"/>
           <w:lang w:bidi="ar-EG"/>
         </w:rPr>
       </w:pPr>
+      <w:r>
+        <w:rPr>
+          <w:sz w:val="48"/>
+          <w:szCs w:val="48"/>
+          <w:lang w:bidi="ar-EG"/>
+        </w:rPr>
+        <w:t xml:space="preserve">Osama Ibrahim </w:t>
+      </w:r>
+      <w:proofErr w:type="spellStart"/>
+      <w:r>
+        <w:rPr>
+          <w:sz w:val="48"/>
+          <w:szCs w:val="48"/>
+          <w:lang w:bidi="ar-EG"/>
+        </w:rPr>
+        <w:t>Marzok</w:t>
+      </w:r>
+      <w:proofErr w:type="spellEnd"/>
+      <w:r>
+        <w:rPr>
+          <w:sz w:val="48"/>
+          <w:szCs w:val="48"/>
+          <w:lang w:bidi="ar-EG"/>
+        </w:rPr>
+        <w:t xml:space="preserve"> </w:t>
+      </w:r>
+      <w:proofErr w:type="spellStart"/>
+      <w:r>
+        <w:rPr>
+          <w:sz w:val="48"/>
+          <w:szCs w:val="48"/>
+          <w:lang w:bidi="ar-EG"/>
+        </w:rPr>
+        <w:t>Eid</w:t>
+      </w:r>
+      <w:proofErr w:type="spellEnd"/>
+      <w:r>
+        <w:rPr>
+          <w:sz w:val="48"/>
+          <w:szCs w:val="48"/>
+          <w:lang w:bidi="ar-EG"/>
+        </w:rPr>
+        <w:tab/>
+        <w:t>20200069</w:t>
+      </w:r>
     </w:p>
     <w:p>
       <w:pPr>
         <w:jc w:val="center"/>
         <w:rPr>
-          <w:sz w:val="52"/>
-          <w:szCs w:val="52"/>
+          <w:sz w:val="48"/>
+          <w:szCs w:val="48"/>
           <w:lang w:bidi="ar-EG"/>
         </w:rPr>
       </w:pPr>
-      <w:r>
-        <w:rPr>
-          <w:sz w:val="52"/>
-          <w:szCs w:val="52"/>
+      <w:proofErr w:type="spellStart"/>
+      <w:r>
+        <w:rPr>
+          <w:sz w:val="48"/>
+          <w:szCs w:val="48"/>
           <w:lang w:bidi="ar-EG"/>
         </w:rPr>
+        <w:t>Joeshwoa</w:t>
+      </w:r>
+      <w:proofErr w:type="spellEnd"/>
+      <w:r>
+        <w:rPr>
+          <w:sz w:val="48"/>
+          <w:szCs w:val="48"/>
+          <w:lang w:bidi="ar-EG"/>
+        </w:rPr>
+        <w:t xml:space="preserve"> George Abo Hager </w:t>
+      </w:r>
+      <w:proofErr w:type="spellStart"/>
+      <w:r>
+        <w:rPr>
+          <w:sz w:val="48"/>
+          <w:szCs w:val="48"/>
+          <w:lang w:bidi="ar-EG"/>
+        </w:rPr>
+        <w:t>Melek</w:t>
+      </w:r>
+      <w:proofErr w:type="spellEnd"/>
+      <w:r>
+        <w:rPr>
+          <w:sz w:val="48"/>
+          <w:szCs w:val="48"/>
+          <w:lang w:bidi="ar-EG"/>
+        </w:rPr>
+        <w:tab/>
+        <w:t>20200131</w:t>
+      </w:r>
+    </w:p>
+    <w:p>
+      <w:pPr>
+        <w:jc w:val="center"/>
+        <w:rPr>
+          <w:sz w:val="48"/>
+          <w:szCs w:val="48"/>
+          <w:lang w:bidi="ar-EG"/>
+        </w:rPr>
+      </w:pPr>
+      <w:r>
+        <w:rPr>
+          <w:sz w:val="48"/>
+          <w:szCs w:val="48"/>
+          <w:lang w:bidi="ar-EG"/>
+        </w:rPr>
+        <w:t>Mostafa Mohamed Nabil</w:t>
+      </w:r>
+      <w:r>
+        <w:rPr>
+          <w:sz w:val="48"/>
+          <w:szCs w:val="48"/>
+          <w:lang w:bidi="ar-EG"/>
+        </w:rPr>
+        <w:tab/>
+        <w:t>20200548</w:t>
+      </w:r>
+    </w:p>
+    <w:p>
+      <w:pPr>
+        <w:jc w:val="center"/>
+        <w:rPr>
+          <w:sz w:val="48"/>
+          <w:szCs w:val="48"/>
+          <w:lang w:bidi="ar-EG"/>
+        </w:rPr>
+      </w:pPr>
+    </w:p>
+    <w:p>
+      <w:pPr>
+        <w:jc w:val="center"/>
+        <w:rPr>
+          <w:sz w:val="48"/>
+          <w:szCs w:val="48"/>
+          <w:lang w:bidi="ar-EG"/>
+        </w:rPr>
+      </w:pPr>
+      <w:r>
+        <w:rPr>
+          <w:sz w:val="48"/>
+          <w:szCs w:val="48"/>
+          <w:lang w:bidi="ar-EG"/>
+        </w:rPr>
         <w:t>Month &amp; Year</w:t>
+      </w:r>
+    </w:p>
+    <w:p>
+      <w:pPr>
+        <w:jc w:val="center"/>
+        <w:rPr>
+          <w:sz w:val="48"/>
+          <w:szCs w:val="48"/>
+          <w:lang w:bidi="ar-EG"/>
+        </w:rPr>
+      </w:pPr>
+      <w:r>
+        <w:rPr>
+          <w:sz w:val="48"/>
+          <w:szCs w:val="48"/>
+          <w:lang w:bidi="ar-EG"/>
+        </w:rPr>
+        <w:t>May 2022</w:t>
       </w:r>
     </w:p>
     <w:p>
@@ -1055,195 +1230,10 @@
       <w:pPr>
         <w:pStyle w:val="Heading1"/>
       </w:pPr>
-      <w:bookmarkStart w:id="0" w:name="_Toc101814919"/>
-      <w:r>
-        <w:lastRenderedPageBreak/>
-        <w:t>Instructions</w:t>
-      </w:r>
-      <w:r>
-        <w:t xml:space="preserve"> </w:t>
-      </w:r>
-      <w:r>
-        <w:t>[To be removed]</w:t>
-      </w:r>
-      <w:bookmarkEnd w:id="0"/>
-    </w:p>
-    <w:p>
-      <w:pPr>
-        <w:pStyle w:val="ListParagraph"/>
-        <w:numPr>
-          <w:ilvl w:val="0"/>
-          <w:numId w:val="2"/>
-        </w:numPr>
-        <w:rPr>
-          <w:b/>
-          <w:bCs/>
-          <w:color w:val="C00000"/>
-        </w:rPr>
-      </w:pPr>
-      <w:r>
-        <w:rPr>
-          <w:b/>
-          <w:bCs/>
-          <w:color w:val="C00000"/>
-          <w:u w:val="single"/>
-        </w:rPr>
-        <w:t xml:space="preserve">IMPORTANT. </w:t>
-      </w:r>
-      <w:r>
-        <w:rPr>
-          <w:b/>
-          <w:bCs/>
-          <w:color w:val="C00000"/>
-          <w:u w:val="single"/>
-        </w:rPr>
-        <w:t xml:space="preserve"> </w:t>
-      </w:r>
-      <w:r>
-        <w:rPr>
-          <w:b/>
-          <w:bCs/>
-          <w:color w:val="C00000"/>
-          <w:u w:val="single"/>
-        </w:rPr>
-        <w:t>Rename this document</w:t>
-      </w:r>
-      <w:r>
-        <w:rPr>
-          <w:b/>
-          <w:bCs/>
-          <w:color w:val="C00000"/>
-        </w:rPr>
-        <w:t xml:space="preserve"> </w:t>
-      </w:r>
-      <w:r>
-        <w:rPr>
-          <w:b/>
-          <w:bCs/>
-          <w:color w:val="C00000"/>
-        </w:rPr>
-        <w:t>according to the naming style stated in the project description.</w:t>
-      </w:r>
-    </w:p>
-    <w:p>
-      <w:pPr>
-        <w:pStyle w:val="ListParagraph"/>
-        <w:numPr>
-          <w:ilvl w:val="0"/>
-          <w:numId w:val="2"/>
-        </w:numPr>
-        <w:rPr>
-          <w:b/>
-          <w:bCs/>
-          <w:color w:val="C00000"/>
-        </w:rPr>
-      </w:pPr>
-      <w:r>
-        <w:rPr>
-          <w:b/>
-          <w:bCs/>
-          <w:color w:val="C00000"/>
-        </w:rPr>
-        <w:t>Remove the following notes and any red notes</w:t>
-      </w:r>
-    </w:p>
-    <w:p>
-      <w:pPr>
-        <w:pStyle w:val="ListParagraph"/>
-        <w:numPr>
-          <w:ilvl w:val="0"/>
-          <w:numId w:val="2"/>
-        </w:numPr>
-      </w:pPr>
-      <w:r>
-        <w:rPr>
-          <w:b/>
-          <w:bCs/>
-          <w:color w:val="C00000"/>
-        </w:rPr>
-        <w:t xml:space="preserve">This document </w:t>
-      </w:r>
-      <w:r>
-        <w:rPr>
-          <w:b/>
-          <w:bCs/>
-          <w:color w:val="C00000"/>
-        </w:rPr>
-        <w:t>is the template document for your Software Design.</w:t>
-      </w:r>
-    </w:p>
-    <w:p>
-      <w:pPr>
-        <w:pStyle w:val="ListParagraph"/>
-        <w:numPr>
-          <w:ilvl w:val="0"/>
-          <w:numId w:val="2"/>
-        </w:numPr>
-      </w:pPr>
-      <w:r>
-        <w:rPr>
-          <w:b/>
-          <w:bCs/>
-          <w:color w:val="C00000"/>
-        </w:rPr>
-        <w:t>For further guidelines and information, READ project details document (</w:t>
-      </w:r>
-      <w:r>
-        <w:rPr>
-          <w:b/>
-          <w:bCs/>
-          <w:color w:val="C00000"/>
-        </w:rPr>
-        <w:t>C251</w:t>
-      </w:r>
-      <w:r>
-        <w:rPr>
-          <w:b/>
-          <w:bCs/>
-          <w:color w:val="C00000"/>
-        </w:rPr>
-        <w:t>-Project Description-</w:t>
-      </w:r>
-      <w:r>
-        <w:rPr>
-          <w:b/>
-          <w:bCs/>
-          <w:color w:val="C00000"/>
-        </w:rPr>
-        <w:t>ParkingGarage-</w:t>
-      </w:r>
-      <w:r>
-        <w:rPr>
-          <w:b/>
-          <w:bCs/>
-          <w:color w:val="C00000"/>
-        </w:rPr>
-        <w:t>v</w:t>
-      </w:r>
-      <w:r>
-        <w:rPr>
-          <w:b/>
-          <w:bCs/>
-          <w:color w:val="C00000"/>
-        </w:rPr>
-        <w:t>1.0</w:t>
-      </w:r>
-      <w:r>
-        <w:rPr>
-          <w:b/>
-          <w:bCs/>
-          <w:color w:val="C00000"/>
-        </w:rPr>
-        <w:t>).</w:t>
-      </w:r>
-    </w:p>
-    <w:p>
-      <w:pPr>
-        <w:pStyle w:val="Heading1"/>
-      </w:pPr>
       <w:bookmarkStart w:id="1" w:name="_Toc402452669"/>
       <w:bookmarkStart w:id="2" w:name="_Toc101814920"/>
       <w:r>
+        <w:lastRenderedPageBreak/>
         <w:t>Team</w:t>
       </w:r>
       <w:bookmarkEnd w:id="1"/>
@@ -1265,9 +1255,9 @@
       </w:tblPr>
       <w:tblGrid>
         <w:gridCol w:w="1109"/>
-        <w:gridCol w:w="3031"/>
-        <w:gridCol w:w="3960"/>
-        <w:gridCol w:w="1350"/>
+        <w:gridCol w:w="2972"/>
+        <w:gridCol w:w="3926"/>
+        <w:gridCol w:w="1443"/>
       </w:tblGrid>
       <w:tr>
         <w:tc>
@@ -1361,7 +1351,11 @@
           <w:tcPr>
             <w:tcW w:w="1109" w:type="dxa"/>
           </w:tcPr>
-          <w:p/>
+          <w:p>
+            <w:r>
+              <w:t>20201234</w:t>
+            </w:r>
+          </w:p>
         </w:tc>
         <w:tc>
           <w:tcPr>
@@ -1369,7 +1363,7 @@
           </w:tcPr>
           <w:p>
             <w:r>
-              <w:t>1st name is team leader</w:t>
+              <w:t>Mira Ehab Mikhail</w:t>
             </w:r>
           </w:p>
         </w:tc>
@@ -1377,13 +1371,21 @@
           <w:tcPr>
             <w:tcW w:w="3960" w:type="dxa"/>
           </w:tcPr>
-          <w:p/>
+          <w:p>
+            <w:r>
+              <w:t>miraehab16@gmail.com</w:t>
+            </w:r>
+          </w:p>
         </w:tc>
         <w:tc>
           <w:tcPr>
             <w:tcW w:w="1350" w:type="dxa"/>
           </w:tcPr>
-          <w:p/>
+          <w:p>
+            <w:r>
+              <w:t>01210107754</w:t>
+            </w:r>
+          </w:p>
         </w:tc>
       </w:tr>
       <w:tr>
@@ -1391,25 +1393,69 @@
           <w:tcPr>
             <w:tcW w:w="1109" w:type="dxa"/>
           </w:tcPr>
-          <w:p/>
+          <w:p>
+            <w:r>
+              <w:rPr>
+                <w:lang w:bidi="ar-EG"/>
+              </w:rPr>
+              <w:t>20200069</w:t>
+            </w:r>
+          </w:p>
         </w:tc>
         <w:tc>
           <w:tcPr>
             <w:tcW w:w="3031" w:type="dxa"/>
           </w:tcPr>
-          <w:p/>
+          <w:p>
+            <w:r>
+              <w:rPr>
+                <w:lang w:bidi="ar-EG"/>
+              </w:rPr>
+              <w:t xml:space="preserve">Osama Ibrahim </w:t>
+            </w:r>
+            <w:proofErr w:type="spellStart"/>
+            <w:r>
+              <w:rPr>
+                <w:lang w:bidi="ar-EG"/>
+              </w:rPr>
+              <w:t>Marzok</w:t>
+            </w:r>
+            <w:proofErr w:type="spellEnd"/>
+            <w:r>
+              <w:rPr>
+                <w:lang w:bidi="ar-EG"/>
+              </w:rPr>
+              <w:t xml:space="preserve"> </w:t>
+            </w:r>
+            <w:proofErr w:type="spellStart"/>
+            <w:r>
+              <w:rPr>
+                <w:lang w:bidi="ar-EG"/>
+              </w:rPr>
+              <w:t>Eid</w:t>
+            </w:r>
+            <w:proofErr w:type="spellEnd"/>
+          </w:p>
         </w:tc>
         <w:tc>
           <w:tcPr>
             <w:tcW w:w="3960" w:type="dxa"/>
           </w:tcPr>
-          <w:p/>
+          <w:p>
+            <w:r>
+              <w:t>osamaabrahim72@gmail.com</w:t>
+            </w:r>
+          </w:p>
         </w:tc>
         <w:tc>
           <w:tcPr>
             <w:tcW w:w="1350" w:type="dxa"/>
           </w:tcPr>
-          <w:p/>
+          <w:p>
+            <w:r>
+              <w:t>01279874105</w:t>
+            </w:r>
+          </w:p>
         </w:tc>
       </w:tr>
       <w:tr>
@@ -1417,13 +1463,93 @@
           <w:tcPr>
             <w:tcW w:w="1109" w:type="dxa"/>
           </w:tcPr>
+          <w:p>
+            <w:r>
+              <w:rPr>
+                <w:lang w:bidi="ar-EG"/>
+              </w:rPr>
+              <w:t>20200131</w:t>
+            </w:r>
+          </w:p>
+        </w:tc>
+        <w:tc>
+          <w:tcPr>
+            <w:tcW w:w="3031" w:type="dxa"/>
+          </w:tcPr>
+          <w:p>
+            <w:proofErr w:type="spellStart"/>
+            <w:r>
+              <w:rPr>
+                <w:lang w:bidi="ar-EG"/>
+              </w:rPr>
+              <w:t>Joeshwoa</w:t>
+            </w:r>
+            <w:proofErr w:type="spellEnd"/>
+            <w:r>
+              <w:rPr>
+                <w:lang w:bidi="ar-EG"/>
+              </w:rPr>
+              <w:t xml:space="preserve"> George Abo Hager </w:t>
+            </w:r>
+            <w:proofErr w:type="spellStart"/>
+            <w:r>
+              <w:rPr>
+                <w:lang w:bidi="ar-EG"/>
+              </w:rPr>
+              <w:t>Melek</w:t>
+            </w:r>
+            <w:proofErr w:type="spellEnd"/>
+          </w:p>
+        </w:tc>
+        <w:tc>
+          <w:tcPr>
+            <w:tcW w:w="3960" w:type="dxa"/>
+          </w:tcPr>
           <w:p/>
         </w:tc>
         <w:tc>
           <w:tcPr>
+            <w:tcW w:w="1350" w:type="dxa"/>
+          </w:tcPr>
+          <w:p/>
+        </w:tc>
+      </w:tr>
+      <w:tr>
+        <w:tc>
+          <w:tcPr>
+            <w:tcW w:w="1109" w:type="dxa"/>
+          </w:tcPr>
+          <w:p>
+            <w:pPr>
+              <w:rPr>
+                <w:lang w:bidi="ar-EG"/>
+              </w:rPr>
+            </w:pPr>
+            <w:r>
+              <w:rPr>
+                <w:lang w:bidi="ar-EG"/>
+              </w:rPr>
+              <w:t>20200548</w:t>
+            </w:r>
+          </w:p>
+        </w:tc>
+        <w:tc>
+          <w:tcPr>
             <w:tcW w:w="3031" w:type="dxa"/>
           </w:tcPr>
-          <w:p/>
+          <w:p>
+            <w:pPr>
+              <w:rPr>
+                <w:lang w:bidi="ar-EG"/>
+              </w:rPr>
+            </w:pPr>
+            <w:r>
+              <w:rPr>
+                <w:lang w:bidi="ar-EG"/>
+              </w:rPr>
+              <w:t>Mostafa Mohamed Nabil</w:t>
+            </w:r>
+          </w:p>
         </w:tc>
         <w:tc>
           <w:tcPr>
@@ -1439,6 +1565,7 @@
         </w:tc>
       </w:tr>
     </w:tbl>
+    <w:p/>
     <w:p>
       <w:pPr>
         <w:pStyle w:val="Heading1"/>
@@ -1579,7 +1706,53 @@
         <w:pStyle w:val="Heading1"/>
       </w:pPr>
       <w:bookmarkStart w:id="4" w:name="_Toc101814922"/>
-      <w:r>
+    </w:p>
+    <w:p>
+      <w:pPr>
+        <w:pStyle w:val="Heading1"/>
+      </w:pPr>
+    </w:p>
+    <w:p>
+      <w:pPr>
+        <w:pStyle w:val="Heading1"/>
+      </w:pPr>
+    </w:p>
+    <w:p>
+      <w:pPr>
+        <w:pStyle w:val="Heading1"/>
+      </w:pPr>
+    </w:p>
+    <w:p>
+      <w:pPr>
+        <w:pStyle w:val="Heading1"/>
+      </w:pPr>
+    </w:p>
+    <w:p>
+      <w:pPr>
+        <w:pStyle w:val="Heading1"/>
+      </w:pPr>
+    </w:p>
+    <w:p>
+      <w:pPr>
+        <w:pStyle w:val="Heading1"/>
+      </w:pPr>
+    </w:p>
+    <w:p>
+      <w:pPr>
+        <w:pStyle w:val="Heading1"/>
+      </w:pPr>
+    </w:p>
+    <w:p>
+      <w:pPr>
+        <w:pStyle w:val="Heading1"/>
+      </w:pPr>
+    </w:p>
+    <w:p>
+      <w:pPr>
+        <w:pStyle w:val="Heading1"/>
+      </w:pPr>
+      <w:r>
+        <w:lastRenderedPageBreak/>
         <w:t>System Models</w:t>
       </w:r>
       <w:bookmarkEnd w:id="4"/>
@@ -1590,115 +1763,30 @@
       </w:pPr>
       <w:bookmarkStart w:id="5" w:name="_Toc101814923"/>
       <w:r>
-        <w:t>I</w:t>
-      </w:r>
-      <w:r>
-        <w:t xml:space="preserve">. </w:t>
-      </w:r>
-      <w:r>
-        <w:t>Class diagrams</w:t>
-      </w:r>
-      <w:bookmarkEnd w:id="5"/>
-    </w:p>
-    <w:p>
-      <w:pPr>
-        <w:pStyle w:val="ListParagraph"/>
-        <w:numPr>
-          <w:ilvl w:val="0"/>
-          <w:numId w:val="2"/>
-        </w:numPr>
-        <w:rPr>
-          <w:b/>
-          <w:bCs/>
-          <w:color w:val="C00000"/>
-        </w:rPr>
-      </w:pPr>
-      <w:r>
-        <w:rPr>
-          <w:b/>
-          <w:bCs/>
-          <w:color w:val="C00000"/>
-        </w:rPr>
-        <w:t>Put stereotypes of the classes</w:t>
-      </w:r>
-      <w:r>
-        <w:rPr>
-          <w:b/>
-          <w:bCs/>
-          <w:color w:val="C00000"/>
-        </w:rPr>
-        <w:t xml:space="preserve"> to give more information. UML predefines some stereotypes like</w:t>
-      </w:r>
-      <w:r>
-        <w:rPr>
-          <w:b/>
-          <w:bCs/>
-          <w:color w:val="C00000"/>
-        </w:rPr>
-        <w:t>:</w:t>
-      </w:r>
-      <w:r>
-        <w:rPr>
-          <w:b/>
-          <w:bCs/>
-          <w:color w:val="C00000"/>
-        </w:rPr>
-        <w:t xml:space="preserve"> &lt;&lt;interface&gt;&gt;, &lt;&lt;type&gt;&gt;, &lt;&lt;</w:t>
-      </w:r>
-      <w:proofErr w:type="spellStart"/>
-      <w:r>
-        <w:rPr>
-          <w:b/>
-          <w:bCs/>
-          <w:color w:val="C00000"/>
-        </w:rPr>
-        <w:t>implementationClass</w:t>
-      </w:r>
-      <w:proofErr w:type="spellEnd"/>
-      <w:r>
-        <w:rPr>
-          <w:b/>
-          <w:bCs/>
-          <w:color w:val="C00000"/>
-        </w:rPr>
-        <w:t xml:space="preserve">&gt;&gt;, &lt;&lt;enumeration&gt;&gt;, </w:t>
-      </w:r>
-      <w:r>
-        <w:rPr>
-          <w:b/>
-          <w:bCs/>
-          <w:color w:val="C00000"/>
-        </w:rPr>
-        <w:t>etc. and you create your own also.</w:t>
-      </w:r>
-    </w:p>
-    <w:p>
-      <w:r>
         <w:rPr>
           <w:noProof/>
         </w:rPr>
-        <w:lastRenderedPageBreak/>
         <w:drawing>
-          <wp:anchor distT="0" distB="0" distL="114300" distR="114300" simplePos="0" relativeHeight="251662336" behindDoc="0" locked="0" layoutInCell="1" allowOverlap="1" wp14:anchorId="3F24F8F9" wp14:editId="051AA489">
+          <wp:anchor distT="0" distB="0" distL="114300" distR="114300" simplePos="0" relativeHeight="251664384" behindDoc="0" locked="0" layoutInCell="1" allowOverlap="1" wp14:anchorId="3DCA28DA" wp14:editId="3C716293">
             <wp:simplePos x="0" y="0"/>
             <wp:positionH relativeFrom="column">
               <wp:posOffset>-815340</wp:posOffset>
             </wp:positionH>
             <wp:positionV relativeFrom="paragraph">
-              <wp:posOffset>-1905</wp:posOffset>
+              <wp:posOffset>359410</wp:posOffset>
             </wp:positionV>
-            <wp:extent cx="7726045" cy="5292090"/>
+            <wp:extent cx="7764780" cy="5996940"/>
             <wp:effectExtent l="0" t="0" r="0" b="0"/>
             <wp:wrapThrough wrapText="bothSides">
               <wp:wrapPolygon edited="0">
                 <wp:start x="0" y="0"/>
-                <wp:lineTo x="0" y="21538"/>
-                <wp:lineTo x="21570" y="21538"/>
-                <wp:lineTo x="21570" y="0"/>
+                <wp:lineTo x="0" y="21545"/>
+                <wp:lineTo x="21568" y="21545"/>
+                <wp:lineTo x="21568" y="0"/>
                 <wp:lineTo x="0" y="0"/>
               </wp:wrapPolygon>
             </wp:wrapThrough>
-            <wp:docPr id="1" name="Picture 1"/>
+            <wp:docPr id="2" name="Picture 2"/>
             <wp:cNvGraphicFramePr>
               <a:graphicFrameLocks xmlns:a="http://schemas.openxmlformats.org/drawingml/2006/main" noChangeAspect="1"/>
             </wp:cNvGraphicFramePr>
@@ -1706,11 +1794,11 @@
               <a:graphicData uri="http://schemas.openxmlformats.org/drawingml/2006/picture">
                 <pic:pic xmlns:pic="http://schemas.openxmlformats.org/drawingml/2006/picture">
                   <pic:nvPicPr>
-                    <pic:cNvPr id="1" name="Project-class Diag-5.jpg"/>
+                    <pic:cNvPr id="2" name="Project-class Diag-6.jpg"/>
                     <pic:cNvPicPr/>
                   </pic:nvPicPr>
                   <pic:blipFill>
-                    <a:blip r:embed="rId9">
+                    <a:blip r:embed="rId9" cstate="print">
                       <a:extLst>
                         <a:ext uri="{28A0092B-C50C-407E-A947-70E740481C1C}">
                           <a14:useLocalDpi xmlns:a14="http://schemas.microsoft.com/office/drawing/2010/main" val="0"/>
@@ -1724,7 +1812,7 @@
                   <pic:spPr>
                     <a:xfrm>
                       <a:off x="0" y="0"/>
-                      <a:ext cx="7726045" cy="5292090"/>
+                      <a:ext cx="7764780" cy="5996940"/>
                     </a:xfrm>
                     <a:prstGeom prst="rect">
                       <a:avLst/>
@@ -1742,7 +1830,18 @@
           </wp:anchor>
         </w:drawing>
       </w:r>
-    </w:p>
+      <w:r>
+        <w:t>I</w:t>
+      </w:r>
+      <w:r>
+        <w:t xml:space="preserve">. </w:t>
+      </w:r>
+      <w:r>
+        <w:t>Class diagrams</w:t>
+      </w:r>
+      <w:bookmarkEnd w:id="5"/>
+    </w:p>
+    <w:p/>
     <w:p>
       <w:pPr>
         <w:pStyle w:val="ListParagraph"/>
@@ -1762,14 +1861,46 @@
           <w:color w:val="C00000"/>
         </w:rPr>
       </w:pPr>
-      <w:r>
+    </w:p>
+    <w:p>
+      <w:pPr>
+        <w:pStyle w:val="ListParagraph"/>
         <w:rPr>
           <w:b/>
           <w:bCs/>
           <w:color w:val="C00000"/>
         </w:rPr>
-        <w:t xml:space="preserve">List down your classes and describe them </w:t>
-      </w:r>
+      </w:pPr>
+    </w:p>
+    <w:p>
+      <w:pPr>
+        <w:pStyle w:val="ListParagraph"/>
+        <w:rPr>
+          <w:b/>
+          <w:bCs/>
+          <w:color w:val="C00000"/>
+        </w:rPr>
+      </w:pPr>
+    </w:p>
+    <w:p>
+      <w:pPr>
+        <w:pStyle w:val="ListParagraph"/>
+        <w:rPr>
+          <w:b/>
+          <w:bCs/>
+          <w:color w:val="C00000"/>
+        </w:rPr>
+      </w:pPr>
+    </w:p>
+    <w:p>
+      <w:pPr>
+        <w:pStyle w:val="ListParagraph"/>
+        <w:rPr>
+          <w:b/>
+          <w:bCs/>
+          <w:color w:val="C00000"/>
+        </w:rPr>
+      </w:pPr>
     </w:p>
     <w:p>
       <w:pPr>
@@ -2001,7 +2132,6 @@
               <w:pStyle w:val="TableText"/>
             </w:pPr>
             <w:r>
-              <w:lastRenderedPageBreak/>
               <w:t>2</w:t>
             </w:r>
           </w:p>
@@ -2357,6 +2487,7 @@
               <w:pStyle w:val="TableText"/>
             </w:pPr>
             <w:r>
+              <w:lastRenderedPageBreak/>
               <w:t>7</w:t>
             </w:r>
           </w:p>
@@ -2430,7 +2561,6 @@
               <w:pStyle w:val="TableText"/>
             </w:pPr>
             <w:r>
-              <w:lastRenderedPageBreak/>
               <w:t>8</w:t>
             </w:r>
           </w:p>
@@ -2521,93 +2651,88 @@
     </w:p>
     <w:p>
       <w:pPr>
-        <w:pStyle w:val="ListParagraph"/>
-        <w:numPr>
-          <w:ilvl w:val="0"/>
-          <w:numId w:val="2"/>
-        </w:numPr>
-        <w:rPr>
-          <w:b/>
-          <w:bCs/>
+        <w:pStyle w:val="Heading2"/>
+      </w:pPr>
+      <w:bookmarkStart w:id="7" w:name="_Toc101814925"/>
+    </w:p>
+    <w:p>
+      <w:pPr>
+        <w:pStyle w:val="Heading2"/>
+      </w:pPr>
+    </w:p>
+    <w:p>
+      <w:pPr>
+        <w:pStyle w:val="Heading2"/>
+      </w:pPr>
+    </w:p>
+    <w:p>
+      <w:pPr>
+        <w:pStyle w:val="Heading2"/>
+      </w:pPr>
+    </w:p>
+    <w:p>
+      <w:pPr>
+        <w:pStyle w:val="Heading2"/>
+      </w:pPr>
+    </w:p>
+    <w:p>
+      <w:pPr>
+        <w:pStyle w:val="Heading2"/>
+      </w:pPr>
+    </w:p>
+    <w:p>
+      <w:pPr>
+        <w:pStyle w:val="Heading2"/>
+      </w:pPr>
+    </w:p>
+    <w:p>
+      <w:pPr>
+        <w:pStyle w:val="Heading2"/>
+      </w:pPr>
+    </w:p>
+    <w:p>
+      <w:pPr>
+        <w:pStyle w:val="Heading2"/>
+      </w:pPr>
+    </w:p>
+    <w:p>
+      <w:pPr>
+        <w:pStyle w:val="Heading2"/>
+      </w:pPr>
+    </w:p>
+    <w:p>
+      <w:pPr>
+        <w:pStyle w:val="Heading2"/>
+      </w:pPr>
+      <w:r>
+        <w:rPr>
+          <w:b w:val="0"/>
+          <w:bCs w:val="0"/>
+          <w:noProof/>
           <w:color w:val="C00000"/>
-        </w:rPr>
-      </w:pPr>
-      <w:r>
-        <w:rPr>
-          <w:b/>
-          <w:bCs/>
-          <w:color w:val="C00000"/>
-        </w:rPr>
-        <w:t>If any method</w:t>
-      </w:r>
-      <w:r>
-        <w:rPr>
-          <w:b/>
-          <w:bCs/>
-          <w:color w:val="C00000"/>
-        </w:rPr>
-        <w:t xml:space="preserve"> in a class</w:t>
-      </w:r>
-      <w:r>
-        <w:rPr>
-          <w:b/>
-          <w:bCs/>
-          <w:color w:val="C00000"/>
-        </w:rPr>
-        <w:t xml:space="preserve"> is implementing an algorithm (complex enough), then you should describe it here. </w:t>
-      </w:r>
-      <w:bookmarkStart w:id="7" w:name="_Toc101814925"/>
-    </w:p>
-    <w:p>
-      <w:pPr>
-        <w:pStyle w:val="Heading2"/>
-      </w:pPr>
-      <w:r>
-        <w:t>II</w:t>
-      </w:r>
-      <w:r>
-        <w:t xml:space="preserve">. </w:t>
-      </w:r>
-      <w:r>
-        <w:t>Sequence diagrams</w:t>
-      </w:r>
-      <w:bookmarkEnd w:id="7"/>
-    </w:p>
-    <w:p>
-      <w:pPr>
-        <w:jc w:val="center"/>
-        <w:rPr>
-          <w:b/>
-          <w:bCs/>
-          <w:color w:val="C00000"/>
-        </w:rPr>
-      </w:pPr>
-      <w:r>
-        <w:rPr>
-          <w:noProof/>
         </w:rPr>
         <w:lastRenderedPageBreak/>
         <w:drawing>
-          <wp:anchor distT="0" distB="0" distL="114300" distR="114300" simplePos="0" relativeHeight="251663360" behindDoc="0" locked="0" layoutInCell="1" allowOverlap="1" wp14:anchorId="79718A5A" wp14:editId="7E6E6024">
+          <wp:anchor distT="0" distB="0" distL="114300" distR="114300" simplePos="0" relativeHeight="251665408" behindDoc="0" locked="0" layoutInCell="1" allowOverlap="1" wp14:anchorId="12366FB6" wp14:editId="7C9C8926">
             <wp:simplePos x="0" y="0"/>
             <wp:positionH relativeFrom="column">
               <wp:posOffset>-822960</wp:posOffset>
             </wp:positionH>
             <wp:positionV relativeFrom="paragraph">
-              <wp:posOffset>324485</wp:posOffset>
+              <wp:posOffset>360680</wp:posOffset>
             </wp:positionV>
-            <wp:extent cx="7775575" cy="6036310"/>
+            <wp:extent cx="7764780" cy="6103620"/>
             <wp:effectExtent l="0" t="0" r="0" b="0"/>
             <wp:wrapThrough wrapText="bothSides">
               <wp:wrapPolygon edited="0">
                 <wp:start x="0" y="0"/>
-                <wp:lineTo x="0" y="21541"/>
-                <wp:lineTo x="21538" y="21541"/>
-                <wp:lineTo x="21538" y="0"/>
+                <wp:lineTo x="0" y="21506"/>
+                <wp:lineTo x="21568" y="21506"/>
+                <wp:lineTo x="21568" y="0"/>
                 <wp:lineTo x="0" y="0"/>
               </wp:wrapPolygon>
             </wp:wrapThrough>
-            <wp:docPr id="4" name="Picture 4"/>
+            <wp:docPr id="3" name="Picture 3"/>
             <wp:cNvGraphicFramePr>
               <a:graphicFrameLocks xmlns:a="http://schemas.openxmlformats.org/drawingml/2006/main" noChangeAspect="1"/>
             </wp:cNvGraphicFramePr>
@@ -2615,11 +2740,11 @@
               <a:graphicData uri="http://schemas.openxmlformats.org/drawingml/2006/picture">
                 <pic:pic xmlns:pic="http://schemas.openxmlformats.org/drawingml/2006/picture">
                   <pic:nvPicPr>
-                    <pic:cNvPr id="4" name="Project-Sequence-2.jpg"/>
+                    <pic:cNvPr id="3" name="Project-Sequence-3.jpg"/>
                     <pic:cNvPicPr/>
                   </pic:nvPicPr>
                   <pic:blipFill>
-                    <a:blip r:embed="rId10" cstate="print">
+                    <a:blip r:embed="rId10">
                       <a:extLst>
                         <a:ext uri="{28A0092B-C50C-407E-A947-70E740481C1C}">
                           <a14:useLocalDpi xmlns:a14="http://schemas.microsoft.com/office/drawing/2010/main" val="0"/>
@@ -2633,7 +2758,7 @@
                   <pic:spPr>
                     <a:xfrm>
                       <a:off x="0" y="0"/>
-                      <a:ext cx="7775575" cy="6036310"/>
+                      <a:ext cx="7764780" cy="6103620"/>
                     </a:xfrm>
                     <a:prstGeom prst="rect">
                       <a:avLst/>
@@ -2651,72 +2776,74 @@
           </wp:anchor>
         </w:drawing>
       </w:r>
+      <w:r>
+        <w:t>II</w:t>
+      </w:r>
+      <w:r>
+        <w:t xml:space="preserve">. </w:t>
+      </w:r>
+      <w:r>
+        <w:t>Sequence diagrams</w:t>
+      </w:r>
+      <w:bookmarkEnd w:id="7"/>
     </w:p>
     <w:p>
       <w:pPr>
         <w:jc w:val="center"/>
-      </w:pPr>
-    </w:p>
-    <w:p>
-      <w:pPr>
-        <w:pStyle w:val="Heading3"/>
-        <w:rPr>
-          <w:color w:val="4F81BD" w:themeColor="accent1"/>
-        </w:rPr>
-      </w:pPr>
-      <w:bookmarkStart w:id="8" w:name="_Toc101814926"/>
-    </w:p>
-    <w:p>
-      <w:pPr>
-        <w:pStyle w:val="Heading3"/>
-        <w:rPr>
-          <w:color w:val="4F81BD" w:themeColor="accent1"/>
-        </w:rPr>
-      </w:pPr>
-      <w:r>
-        <w:rPr>
-          <w:color w:val="4F81BD" w:themeColor="accent1"/>
-        </w:rPr>
-        <w:t>Class - Sequence Usage</w:t>
-      </w:r>
-      <w:r>
-        <w:rPr>
-          <w:color w:val="4F81BD" w:themeColor="accent1"/>
-        </w:rPr>
-        <w:t xml:space="preserve"> Table</w:t>
-      </w:r>
-      <w:bookmarkEnd w:id="8"/>
-    </w:p>
-    <w:p>
-      <w:pPr>
-        <w:pStyle w:val="ListParagraph"/>
-        <w:numPr>
-          <w:ilvl w:val="0"/>
-          <w:numId w:val="2"/>
-        </w:numPr>
         <w:rPr>
           <w:b/>
           <w:bCs/>
           <w:color w:val="C00000"/>
         </w:rPr>
       </w:pPr>
-      <w:r>
+    </w:p>
+    <w:p>
+      <w:pPr>
+        <w:jc w:val="center"/>
+      </w:pPr>
+    </w:p>
+    <w:p>
+      <w:pPr>
+        <w:pStyle w:val="Heading3"/>
+        <w:rPr>
+          <w:color w:val="4F81BD" w:themeColor="accent1"/>
+        </w:rPr>
+      </w:pPr>
+      <w:bookmarkStart w:id="8" w:name="_Toc101814926"/>
+    </w:p>
+    <w:p/>
+    <w:p/>
+    <w:p>
+      <w:pPr>
+        <w:pStyle w:val="Heading3"/>
+        <w:rPr>
+          <w:color w:val="4F81BD" w:themeColor="accent1"/>
+        </w:rPr>
+      </w:pPr>
+      <w:r>
+        <w:rPr>
+          <w:color w:val="4F81BD" w:themeColor="accent1"/>
+        </w:rPr>
+        <w:lastRenderedPageBreak/>
+        <w:t>Class - Sequence Usage</w:t>
+      </w:r>
+      <w:r>
+        <w:rPr>
+          <w:color w:val="4F81BD" w:themeColor="accent1"/>
+        </w:rPr>
+        <w:t xml:space="preserve"> Table</w:t>
+      </w:r>
+      <w:bookmarkEnd w:id="8"/>
+    </w:p>
+    <w:p>
+      <w:pPr>
+        <w:pStyle w:val="ListParagraph"/>
         <w:rPr>
           <w:b/>
           <w:bCs/>
           <w:color w:val="C00000"/>
         </w:rPr>
-        <w:t xml:space="preserve">In this table, we will list EVERY class in class diagram and which sequences used this class diagram. This helps in avoiding either unused classes or extra classes appears in sequence </w:t>
-      </w:r>
-      <w:r>
-        <w:rPr>
-          <w:b/>
-          <w:bCs/>
-          <w:color w:val="C00000"/>
-        </w:rPr>
-        <w:lastRenderedPageBreak/>
-        <w:t>diagrams. In "Overall used methods" section, put all functions appeared in all sequences. If this table was built in ignorance of actual class / sequence diagrams = REJECTED for whole document.</w:t>
-      </w:r>
+      </w:pPr>
     </w:p>
     <w:tbl>
       <w:tblPr>
@@ -3366,110 +3493,16 @@
           <w:color w:val="C00000"/>
         </w:rPr>
       </w:pPr>
-      <w:bookmarkStart w:id="9" w:name="_GoBack"/>
+    </w:p>
+    <w:p>
+      <w:pPr>
+        <w:pStyle w:val="Heading1"/>
+      </w:pPr>
+      <w:bookmarkStart w:id="9" w:name="_Toc101814927"/>
+      <w:r>
+        <w:t>Ownership Report</w:t>
+      </w:r>
       <w:bookmarkEnd w:id="9"/>
-    </w:p>
-    <w:p>
-      <w:pPr>
-        <w:pStyle w:val="Heading1"/>
-      </w:pPr>
-      <w:bookmarkStart w:id="10" w:name="_Toc101814927"/>
-      <w:r>
-        <w:t>Ownership Report</w:t>
-      </w:r>
-      <w:bookmarkEnd w:id="10"/>
-    </w:p>
-    <w:p>
-      <w:pPr>
-        <w:pStyle w:val="ListParagraph"/>
-        <w:numPr>
-          <w:ilvl w:val="0"/>
-          <w:numId w:val="2"/>
-        </w:numPr>
-        <w:rPr>
-          <w:b/>
-          <w:bCs/>
-          <w:color w:val="C00000"/>
-        </w:rPr>
-      </w:pPr>
-      <w:r>
-        <w:rPr>
-          <w:b/>
-          <w:bCs/>
-          <w:color w:val="C00000"/>
-        </w:rPr>
-        <w:t>Remove the following notes and any red notes</w:t>
-      </w:r>
-    </w:p>
-    <w:p>
-      <w:pPr>
-        <w:pStyle w:val="ListParagraph"/>
-        <w:numPr>
-          <w:ilvl w:val="0"/>
-          <w:numId w:val="2"/>
-        </w:numPr>
-        <w:rPr>
-          <w:b/>
-          <w:bCs/>
-          <w:color w:val="C00000"/>
-        </w:rPr>
-      </w:pPr>
-      <w:r>
-        <w:rPr>
-          <w:b/>
-          <w:bCs/>
-          <w:color w:val="C00000"/>
-        </w:rPr>
-        <w:t>For every item in this document, write the owners</w:t>
-      </w:r>
-      <w:r>
-        <w:rPr>
-          <w:b/>
-          <w:bCs/>
-          <w:color w:val="C00000"/>
-        </w:rPr>
-        <w:t>.</w:t>
-      </w:r>
-      <w:r>
-        <w:rPr>
-          <w:b/>
-          <w:bCs/>
-          <w:color w:val="C00000"/>
-        </w:rPr>
-        <w:t xml:space="preserve"> If someone is owner of something, s/he understands it 100</w:t>
-      </w:r>
-      <w:proofErr w:type="gramStart"/>
-      <w:r>
-        <w:rPr>
-          <w:b/>
-          <w:bCs/>
-          <w:color w:val="C00000"/>
-        </w:rPr>
-        <w:t>.%</w:t>
-      </w:r>
-      <w:proofErr w:type="gramEnd"/>
-    </w:p>
-    <w:p>
-      <w:pPr>
-        <w:pStyle w:val="ListParagraph"/>
-        <w:numPr>
-          <w:ilvl w:val="0"/>
-          <w:numId w:val="2"/>
-        </w:numPr>
-        <w:rPr>
-          <w:b/>
-          <w:bCs/>
-          <w:color w:val="C00000"/>
-        </w:rPr>
-      </w:pPr>
-      <w:r>
-        <w:rPr>
-          <w:b/>
-          <w:bCs/>
-          <w:color w:val="C00000"/>
-        </w:rPr>
-        <w:t>Team leader must verify the table with the team members.</w:t>
-      </w:r>
     </w:p>
     <w:tbl>
       <w:tblPr>
@@ -3547,7 +3580,11 @@
           <w:tcPr>
             <w:tcW w:w="5760" w:type="dxa"/>
           </w:tcPr>
-          <w:p/>
+          <w:p>
+            <w:r>
+              <w:t>Class Diagram</w:t>
+            </w:r>
+          </w:p>
         </w:tc>
         <w:tc>
           <w:tcPr>
@@ -3560,6 +3597,52 @@
                 <w:iCs/>
               </w:rPr>
             </w:pPr>
+            <w:proofErr w:type="spellStart"/>
+            <w:r>
+              <w:rPr>
+                <w:i/>
+                <w:iCs/>
+              </w:rPr>
+              <w:t>Joeshwoa</w:t>
+            </w:r>
+            <w:proofErr w:type="spellEnd"/>
+            <w:r>
+              <w:rPr>
+                <w:i/>
+                <w:iCs/>
+              </w:rPr>
+              <w:t xml:space="preserve"> George</w:t>
+            </w:r>
+          </w:p>
+          <w:p>
+            <w:pPr>
+              <w:rPr>
+                <w:i/>
+                <w:iCs/>
+              </w:rPr>
+            </w:pPr>
+            <w:r>
+              <w:rPr>
+                <w:i/>
+                <w:iCs/>
+              </w:rPr>
+              <w:t>Mira Ehab</w:t>
+            </w:r>
+          </w:p>
+          <w:p>
+            <w:pPr>
+              <w:rPr>
+                <w:i/>
+                <w:iCs/>
+              </w:rPr>
+            </w:pPr>
+            <w:r>
+              <w:rPr>
+                <w:i/>
+                <w:iCs/>
+              </w:rPr>
+              <w:t>Osama Ibrahim</w:t>
+            </w:r>
           </w:p>
         </w:tc>
       </w:tr>
@@ -3568,7 +3651,11 @@
           <w:tcPr>
             <w:tcW w:w="5760" w:type="dxa"/>
           </w:tcPr>
-          <w:p/>
+          <w:p>
+            <w:r>
+              <w:t>Class Table</w:t>
+            </w:r>
+          </w:p>
         </w:tc>
         <w:tc>
           <w:tcPr>
@@ -3581,6 +3668,116 @@
                 <w:iCs/>
               </w:rPr>
             </w:pPr>
+            <w:r>
+              <w:rPr>
+                <w:i/>
+                <w:iCs/>
+              </w:rPr>
+              <w:t>Mostafa Mohamed</w:t>
+            </w:r>
+          </w:p>
+        </w:tc>
+      </w:tr>
+      <w:tr>
+        <w:tc>
+          <w:tcPr>
+            <w:tcW w:w="5760" w:type="dxa"/>
+          </w:tcPr>
+          <w:p>
+            <w:r>
+              <w:t>Sequence Diagram</w:t>
+            </w:r>
+          </w:p>
+        </w:tc>
+        <w:tc>
+          <w:tcPr>
+            <w:tcW w:w="3096" w:type="dxa"/>
+          </w:tcPr>
+          <w:p>
+            <w:pPr>
+              <w:rPr>
+                <w:i/>
+                <w:iCs/>
+              </w:rPr>
+            </w:pPr>
+            <w:proofErr w:type="spellStart"/>
+            <w:r>
+              <w:rPr>
+                <w:i/>
+                <w:iCs/>
+              </w:rPr>
+              <w:t>Joeshwoa</w:t>
+            </w:r>
+            <w:proofErr w:type="spellEnd"/>
+            <w:r>
+              <w:rPr>
+                <w:i/>
+                <w:iCs/>
+              </w:rPr>
+              <w:t xml:space="preserve"> George</w:t>
+            </w:r>
+          </w:p>
+          <w:p>
+            <w:pPr>
+              <w:rPr>
+                <w:i/>
+                <w:iCs/>
+              </w:rPr>
+            </w:pPr>
+            <w:r>
+              <w:rPr>
+                <w:i/>
+                <w:iCs/>
+              </w:rPr>
+              <w:t>Mira Ehab</w:t>
+            </w:r>
+          </w:p>
+          <w:p>
+            <w:pPr>
+              <w:rPr>
+                <w:i/>
+                <w:iCs/>
+              </w:rPr>
+            </w:pPr>
+            <w:r>
+              <w:rPr>
+                <w:i/>
+                <w:iCs/>
+              </w:rPr>
+              <w:t>Osama Ibrahim</w:t>
+            </w:r>
+          </w:p>
+        </w:tc>
+      </w:tr>
+      <w:tr>
+        <w:tc>
+          <w:tcPr>
+            <w:tcW w:w="5760" w:type="dxa"/>
+          </w:tcPr>
+          <w:p>
+            <w:r>
+              <w:t>Sequence Table</w:t>
+            </w:r>
+          </w:p>
+        </w:tc>
+        <w:tc>
+          <w:tcPr>
+            <w:tcW w:w="3096" w:type="dxa"/>
+          </w:tcPr>
+          <w:p>
+            <w:pPr>
+              <w:rPr>
+                <w:i/>
+                <w:iCs/>
+              </w:rPr>
+            </w:pPr>
+            <w:r>
+              <w:rPr>
+                <w:i/>
+                <w:iCs/>
+              </w:rPr>
+              <w:t>Mostafa Mohamed</w:t>
+            </w:r>
           </w:p>
         </w:tc>
       </w:tr>
@@ -3588,19 +3785,29 @@
     <w:p>
       <w:pPr>
         <w:pStyle w:val="Heading1"/>
-      </w:pPr>
-      <w:bookmarkStart w:id="11" w:name="_Toc101814928"/>
-      <w:r>
         <w:rPr>
           <w:b w:val="0"/>
           <w:bCs w:val="0"/>
         </w:rPr>
+      </w:pPr>
+      <w:bookmarkStart w:id="10" w:name="_Toc101814928"/>
+    </w:p>
+    <w:p>
+      <w:pPr>
+        <w:pStyle w:val="Heading1"/>
+      </w:pPr>
+      <w:r>
+        <w:rPr>
+          <w:b w:val="0"/>
+          <w:bCs w:val="0"/>
+        </w:rPr>
+        <w:lastRenderedPageBreak/>
         <w:t>Policy Regarding Plagiarism</w:t>
       </w:r>
       <w:r>
         <w:t>:</w:t>
       </w:r>
-      <w:bookmarkEnd w:id="11"/>
+      <w:bookmarkEnd w:id="10"/>
       <w:r>
         <w:t xml:space="preserve"> </w:t>
       </w:r>
@@ -3926,7 +4133,6 @@
           <w:rtl/>
           <w:lang w:bidi="ar-EG"/>
         </w:rPr>
-        <w:lastRenderedPageBreak/>
         <w:t>إذا لم تكن متأكدا أن فعلا ما يعد غشا فلتسأل المعيد أو أستاذ المادة</w:t>
       </w:r>
       <w:r>
@@ -4216,7 +4422,7 @@
         <w:sz w:val="23"/>
         <w:szCs w:val="23"/>
       </w:rPr>
-      <w:t>9</w:t>
+      <w:t>2</w:t>
     </w:r>
     <w:r>
       <w:rPr>
@@ -6350,7 +6556,7 @@
 </file>
 
 <file path=customXml/itemProps1.xml><?xml version="1.0" encoding="utf-8"?>
-<ds:datastoreItem xmlns:ds="http://schemas.openxmlformats.org/officeDocument/2006/customXml" ds:itemID="{74C2013C-5C80-4E13-9B1B-1064E99D462D}">
+<ds:datastoreItem xmlns:ds="http://schemas.openxmlformats.org/officeDocument/2006/customXml" ds:itemID="{B8A8E654-7123-47A5-8307-EFD26957E598}">
   <ds:schemaRefs>
     <ds:schemaRef ds:uri="http://schemas.openxmlformats.org/officeDocument/2006/bibliography"/>
   </ds:schemaRefs>

</xml_diff>

<commit_message>
word file update (class diagrame)
</commit_message>
<xml_diff>
--- a/CS251-SoftwareDesignSpecifications-SDS-Template-v1.0.docx
+++ b/CS251-SoftwareDesignSpecifications-SDS-Template-v1.0.docx
@@ -1,6 +1,6 @@
 
 <file path=word/document.xml><?xml version="1.0" encoding="utf-8"?>
-<w:document xmlns:wpc="http://schemas.microsoft.com/office/word/2010/wordprocessingCanvas" xmlns:mc="http://schemas.openxmlformats.org/markup-compatibility/2006" xmlns:o="urn:schemas-microsoft-com:office:office" xmlns:r="http://schemas.openxmlformats.org/officeDocument/2006/relationships" xmlns:m="http://schemas.openxmlformats.org/officeDocument/2006/math" xmlns:v="urn:schemas-microsoft-com:vml" xmlns:wp14="http://schemas.microsoft.com/office/word/2010/wordprocessingDrawing" xmlns:wp="http://schemas.openxmlformats.org/drawingml/2006/wordprocessingDrawing" xmlns:w10="urn:schemas-microsoft-com:office:word" xmlns:w="http://schemas.openxmlformats.org/wordprocessingml/2006/main" xmlns:w14="http://schemas.microsoft.com/office/word/2010/wordml" xmlns:w15="http://schemas.microsoft.com/office/word/2012/wordml" xmlns:wpg="http://schemas.microsoft.com/office/word/2010/wordprocessingGroup" xmlns:wpi="http://schemas.microsoft.com/office/word/2010/wordprocessingInk" xmlns:wne="http://schemas.microsoft.com/office/word/2006/wordml" xmlns:wps="http://schemas.microsoft.com/office/word/2010/wordprocessingShape" mc:Ignorable="w14 w15 wp14">
+<w:document xmlns:wpc="http://schemas.microsoft.com/office/word/2010/wordprocessingCanvas" xmlns:cx="http://schemas.microsoft.com/office/drawing/2014/chartex" xmlns:cx1="http://schemas.microsoft.com/office/drawing/2015/9/8/chartex" xmlns:mc="http://schemas.openxmlformats.org/markup-compatibility/2006" xmlns:o="urn:schemas-microsoft-com:office:office" xmlns:r="http://schemas.openxmlformats.org/officeDocument/2006/relationships" xmlns:m="http://schemas.openxmlformats.org/officeDocument/2006/math" xmlns:v="urn:schemas-microsoft-com:vml" xmlns:wp14="http://schemas.microsoft.com/office/word/2010/wordprocessingDrawing" xmlns:wp="http://schemas.openxmlformats.org/drawingml/2006/wordprocessingDrawing" xmlns:w10="urn:schemas-microsoft-com:office:word" xmlns:w="http://schemas.openxmlformats.org/wordprocessingml/2006/main" xmlns:w14="http://schemas.microsoft.com/office/word/2010/wordml" xmlns:w15="http://schemas.microsoft.com/office/word/2012/wordml" xmlns:w16se="http://schemas.microsoft.com/office/word/2015/wordml/symex" xmlns:wpg="http://schemas.microsoft.com/office/word/2010/wordprocessingGroup" xmlns:wpi="http://schemas.microsoft.com/office/word/2010/wordprocessingInk" xmlns:wne="http://schemas.microsoft.com/office/word/2006/wordml" xmlns:wps="http://schemas.microsoft.com/office/word/2010/wordprocessingShape" mc:Ignorable="w14 w15 w16se wp14">
   <w:body>
     <w:p>
       <w:pPr>
@@ -222,8 +222,6 @@
           <w:lang w:bidi="ar-EG"/>
         </w:rPr>
       </w:pPr>
-      <w:bookmarkStart w:id="0" w:name="_GoBack"/>
-      <w:bookmarkEnd w:id="0"/>
     </w:p>
     <w:p>
       <w:pPr>
@@ -293,83 +291,35 @@
           <w:szCs w:val="48"/>
           <w:lang w:bidi="ar-EG"/>
         </w:rPr>
-        <w:t xml:space="preserve">Osama Ibrahim </w:t>
-      </w:r>
-      <w:proofErr w:type="spellStart"/>
+        <w:t>Osama Ibrahim Marzok Eid</w:t>
+      </w:r>
       <w:r>
         <w:rPr>
           <w:sz w:val="48"/>
           <w:szCs w:val="48"/>
           <w:lang w:bidi="ar-EG"/>
         </w:rPr>
-        <w:t>Marzok</w:t>
-      </w:r>
-      <w:proofErr w:type="spellEnd"/>
-      <w:r>
+        <w:tab/>
+        <w:t>20200069</w:t>
+      </w:r>
+    </w:p>
+    <w:p>
+      <w:pPr>
+        <w:jc w:val="center"/>
         <w:rPr>
           <w:sz w:val="48"/>
           <w:szCs w:val="48"/>
           <w:lang w:bidi="ar-EG"/>
         </w:rPr>
-        <w:t xml:space="preserve"> </w:t>
-      </w:r>
-      <w:proofErr w:type="spellStart"/>
+      </w:pPr>
       <w:r>
         <w:rPr>
           <w:sz w:val="48"/>
           <w:szCs w:val="48"/>
           <w:lang w:bidi="ar-EG"/>
         </w:rPr>
-        <w:t>Eid</w:t>
-      </w:r>
-      <w:proofErr w:type="spellEnd"/>
-      <w:r>
-        <w:rPr>
-          <w:sz w:val="48"/>
-          <w:szCs w:val="48"/>
-          <w:lang w:bidi="ar-EG"/>
-        </w:rPr>
-        <w:tab/>
-        <w:t>20200069</w:t>
-      </w:r>
-    </w:p>
-    <w:p>
-      <w:pPr>
-        <w:jc w:val="center"/>
-        <w:rPr>
-          <w:sz w:val="48"/>
-          <w:szCs w:val="48"/>
-          <w:lang w:bidi="ar-EG"/>
-        </w:rPr>
-      </w:pPr>
-      <w:proofErr w:type="spellStart"/>
-      <w:r>
-        <w:rPr>
-          <w:sz w:val="48"/>
-          <w:szCs w:val="48"/>
-          <w:lang w:bidi="ar-EG"/>
-        </w:rPr>
-        <w:t>Joeshwoa</w:t>
-      </w:r>
-      <w:proofErr w:type="spellEnd"/>
-      <w:r>
-        <w:rPr>
-          <w:sz w:val="48"/>
-          <w:szCs w:val="48"/>
-          <w:lang w:bidi="ar-EG"/>
-        </w:rPr>
-        <w:t xml:space="preserve"> George Abo Hager </w:t>
-      </w:r>
-      <w:proofErr w:type="spellStart"/>
-      <w:r>
-        <w:rPr>
-          <w:sz w:val="48"/>
-          <w:szCs w:val="48"/>
-          <w:lang w:bidi="ar-EG"/>
-        </w:rPr>
-        <w:t>Melek</w:t>
-      </w:r>
-      <w:proofErr w:type="spellEnd"/>
+        <w:t>Joeshwoa George Abo Hager Melek</w:t>
+      </w:r>
       <w:r>
         <w:rPr>
           <w:sz w:val="48"/>
@@ -1230,14 +1180,14 @@
       <w:pPr>
         <w:pStyle w:val="Heading1"/>
       </w:pPr>
-      <w:bookmarkStart w:id="1" w:name="_Toc402452669"/>
-      <w:bookmarkStart w:id="2" w:name="_Toc101814920"/>
+      <w:bookmarkStart w:id="0" w:name="_Toc402452669"/>
+      <w:bookmarkStart w:id="1" w:name="_Toc101814920"/>
       <w:r>
         <w:lastRenderedPageBreak/>
         <w:t>Team</w:t>
       </w:r>
+      <w:bookmarkEnd w:id="0"/>
       <w:bookmarkEnd w:id="1"/>
-      <w:bookmarkEnd w:id="2"/>
     </w:p>
     <w:tbl>
       <w:tblPr>
@@ -1411,30 +1361,8 @@
               <w:rPr>
                 <w:lang w:bidi="ar-EG"/>
               </w:rPr>
-              <w:t xml:space="preserve">Osama Ibrahim </w:t>
-            </w:r>
-            <w:proofErr w:type="spellStart"/>
-            <w:r>
-              <w:rPr>
-                <w:lang w:bidi="ar-EG"/>
-              </w:rPr>
-              <w:t>Marzok</w:t>
-            </w:r>
-            <w:proofErr w:type="spellEnd"/>
-            <w:r>
-              <w:rPr>
-                <w:lang w:bidi="ar-EG"/>
-              </w:rPr>
-              <w:t xml:space="preserve"> </w:t>
-            </w:r>
-            <w:proofErr w:type="spellStart"/>
-            <w:r>
-              <w:rPr>
-                <w:lang w:bidi="ar-EG"/>
-              </w:rPr>
-              <w:t>Eid</w:t>
-            </w:r>
-            <w:proofErr w:type="spellEnd"/>
+              <w:t>Osama Ibrahim Marzok Eid</w:t>
+            </w:r>
           </w:p>
         </w:tc>
         <w:tc>
@@ -1477,28 +1405,12 @@
             <w:tcW w:w="3031" w:type="dxa"/>
           </w:tcPr>
           <w:p>
-            <w:proofErr w:type="spellStart"/>
             <w:r>
               <w:rPr>
                 <w:lang w:bidi="ar-EG"/>
               </w:rPr>
-              <w:t>Joeshwoa</w:t>
-            </w:r>
-            <w:proofErr w:type="spellEnd"/>
-            <w:r>
-              <w:rPr>
-                <w:lang w:bidi="ar-EG"/>
-              </w:rPr>
-              <w:t xml:space="preserve"> George Abo Hager </w:t>
-            </w:r>
-            <w:proofErr w:type="spellStart"/>
-            <w:r>
-              <w:rPr>
-                <w:lang w:bidi="ar-EG"/>
-              </w:rPr>
-              <w:t>Melek</w:t>
-            </w:r>
-            <w:proofErr w:type="spellEnd"/>
+              <w:t>Joeshwoa George Abo Hager Melek</w:t>
+            </w:r>
           </w:p>
         </w:tc>
         <w:tc>
@@ -1570,11 +1482,11 @@
       <w:pPr>
         <w:pStyle w:val="Heading1"/>
       </w:pPr>
-      <w:bookmarkStart w:id="3" w:name="_Toc101814921"/>
+      <w:bookmarkStart w:id="2" w:name="_Toc101814921"/>
       <w:r>
         <w:t>Document Purpose and Audience</w:t>
       </w:r>
-      <w:bookmarkEnd w:id="3"/>
+      <w:bookmarkEnd w:id="2"/>
     </w:p>
     <w:p>
       <w:pPr>
@@ -1621,18 +1533,8 @@
           <w:sz w:val="24"/>
           <w:szCs w:val="24"/>
         </w:rPr>
-        <w:t>the System’s models (Class Diagram and Sequence Diagram</w:t>
-      </w:r>
-      <w:proofErr w:type="gramStart"/>
-      <w:r>
-        <w:rPr>
-          <w:rFonts w:cstheme="minorHAnsi"/>
-          <w:sz w:val="24"/>
-          <w:szCs w:val="24"/>
-        </w:rPr>
-        <w:t>) .</w:t>
-      </w:r>
-      <w:proofErr w:type="gramEnd"/>
+        <w:t>the System’s models (Class Diagram and Sequence Diagram) .</w:t>
+      </w:r>
     </w:p>
     <w:p>
       <w:pPr>
@@ -1660,27 +1562,7 @@
           <w:sz w:val="28"/>
           <w:szCs w:val="28"/>
         </w:rPr>
-        <w:t xml:space="preserve">ho is </w:t>
-      </w:r>
-      <w:proofErr w:type="gramStart"/>
-      <w:r>
-        <w:rPr>
-          <w:b/>
-          <w:bCs/>
-          <w:sz w:val="28"/>
-          <w:szCs w:val="28"/>
-        </w:rPr>
-        <w:t>excepted</w:t>
-      </w:r>
-      <w:proofErr w:type="gramEnd"/>
-      <w:r>
-        <w:rPr>
-          <w:b/>
-          <w:bCs/>
-          <w:sz w:val="28"/>
-          <w:szCs w:val="28"/>
-        </w:rPr>
-        <w:t xml:space="preserve"> to read it?</w:t>
+        <w:t>ho is excepted to read it?</w:t>
       </w:r>
     </w:p>
     <w:p>
@@ -1705,7 +1587,7 @@
       <w:pPr>
         <w:pStyle w:val="Heading1"/>
       </w:pPr>
-      <w:bookmarkStart w:id="4" w:name="_Toc101814922"/>
+      <w:bookmarkStart w:id="3" w:name="_Toc101814922"/>
     </w:p>
     <w:p>
       <w:pPr>
@@ -1755,38 +1637,38 @@
         <w:lastRenderedPageBreak/>
         <w:t>System Models</w:t>
       </w:r>
-      <w:bookmarkEnd w:id="4"/>
+      <w:bookmarkEnd w:id="3"/>
     </w:p>
     <w:p>
       <w:pPr>
         <w:pStyle w:val="Heading2"/>
       </w:pPr>
-      <w:bookmarkStart w:id="5" w:name="_Toc101814923"/>
+      <w:bookmarkStart w:id="4" w:name="_Toc101814923"/>
       <w:r>
         <w:rPr>
           <w:noProof/>
         </w:rPr>
         <w:drawing>
-          <wp:anchor distT="0" distB="0" distL="114300" distR="114300" simplePos="0" relativeHeight="251664384" behindDoc="0" locked="0" layoutInCell="1" allowOverlap="1" wp14:anchorId="3DCA28DA" wp14:editId="3C716293">
+          <wp:anchor distT="0" distB="0" distL="114300" distR="114300" simplePos="0" relativeHeight="251666432" behindDoc="1" locked="0" layoutInCell="1" allowOverlap="1" wp14:anchorId="4A9EB17F" wp14:editId="14590081">
             <wp:simplePos x="0" y="0"/>
             <wp:positionH relativeFrom="column">
-              <wp:posOffset>-815340</wp:posOffset>
+              <wp:posOffset>-794385</wp:posOffset>
             </wp:positionH>
             <wp:positionV relativeFrom="paragraph">
               <wp:posOffset>359410</wp:posOffset>
             </wp:positionV>
-            <wp:extent cx="7764780" cy="5996940"/>
+            <wp:extent cx="7743825" cy="5638800"/>
             <wp:effectExtent l="0" t="0" r="0" b="0"/>
-            <wp:wrapThrough wrapText="bothSides">
+            <wp:wrapTight wrapText="bothSides">
               <wp:wrapPolygon edited="0">
                 <wp:start x="0" y="0"/>
-                <wp:lineTo x="0" y="21545"/>
-                <wp:lineTo x="21568" y="21545"/>
-                <wp:lineTo x="21568" y="0"/>
+                <wp:lineTo x="0" y="21527"/>
+                <wp:lineTo x="21573" y="21527"/>
+                <wp:lineTo x="21573" y="0"/>
                 <wp:lineTo x="0" y="0"/>
               </wp:wrapPolygon>
-            </wp:wrapThrough>
-            <wp:docPr id="2" name="Picture 2"/>
+            </wp:wrapTight>
+            <wp:docPr id="1" name="Picture 1"/>
             <wp:cNvGraphicFramePr>
               <a:graphicFrameLocks xmlns:a="http://schemas.openxmlformats.org/drawingml/2006/main" noChangeAspect="1"/>
             </wp:cNvGraphicFramePr>
@@ -1794,11 +1676,11 @@
               <a:graphicData uri="http://schemas.openxmlformats.org/drawingml/2006/picture">
                 <pic:pic xmlns:pic="http://schemas.openxmlformats.org/drawingml/2006/picture">
                   <pic:nvPicPr>
-                    <pic:cNvPr id="2" name="Project-class Diag-6.jpg"/>
+                    <pic:cNvPr id="1" name="Class Diagram.jpg"/>
                     <pic:cNvPicPr/>
                   </pic:nvPicPr>
                   <pic:blipFill>
-                    <a:blip r:embed="rId9" cstate="print">
+                    <a:blip r:embed="rId9">
                       <a:extLst>
                         <a:ext uri="{28A0092B-C50C-407E-A947-70E740481C1C}">
                           <a14:useLocalDpi xmlns:a14="http://schemas.microsoft.com/office/drawing/2010/main" val="0"/>
@@ -1812,7 +1694,7 @@
                   <pic:spPr>
                     <a:xfrm>
                       <a:off x="0" y="0"/>
-                      <a:ext cx="7764780" cy="5996940"/>
+                      <a:ext cx="7743825" cy="5638800"/>
                     </a:xfrm>
                     <a:prstGeom prst="rect">
                       <a:avLst/>
@@ -1839,7 +1721,7 @@
       <w:r>
         <w:t>Class diagrams</w:t>
       </w:r>
-      <w:bookmarkEnd w:id="5"/>
+      <w:bookmarkEnd w:id="4"/>
     </w:p>
     <w:p/>
     <w:p>
@@ -2072,11 +1954,9 @@
             <w:pPr>
               <w:pStyle w:val="TableText"/>
             </w:pPr>
-            <w:proofErr w:type="spellStart"/>
             <w:r>
               <w:t>GarageMachine</w:t>
             </w:r>
-            <w:proofErr w:type="spellEnd"/>
           </w:p>
         </w:tc>
         <w:tc>
@@ -2098,7 +1978,19 @@
               <w:rPr>
                 <w:lang w:bidi="ar-EG"/>
               </w:rPr>
-              <w:t xml:space="preserve">cost and the drive pay it and leave , Return Change to show him if there are </w:t>
+              <w:t xml:space="preserve">cost and the drive pay it and leave , </w:t>
+            </w:r>
+            <w:r>
+              <w:rPr>
+                <w:lang w:bidi="ar-EG"/>
+              </w:rPr>
+              <w:t xml:space="preserve">And have a variable called pay , </w:t>
+            </w:r>
+            <w:r>
+              <w:rPr>
+                <w:lang w:bidi="ar-EG"/>
+              </w:rPr>
+              <w:t xml:space="preserve">Return Change to show him if there are </w:t>
             </w:r>
             <w:r>
               <w:rPr>
@@ -2146,11 +2038,9 @@
             <w:pPr>
               <w:pStyle w:val="TableText"/>
             </w:pPr>
-            <w:proofErr w:type="spellStart"/>
             <w:r>
               <w:t>MachineController</w:t>
             </w:r>
-            <w:proofErr w:type="spellEnd"/>
           </w:p>
         </w:tc>
         <w:tc>
@@ -2222,13 +2112,8 @@
             <w:pPr>
               <w:pStyle w:val="TableText"/>
             </w:pPr>
-            <w:proofErr w:type="spellStart"/>
-            <w:r>
-              <w:t>MangerScreen</w:t>
-            </w:r>
-            <w:proofErr w:type="spellEnd"/>
-            <w:r>
-              <w:t xml:space="preserve"> </w:t>
+            <w:r>
+              <w:t xml:space="preserve">MangerScreen </w:t>
             </w:r>
           </w:p>
         </w:tc>
@@ -2242,31 +2127,25 @@
               <w:pStyle w:val="TableText"/>
             </w:pPr>
             <w:r>
-              <w:t xml:space="preserve">It is a class that the manger communicate with to show the manger all things of the garage ,if the manger press the show income button it sent to the controller to show the income if the manger press show </w:t>
-            </w:r>
-            <w:proofErr w:type="spellStart"/>
-            <w:r>
-              <w:t>num</w:t>
-            </w:r>
-            <w:proofErr w:type="spellEnd"/>
-            <w:r>
-              <w:t xml:space="preserve"> of the vehicle button it sent to the controller to show the </w:t>
-            </w:r>
-            <w:proofErr w:type="spellStart"/>
-            <w:r>
-              <w:t>num</w:t>
-            </w:r>
-            <w:proofErr w:type="spellEnd"/>
-            <w:r>
-              <w:t xml:space="preserve"> of vehicle , if the manger want to see the available slots he press on the button of </w:t>
-            </w:r>
-            <w:proofErr w:type="spellStart"/>
-            <w:r>
-              <w:t>showAvalSlots</w:t>
-            </w:r>
-            <w:proofErr w:type="spellEnd"/>
-            <w:r>
-              <w:t xml:space="preserve"> and sent to the controller to show the free slots   </w:t>
+              <w:t>It is a class that the manger communicate with to show the manger all things of the garage ,if the manger press the show income button it sent to the controller to show the income if the manger press show num</w:t>
+            </w:r>
+            <w:r>
+              <w:t>ber</w:t>
+            </w:r>
+            <w:r>
+              <w:t xml:space="preserve"> of the vehicle button it sent to the controller to show the num</w:t>
+            </w:r>
+            <w:r>
+              <w:t>ber</w:t>
+            </w:r>
+            <w:r>
+              <w:t xml:space="preserve"> of vehicle , if the manger want to see the available slots he press on the button of showAvalSlots and sent to the controller to show the free slots </w:t>
+            </w:r>
+            <w:r>
+              <w:t xml:space="preserve">, if the manger wants to add a slots details he press the slots details button  </w:t>
+            </w:r>
+            <w:r>
+              <w:t xml:space="preserve">  </w:t>
             </w:r>
           </w:p>
           <w:p>
@@ -2304,13 +2183,8 @@
             <w:pPr>
               <w:pStyle w:val="TableText"/>
             </w:pPr>
-            <w:proofErr w:type="spellStart"/>
-            <w:r>
-              <w:t>ScreenController</w:t>
-            </w:r>
-            <w:proofErr w:type="spellEnd"/>
-            <w:r>
-              <w:t xml:space="preserve"> </w:t>
+            <w:r>
+              <w:t xml:space="preserve">ScreenController </w:t>
             </w:r>
           </w:p>
         </w:tc>
@@ -2332,7 +2206,34 @@
               <w:pStyle w:val="TableText"/>
             </w:pPr>
             <w:r>
-              <w:t xml:space="preserve">Show the manger the number of the vehicle in a point of time , show the manger the available slots in the garage and show the manger if there are a problem with the driver  in the payment </w:t>
+              <w:t>showNumOfVehicle</w:t>
+            </w:r>
+            <w:r>
+              <w:t xml:space="preserve"> is a function that s</w:t>
+            </w:r>
+            <w:r>
+              <w:t>how the manger the number of the vehicle in a point of time ,</w:t>
+            </w:r>
+            <w:r>
+              <w:t xml:space="preserve">ShowAvlSlots is a function that </w:t>
+            </w:r>
+            <w:r>
+              <w:t xml:space="preserve"> show the manger the available slots in the garage </w:t>
+            </w:r>
+            <w:r>
+              <w:t>,</w:t>
+            </w:r>
+            <w:r>
+              <w:t xml:space="preserve"> </w:t>
+            </w:r>
+            <w:r>
+              <w:t xml:space="preserve">ShowMassage </w:t>
+            </w:r>
+            <w:r>
+              <w:t xml:space="preserve">show the manger if there are a problem with the driver  in the payment </w:t>
+            </w:r>
+            <w:r>
+              <w:t xml:space="preserve">and enterSlotsDetails is enter the info that taken form manger to the database and add a slot to the garage </w:t>
             </w:r>
           </w:p>
         </w:tc>
@@ -2380,15 +2281,22 @@
               <w:pStyle w:val="TableText"/>
             </w:pPr>
             <w:r>
-              <w:t xml:space="preserve">It is a class receive the request of the driver and call the function of park in ,search for free slots in the garage then call function of </w:t>
-            </w:r>
-            <w:proofErr w:type="spellStart"/>
-            <w:r>
-              <w:t>getAvailslots</w:t>
-            </w:r>
-            <w:proofErr w:type="spellEnd"/>
-            <w:r>
-              <w:t xml:space="preserve"> to send the available slot to the machine     </w:t>
+              <w:t>It is a class receive the request of the driver and call the function of park in ,search for free slots in the garage then call function of getAvailslots to send the available slot to the machine</w:t>
+            </w:r>
+            <w:r>
+              <w:t xml:space="preserve">, setSlotsDetails to save the details of the slot in the database , ClearPlaces to be the slot free when the driver park out  and GetInstance </w:t>
+            </w:r>
+            <w:r>
+              <w:t xml:space="preserve">to show the manger the number of the free slots and the number of </w:t>
+            </w:r>
+            <w:r>
+              <w:rPr>
+                <w:lang w:bidi="ar-EG"/>
+              </w:rPr>
+              <w:t xml:space="preserve">busy slots </w:t>
+            </w:r>
+            <w:r>
+              <w:t xml:space="preserve">     </w:t>
             </w:r>
           </w:p>
         </w:tc>
@@ -2407,6 +2315,7 @@
               <w:pStyle w:val="TableText"/>
             </w:pPr>
             <w:r>
+              <w:lastRenderedPageBreak/>
               <w:t>6</w:t>
             </w:r>
           </w:p>
@@ -2436,39 +2345,7 @@
               <w:pStyle w:val="TableText"/>
             </w:pPr>
             <w:r>
-              <w:t>This class get the information of the driver`s vehicle by three functions [</w:t>
-            </w:r>
-            <w:proofErr w:type="spellStart"/>
-            <w:r>
-              <w:t>Getwid</w:t>
-            </w:r>
-            <w:proofErr w:type="spellEnd"/>
-            <w:r>
-              <w:t>(),</w:t>
-            </w:r>
-            <w:proofErr w:type="spellStart"/>
-            <w:r>
-              <w:t>GetDep</w:t>
-            </w:r>
-            <w:proofErr w:type="spellEnd"/>
-            <w:r>
-              <w:t>(),</w:t>
-            </w:r>
-            <w:proofErr w:type="spellStart"/>
-            <w:r>
-              <w:t>GetId</w:t>
-            </w:r>
-            <w:proofErr w:type="spellEnd"/>
-            <w:r>
-              <w:t xml:space="preserve">()],and then search for the suitable slot to the vehicle then call function </w:t>
-            </w:r>
-            <w:proofErr w:type="spellStart"/>
-            <w:r>
-              <w:t>ifAvail</w:t>
-            </w:r>
-            <w:proofErr w:type="spellEnd"/>
-            <w:r>
-              <w:t xml:space="preserve">() to show if it found it or not  </w:t>
+              <w:t xml:space="preserve">This class get the information of the driver`s vehicle by three functions [Getwid(),GetDep(),GetId()],and then search for the suitable slot to the vehicle then call function ifAvail() to show if it found it or not  </w:t>
             </w:r>
           </w:p>
         </w:tc>
@@ -2487,7 +2364,6 @@
               <w:pStyle w:val="TableText"/>
             </w:pPr>
             <w:r>
-              <w:lastRenderedPageBreak/>
               <w:t>7</w:t>
             </w:r>
           </w:p>
@@ -2502,13 +2378,8 @@
             <w:pPr>
               <w:pStyle w:val="TableText"/>
             </w:pPr>
-            <w:proofErr w:type="spellStart"/>
-            <w:r>
-              <w:t>vehicleCard</w:t>
-            </w:r>
-            <w:proofErr w:type="spellEnd"/>
-            <w:r>
-              <w:t xml:space="preserve"> </w:t>
+            <w:r>
+              <w:t xml:space="preserve">vehicleCard </w:t>
             </w:r>
           </w:p>
         </w:tc>
@@ -2526,23 +2397,7 @@
               </w:rPr>
             </w:pPr>
             <w:r>
-              <w:t xml:space="preserve">It is a class to collection all data about the vehicle ,create form and fill the form by the model , </w:t>
-            </w:r>
-            <w:proofErr w:type="spellStart"/>
-            <w:r>
-              <w:t>carNum</w:t>
-            </w:r>
-            <w:proofErr w:type="spellEnd"/>
-            <w:r>
-              <w:t xml:space="preserve"> , model year , the car`s width , the car`s depth  and  slot id  and if the driver want to </w:t>
-            </w:r>
-            <w:proofErr w:type="spellStart"/>
-            <w:r>
-              <w:t>prakout</w:t>
-            </w:r>
-            <w:proofErr w:type="spellEnd"/>
-            <w:r>
-              <w:t xml:space="preserve"> it calculate the time that the car take in the garage and calculate the park cost then destroy the form    </w:t>
+              <w:t xml:space="preserve">It is a class to collection all data about the vehicle ,create form and fill the form by the model , carNum , model year , the car`s width , the car`s depth  and  slot id  and if the driver want to prakout it calculate the time that the car take in the garage and calculate the park cost then destroy the form    </w:t>
             </w:r>
           </w:p>
         </w:tc>
@@ -2575,13 +2430,8 @@
             <w:pPr>
               <w:pStyle w:val="TableText"/>
             </w:pPr>
-            <w:proofErr w:type="spellStart"/>
-            <w:r>
-              <w:t>ParkingMang</w:t>
-            </w:r>
-            <w:proofErr w:type="spellEnd"/>
-            <w:r>
-              <w:t xml:space="preserve"> </w:t>
+            <w:r>
+              <w:t xml:space="preserve">ParkingMang </w:t>
             </w:r>
           </w:p>
         </w:tc>
@@ -2595,32 +2445,190 @@
               <w:pStyle w:val="TableText"/>
             </w:pPr>
             <w:r>
-              <w:t xml:space="preserve">It is a class to manage the garage , when the driver enter to the garage the </w:t>
-            </w:r>
-            <w:proofErr w:type="spellStart"/>
-            <w:r>
-              <w:t>parkingMang</w:t>
-            </w:r>
-            <w:proofErr w:type="spellEnd"/>
-            <w:r>
-              <w:t xml:space="preserve"> call function add car and pass to it the entry time , function no money if the driver does not have money in his card , when the driver park out the class call remove car to calculate the taken time and remove the this car from the system and made there slot available , the function of </w:t>
-            </w:r>
-            <w:proofErr w:type="spellStart"/>
-            <w:r>
-              <w:t>addIncome</w:t>
-            </w:r>
-            <w:proofErr w:type="spellEnd"/>
-            <w:r>
-              <w:t xml:space="preserve"> to add the new income to the total income , function get income to show the total income and function </w:t>
-            </w:r>
-            <w:proofErr w:type="spellStart"/>
-            <w:r>
-              <w:t>GetNumOfVehicle</w:t>
-            </w:r>
-            <w:proofErr w:type="spellEnd"/>
-            <w:r>
-              <w:t xml:space="preserve"> to count the number of vehicle in the garage In any point of time </w:t>
-            </w:r>
+              <w:t xml:space="preserve">It is a class to manage the garage , when the driver enter to the garage the parkingMang call function add car and pass to it the entry time , </w:t>
+            </w:r>
+            <w:r>
+              <w:t>when the driver park out the class call function remove car to</w:t>
+            </w:r>
+            <w:r>
+              <w:t xml:space="preserve"> remove the this car</w:t>
+            </w:r>
+            <w:r>
+              <w:t xml:space="preserve"> info </w:t>
+            </w:r>
+            <w:r>
+              <w:t xml:space="preserve"> from the system and made there slot available </w:t>
+            </w:r>
+            <w:r>
+              <w:t>and decrease the number of the car</w:t>
+            </w:r>
+            <w:r>
+              <w:t>s</w:t>
+            </w:r>
+            <w:r>
+              <w:t xml:space="preserve"> by 1 and calculate the taken time</w:t>
+            </w:r>
+            <w:r>
+              <w:t xml:space="preserve">, the function of addIncome to add the new income to the total income , function get income to show the total income and function GetNumOfVehicle to count the number of vehicle in the garage In any point of time </w:t>
+            </w:r>
+          </w:p>
+        </w:tc>
+      </w:tr>
+      <w:tr>
+        <w:trPr>
+          <w:cantSplit/>
+        </w:trPr>
+        <w:tc>
+          <w:tcPr>
+            <w:tcW w:w="1440" w:type="dxa"/>
+            <w:vAlign w:val="center"/>
+          </w:tcPr>
+          <w:p>
+            <w:pPr>
+              <w:pStyle w:val="TableText"/>
+            </w:pPr>
+            <w:r>
+              <w:t>9</w:t>
+            </w:r>
+          </w:p>
+        </w:tc>
+        <w:tc>
+          <w:tcPr>
+            <w:tcW w:w="1710" w:type="dxa"/>
+            <w:shd w:val="clear" w:color="auto" w:fill="FFFFFF"/>
+            <w:vAlign w:val="center"/>
+          </w:tcPr>
+          <w:p>
+            <w:pPr>
+              <w:pStyle w:val="TableText"/>
+            </w:pPr>
+            <w:r>
+              <w:t>ParkingMethod</w:t>
+            </w:r>
+          </w:p>
+        </w:tc>
+        <w:tc>
+          <w:tcPr>
+            <w:tcW w:w="3780" w:type="dxa"/>
+            <w:vAlign w:val="center"/>
+          </w:tcPr>
+          <w:p>
+            <w:pPr>
+              <w:pStyle w:val="TableText"/>
+            </w:pPr>
+            <w:r>
+              <w:t xml:space="preserve">In this class take a car`s info and the manger select form </w:t>
+            </w:r>
+            <w:r>
+              <w:t>two configurations</w:t>
+            </w:r>
+          </w:p>
+        </w:tc>
+      </w:tr>
+      <w:tr>
+        <w:trPr>
+          <w:cantSplit/>
+        </w:trPr>
+        <w:tc>
+          <w:tcPr>
+            <w:tcW w:w="1440" w:type="dxa"/>
+            <w:vAlign w:val="center"/>
+          </w:tcPr>
+          <w:p>
+            <w:pPr>
+              <w:pStyle w:val="TableText"/>
+            </w:pPr>
+            <w:r>
+              <w:t>10</w:t>
+            </w:r>
+          </w:p>
+        </w:tc>
+        <w:tc>
+          <w:tcPr>
+            <w:tcW w:w="1710" w:type="dxa"/>
+            <w:shd w:val="clear" w:color="auto" w:fill="FFFFFF"/>
+            <w:vAlign w:val="center"/>
+          </w:tcPr>
+          <w:p>
+            <w:pPr>
+              <w:pStyle w:val="TableText"/>
+            </w:pPr>
+            <w:r>
+              <w:t>FirstComeMethod</w:t>
+            </w:r>
+          </w:p>
+        </w:tc>
+        <w:tc>
+          <w:tcPr>
+            <w:tcW w:w="3780" w:type="dxa"/>
+            <w:vAlign w:val="center"/>
+          </w:tcPr>
+          <w:p>
+            <w:pPr>
+              <w:pStyle w:val="TableText"/>
+            </w:pPr>
+            <w:r>
+              <w:t>this class show the configuration that show the driver the first free slot available from the parking garage slots and it inherit from the function of ParkingMethod</w:t>
+            </w:r>
+          </w:p>
+        </w:tc>
+      </w:tr>
+      <w:tr>
+        <w:trPr>
+          <w:cantSplit/>
+        </w:trPr>
+        <w:tc>
+          <w:tcPr>
+            <w:tcW w:w="1440" w:type="dxa"/>
+            <w:vAlign w:val="center"/>
+          </w:tcPr>
+          <w:p>
+            <w:pPr>
+              <w:pStyle w:val="TableText"/>
+            </w:pPr>
+            <w:r>
+              <w:t>11</w:t>
+            </w:r>
+          </w:p>
+        </w:tc>
+        <w:tc>
+          <w:tcPr>
+            <w:tcW w:w="1710" w:type="dxa"/>
+            <w:shd w:val="clear" w:color="auto" w:fill="FFFFFF"/>
+            <w:vAlign w:val="center"/>
+          </w:tcPr>
+          <w:p>
+            <w:pPr>
+              <w:pStyle w:val="TableText"/>
+            </w:pPr>
+            <w:r>
+              <w:t>BestFitMethod</w:t>
+            </w:r>
+          </w:p>
+        </w:tc>
+        <w:tc>
+          <w:tcPr>
+            <w:tcW w:w="3780" w:type="dxa"/>
+            <w:vAlign w:val="center"/>
+          </w:tcPr>
+          <w:p>
+            <w:pPr>
+              <w:pStyle w:val="TableText"/>
+            </w:pPr>
+            <w:r>
+              <w:t xml:space="preserve">This class show the other configuration that show </w:t>
+            </w:r>
+            <w:r>
+              <w:t>best-fit approach where you need to find the slot with the minimum dimension to hold the vehicle</w:t>
+            </w:r>
+            <w:r>
+              <w:t xml:space="preserve"> </w:t>
+            </w:r>
+            <w:r>
+              <w:t>and it inherit from the function of ParkingMethod</w:t>
+            </w:r>
+            <w:bookmarkStart w:id="5" w:name="_GoBack"/>
+            <w:bookmarkEnd w:id="5"/>
           </w:p>
         </w:tc>
       </w:tr>
@@ -2711,7 +2719,6 @@
           <w:noProof/>
           <w:color w:val="C00000"/>
         </w:rPr>
-        <w:lastRenderedPageBreak/>
         <w:drawing>
           <wp:anchor distT="0" distB="0" distL="114300" distR="114300" simplePos="0" relativeHeight="251665408" behindDoc="0" locked="0" layoutInCell="1" allowOverlap="1" wp14:anchorId="12366FB6" wp14:editId="7C9C8926">
             <wp:simplePos x="0" y="0"/>
@@ -2824,7 +2831,6 @@
         <w:rPr>
           <w:color w:val="4F81BD" w:themeColor="accent1"/>
         </w:rPr>
-        <w:lastRenderedPageBreak/>
         <w:t>Class - Sequence Usage</w:t>
       </w:r>
       <w:r>
@@ -2983,11 +2989,9 @@
             <w:pPr>
               <w:pStyle w:val="TableText"/>
             </w:pPr>
-            <w:proofErr w:type="spellStart"/>
             <w:r>
               <w:t>GarageMachine</w:t>
             </w:r>
-            <w:proofErr w:type="spellEnd"/>
           </w:p>
         </w:tc>
         <w:tc>
@@ -3014,35 +3018,9 @@
             <w:pPr>
               <w:pStyle w:val="TableText"/>
             </w:pPr>
-            <w:proofErr w:type="spellStart"/>
-            <w:r>
-              <w:t>EnterInfoButton</w:t>
-            </w:r>
-            <w:proofErr w:type="spellEnd"/>
-            <w:r>
-              <w:t xml:space="preserve"> , </w:t>
-            </w:r>
-            <w:proofErr w:type="spellStart"/>
-            <w:r>
-              <w:t>leaveButton</w:t>
-            </w:r>
-            <w:proofErr w:type="spellEnd"/>
-            <w:r>
-              <w:t xml:space="preserve"> , pay ,</w:t>
-            </w:r>
-            <w:proofErr w:type="spellStart"/>
-            <w:r>
-              <w:t>ReturnMoney</w:t>
-            </w:r>
-            <w:proofErr w:type="spellEnd"/>
-            <w:r>
-              <w:t xml:space="preserve"> , </w:t>
-            </w:r>
-            <w:proofErr w:type="spellStart"/>
-            <w:r>
-              <w:t>ReturnChange</w:t>
-            </w:r>
-            <w:proofErr w:type="spellEnd"/>
+            <w:r>
+              <w:t>EnterInfoButton , leaveButton , pay ,ReturnMoney , ReturnChange</w:t>
+            </w:r>
           </w:p>
         </w:tc>
       </w:tr>
@@ -3059,11 +3037,9 @@
             <w:pPr>
               <w:pStyle w:val="TableText"/>
             </w:pPr>
-            <w:proofErr w:type="spellStart"/>
             <w:r>
               <w:t>MachineController</w:t>
             </w:r>
-            <w:proofErr w:type="spellEnd"/>
           </w:p>
         </w:tc>
         <w:tc>
@@ -3090,13 +3066,8 @@
             <w:pPr>
               <w:pStyle w:val="TableText"/>
             </w:pPr>
-            <w:proofErr w:type="spellStart"/>
-            <w:r>
-              <w:t>SetInfo</w:t>
-            </w:r>
-            <w:proofErr w:type="spellEnd"/>
-            <w:r>
-              <w:t xml:space="preserve"> , leave , check</w:t>
+            <w:r>
+              <w:t>SetInfo , leave , check</w:t>
             </w:r>
           </w:p>
         </w:tc>
@@ -3143,27 +3114,9 @@
             <w:pPr>
               <w:pStyle w:val="TableText"/>
             </w:pPr>
-            <w:proofErr w:type="spellStart"/>
-            <w:r>
-              <w:t>Parkin</w:t>
-            </w:r>
-            <w:proofErr w:type="spellEnd"/>
-            <w:r>
-              <w:t xml:space="preserve"> , </w:t>
-            </w:r>
-            <w:proofErr w:type="spellStart"/>
-            <w:r>
-              <w:t>freeSlot</w:t>
-            </w:r>
-            <w:proofErr w:type="spellEnd"/>
-            <w:r>
-              <w:t xml:space="preserve"> , </w:t>
-            </w:r>
-            <w:proofErr w:type="spellStart"/>
-            <w:r>
-              <w:t>GetAvalSlots</w:t>
-            </w:r>
-            <w:proofErr w:type="spellEnd"/>
+            <w:r>
+              <w:t>Parkin , freeSlot , GetAvalSlots</w:t>
+            </w:r>
           </w:p>
         </w:tc>
       </w:tr>
@@ -3180,11 +3133,9 @@
             <w:pPr>
               <w:pStyle w:val="TableText"/>
             </w:pPr>
-            <w:proofErr w:type="spellStart"/>
             <w:r>
               <w:t>VehicleCard</w:t>
             </w:r>
-            <w:proofErr w:type="spellEnd"/>
           </w:p>
         </w:tc>
         <w:tc>
@@ -3211,27 +3162,9 @@
             <w:pPr>
               <w:pStyle w:val="TableText"/>
             </w:pPr>
-            <w:proofErr w:type="spellStart"/>
-            <w:r>
-              <w:t>createForm</w:t>
-            </w:r>
-            <w:proofErr w:type="spellEnd"/>
-            <w:r>
-              <w:t xml:space="preserve"> , </w:t>
-            </w:r>
-            <w:proofErr w:type="spellStart"/>
-            <w:r>
-              <w:t>ParkOut</w:t>
-            </w:r>
-            <w:proofErr w:type="spellEnd"/>
-            <w:r>
-              <w:t xml:space="preserve"> , </w:t>
-            </w:r>
-            <w:proofErr w:type="spellStart"/>
-            <w:r>
-              <w:t>Desform</w:t>
-            </w:r>
-            <w:proofErr w:type="spellEnd"/>
+            <w:r>
+              <w:t>createForm , ParkOut , Desform</w:t>
+            </w:r>
           </w:p>
         </w:tc>
       </w:tr>
@@ -3248,11 +3181,9 @@
             <w:pPr>
               <w:pStyle w:val="TableText"/>
             </w:pPr>
-            <w:proofErr w:type="spellStart"/>
             <w:r>
               <w:t>ParkingMang</w:t>
             </w:r>
-            <w:proofErr w:type="spellEnd"/>
           </w:p>
         </w:tc>
         <w:tc>
@@ -3279,53 +3210,8 @@
             <w:pPr>
               <w:pStyle w:val="TableText"/>
             </w:pPr>
-            <w:proofErr w:type="spellStart"/>
-            <w:r>
-              <w:t>AddCar</w:t>
-            </w:r>
-            <w:proofErr w:type="spellEnd"/>
-            <w:r>
-              <w:t xml:space="preserve"> , </w:t>
-            </w:r>
-            <w:proofErr w:type="spellStart"/>
-            <w:r>
-              <w:t>NoMoney</w:t>
-            </w:r>
-            <w:proofErr w:type="spellEnd"/>
-            <w:r>
-              <w:t xml:space="preserve"> , </w:t>
-            </w:r>
-            <w:proofErr w:type="spellStart"/>
-            <w:r>
-              <w:t>RemoveCar</w:t>
-            </w:r>
-            <w:proofErr w:type="spellEnd"/>
-            <w:r>
-              <w:t xml:space="preserve"> , </w:t>
-            </w:r>
-            <w:proofErr w:type="spellStart"/>
-            <w:r>
-              <w:t>AddIncome</w:t>
-            </w:r>
-            <w:proofErr w:type="spellEnd"/>
-            <w:r>
-              <w:t xml:space="preserve"> , </w:t>
-            </w:r>
-            <w:proofErr w:type="spellStart"/>
-            <w:r>
-              <w:t>GetIncome</w:t>
-            </w:r>
-            <w:proofErr w:type="spellEnd"/>
-            <w:r>
-              <w:t xml:space="preserve"> ,</w:t>
-            </w:r>
-            <w:proofErr w:type="spellStart"/>
-            <w:r>
-              <w:t>GetNumOfVehicle</w:t>
-            </w:r>
-            <w:proofErr w:type="spellEnd"/>
-            <w:r>
-              <w:t xml:space="preserve"> </w:t>
+            <w:r>
+              <w:t xml:space="preserve">AddCar , NoMoney , RemoveCar , AddIncome , GetIncome ,GetNumOfVehicle </w:t>
             </w:r>
           </w:p>
         </w:tc>
@@ -3343,11 +3229,9 @@
             <w:pPr>
               <w:pStyle w:val="TableText"/>
             </w:pPr>
-            <w:proofErr w:type="spellStart"/>
             <w:r>
               <w:t>ScreenController</w:t>
             </w:r>
-            <w:proofErr w:type="spellEnd"/>
           </w:p>
         </w:tc>
         <w:tc>
@@ -3374,35 +3258,9 @@
             <w:pPr>
               <w:pStyle w:val="TableText"/>
             </w:pPr>
-            <w:proofErr w:type="spellStart"/>
-            <w:r>
-              <w:t>ShowMassage</w:t>
-            </w:r>
-            <w:proofErr w:type="spellEnd"/>
-            <w:r>
-              <w:t xml:space="preserve"> , </w:t>
-            </w:r>
-            <w:proofErr w:type="spellStart"/>
-            <w:r>
-              <w:t>ShowIncome</w:t>
-            </w:r>
-            <w:proofErr w:type="spellEnd"/>
-            <w:r>
-              <w:t xml:space="preserve"> , </w:t>
-            </w:r>
-            <w:proofErr w:type="spellStart"/>
-            <w:r>
-              <w:t>ShowNumOfVehicle</w:t>
-            </w:r>
-            <w:proofErr w:type="spellEnd"/>
-            <w:r>
-              <w:t xml:space="preserve"> , </w:t>
-            </w:r>
-            <w:proofErr w:type="spellStart"/>
-            <w:r>
-              <w:t>ShowAvalSlots</w:t>
-            </w:r>
-            <w:proofErr w:type="spellEnd"/>
+            <w:r>
+              <w:t>ShowMassage , ShowIncome , ShowNumOfVehicle , ShowAvalSlots</w:t>
+            </w:r>
           </w:p>
         </w:tc>
       </w:tr>
@@ -3420,11 +3278,9 @@
             <w:pPr>
               <w:pStyle w:val="TableText"/>
             </w:pPr>
-            <w:proofErr w:type="spellStart"/>
             <w:r>
               <w:t>MangerScreen</w:t>
             </w:r>
-            <w:proofErr w:type="spellEnd"/>
           </w:p>
         </w:tc>
         <w:tc>
@@ -3451,35 +3307,9 @@
             <w:pPr>
               <w:pStyle w:val="TableText"/>
             </w:pPr>
-            <w:proofErr w:type="spellStart"/>
-            <w:r>
-              <w:t>ShowMangerPopUp</w:t>
-            </w:r>
-            <w:proofErr w:type="spellEnd"/>
-            <w:r>
-              <w:t xml:space="preserve"> , </w:t>
-            </w:r>
-            <w:proofErr w:type="spellStart"/>
-            <w:r>
-              <w:t>ShowIncomeButton</w:t>
-            </w:r>
-            <w:proofErr w:type="spellEnd"/>
-            <w:r>
-              <w:t xml:space="preserve"> , </w:t>
-            </w:r>
-            <w:proofErr w:type="spellStart"/>
-            <w:r>
-              <w:t>ShowNumOfVehicleButton</w:t>
-            </w:r>
-            <w:proofErr w:type="spellEnd"/>
-            <w:r>
-              <w:t xml:space="preserve"> , </w:t>
-            </w:r>
-            <w:proofErr w:type="spellStart"/>
-            <w:r>
-              <w:t>ShowAvalSlotsButton</w:t>
-            </w:r>
-            <w:proofErr w:type="spellEnd"/>
+            <w:r>
+              <w:t>ShowMangerPopUp , ShowIncomeButton , ShowNumOfVehicleButton , ShowAvalSlotsButton</w:t>
+            </w:r>
           </w:p>
         </w:tc>
       </w:tr>
@@ -3597,51 +3427,74 @@
                 <w:iCs/>
               </w:rPr>
             </w:pPr>
-            <w:proofErr w:type="spellStart"/>
             <w:r>
               <w:rPr>
                 <w:i/>
                 <w:iCs/>
               </w:rPr>
-              <w:t>Joeshwoa</w:t>
-            </w:r>
-            <w:proofErr w:type="spellEnd"/>
-            <w:r>
+              <w:t>Joeshwoa George</w:t>
+            </w:r>
+          </w:p>
+          <w:p>
+            <w:pPr>
               <w:rPr>
                 <w:i/>
                 <w:iCs/>
               </w:rPr>
-              <w:t xml:space="preserve"> George</w:t>
-            </w:r>
-          </w:p>
-          <w:p>
-            <w:pPr>
+            </w:pPr>
+            <w:r>
               <w:rPr>
                 <w:i/>
                 <w:iCs/>
               </w:rPr>
-            </w:pPr>
-            <w:r>
+              <w:t>Mira Ehab</w:t>
+            </w:r>
+          </w:p>
+          <w:p>
+            <w:pPr>
               <w:rPr>
                 <w:i/>
                 <w:iCs/>
               </w:rPr>
-              <w:t>Mira Ehab</w:t>
-            </w:r>
-          </w:p>
-          <w:p>
-            <w:pPr>
+            </w:pPr>
+            <w:r>
               <w:rPr>
                 <w:i/>
                 <w:iCs/>
               </w:rPr>
-            </w:pPr>
-            <w:r>
+              <w:t>Osama Ibrahim</w:t>
+            </w:r>
+          </w:p>
+        </w:tc>
+      </w:tr>
+      <w:tr>
+        <w:tc>
+          <w:tcPr>
+            <w:tcW w:w="5760" w:type="dxa"/>
+          </w:tcPr>
+          <w:p>
+            <w:r>
+              <w:t>Class Table</w:t>
+            </w:r>
+          </w:p>
+        </w:tc>
+        <w:tc>
+          <w:tcPr>
+            <w:tcW w:w="3096" w:type="dxa"/>
+          </w:tcPr>
+          <w:p>
+            <w:pPr>
               <w:rPr>
                 <w:i/>
                 <w:iCs/>
               </w:rPr>
-              <w:t>Osama Ibrahim</w:t>
+            </w:pPr>
+            <w:r>
+              <w:rPr>
+                <w:i/>
+                <w:iCs/>
+              </w:rPr>
+              <w:t>Mostafa Mohamed</w:t>
             </w:r>
           </w:p>
         </w:tc>
@@ -3653,7 +3506,7 @@
           </w:tcPr>
           <w:p>
             <w:r>
-              <w:t>Class Table</w:t>
+              <w:t>Sequence Diagram</w:t>
             </w:r>
           </w:p>
         </w:tc>
@@ -3673,7 +3526,38 @@
                 <w:i/>
                 <w:iCs/>
               </w:rPr>
-              <w:t>Mostafa Mohamed</w:t>
+              <w:t>Joeshwoa George</w:t>
+            </w:r>
+          </w:p>
+          <w:p>
+            <w:pPr>
+              <w:rPr>
+                <w:i/>
+                <w:iCs/>
+              </w:rPr>
+            </w:pPr>
+            <w:r>
+              <w:rPr>
+                <w:i/>
+                <w:iCs/>
+              </w:rPr>
+              <w:lastRenderedPageBreak/>
+              <w:t>Mira Ehab</w:t>
+            </w:r>
+          </w:p>
+          <w:p>
+            <w:pPr>
+              <w:rPr>
+                <w:i/>
+                <w:iCs/>
+              </w:rPr>
+            </w:pPr>
+            <w:r>
+              <w:rPr>
+                <w:i/>
+                <w:iCs/>
+              </w:rPr>
+              <w:t>Osama Ibrahim</w:t>
             </w:r>
           </w:p>
         </w:tc>
@@ -3685,7 +3569,8 @@
           </w:tcPr>
           <w:p>
             <w:r>
-              <w:t>Sequence Diagram</w:t>
+              <w:lastRenderedPageBreak/>
+              <w:t>Sequence Table</w:t>
             </w:r>
           </w:p>
         </w:tc>
@@ -3700,82 +3585,11 @@
                 <w:iCs/>
               </w:rPr>
             </w:pPr>
-            <w:proofErr w:type="spellStart"/>
             <w:r>
               <w:rPr>
                 <w:i/>
                 <w:iCs/>
               </w:rPr>
-              <w:t>Joeshwoa</w:t>
-            </w:r>
-            <w:proofErr w:type="spellEnd"/>
-            <w:r>
-              <w:rPr>
-                <w:i/>
-                <w:iCs/>
-              </w:rPr>
-              <w:t xml:space="preserve"> George</w:t>
-            </w:r>
-          </w:p>
-          <w:p>
-            <w:pPr>
-              <w:rPr>
-                <w:i/>
-                <w:iCs/>
-              </w:rPr>
-            </w:pPr>
-            <w:r>
-              <w:rPr>
-                <w:i/>
-                <w:iCs/>
-              </w:rPr>
-              <w:t>Mira Ehab</w:t>
-            </w:r>
-          </w:p>
-          <w:p>
-            <w:pPr>
-              <w:rPr>
-                <w:i/>
-                <w:iCs/>
-              </w:rPr>
-            </w:pPr>
-            <w:r>
-              <w:rPr>
-                <w:i/>
-                <w:iCs/>
-              </w:rPr>
-              <w:t>Osama Ibrahim</w:t>
-            </w:r>
-          </w:p>
-        </w:tc>
-      </w:tr>
-      <w:tr>
-        <w:tc>
-          <w:tcPr>
-            <w:tcW w:w="5760" w:type="dxa"/>
-          </w:tcPr>
-          <w:p>
-            <w:r>
-              <w:t>Sequence Table</w:t>
-            </w:r>
-          </w:p>
-        </w:tc>
-        <w:tc>
-          <w:tcPr>
-            <w:tcW w:w="3096" w:type="dxa"/>
-          </w:tcPr>
-          <w:p>
-            <w:pPr>
-              <w:rPr>
-                <w:i/>
-                <w:iCs/>
-              </w:rPr>
-            </w:pPr>
-            <w:r>
-              <w:rPr>
-                <w:i/>
-                <w:iCs/>
-              </w:rPr>
               <w:t>Mostafa Mohamed</w:t>
             </w:r>
           </w:p>
@@ -3801,7 +3615,6 @@
           <w:b w:val="0"/>
           <w:bCs w:val="0"/>
         </w:rPr>
-        <w:lastRenderedPageBreak/>
         <w:t>Policy Regarding Plagiarism</w:t>
       </w:r>
       <w:r>
@@ -4220,7 +4033,7 @@
       <w:headerReference w:type="default" r:id="rId11"/>
       <w:footerReference w:type="default" r:id="rId12"/>
       <w:pgSz w:w="12240" w:h="15840"/>
-      <w:pgMar w:top="1152" w:right="1296" w:bottom="1008" w:left="1296" w:header="720" w:footer="720" w:gutter="0"/>
+      <w:pgMar w:top="90" w:right="1296" w:bottom="1008" w:left="1296" w:header="720" w:footer="720" w:gutter="0"/>
       <w:cols w:space="720"/>
       <w:titlePg/>
       <w:docGrid w:linePitch="360"/>
@@ -4230,7 +4043,7 @@
 </file>
 
 <file path=word/endnotes.xml><?xml version="1.0" encoding="utf-8"?>
-<w:endnotes xmlns:wpc="http://schemas.microsoft.com/office/word/2010/wordprocessingCanvas" xmlns:mc="http://schemas.openxmlformats.org/markup-compatibility/2006" xmlns:o="urn:schemas-microsoft-com:office:office" xmlns:r="http://schemas.openxmlformats.org/officeDocument/2006/relationships" xmlns:m="http://schemas.openxmlformats.org/officeDocument/2006/math" xmlns:v="urn:schemas-microsoft-com:vml" xmlns:wp14="http://schemas.microsoft.com/office/word/2010/wordprocessingDrawing" xmlns:wp="http://schemas.openxmlformats.org/drawingml/2006/wordprocessingDrawing" xmlns:w10="urn:schemas-microsoft-com:office:word" xmlns:w="http://schemas.openxmlformats.org/wordprocessingml/2006/main" xmlns:w14="http://schemas.microsoft.com/office/word/2010/wordml" xmlns:w15="http://schemas.microsoft.com/office/word/2012/wordml" xmlns:wpg="http://schemas.microsoft.com/office/word/2010/wordprocessingGroup" xmlns:wpi="http://schemas.microsoft.com/office/word/2010/wordprocessingInk" xmlns:wne="http://schemas.microsoft.com/office/word/2006/wordml" xmlns:wps="http://schemas.microsoft.com/office/word/2010/wordprocessingShape" mc:Ignorable="w14 w15 wp14">
+<w:endnotes xmlns:wpc="http://schemas.microsoft.com/office/word/2010/wordprocessingCanvas" xmlns:cx="http://schemas.microsoft.com/office/drawing/2014/chartex" xmlns:cx1="http://schemas.microsoft.com/office/drawing/2015/9/8/chartex" xmlns:mc="http://schemas.openxmlformats.org/markup-compatibility/2006" xmlns:o="urn:schemas-microsoft-com:office:office" xmlns:r="http://schemas.openxmlformats.org/officeDocument/2006/relationships" xmlns:m="http://schemas.openxmlformats.org/officeDocument/2006/math" xmlns:v="urn:schemas-microsoft-com:vml" xmlns:wp14="http://schemas.microsoft.com/office/word/2010/wordprocessingDrawing" xmlns:wp="http://schemas.openxmlformats.org/drawingml/2006/wordprocessingDrawing" xmlns:w10="urn:schemas-microsoft-com:office:word" xmlns:w="http://schemas.openxmlformats.org/wordprocessingml/2006/main" xmlns:w14="http://schemas.microsoft.com/office/word/2010/wordml" xmlns:w15="http://schemas.microsoft.com/office/word/2012/wordml" xmlns:w16se="http://schemas.microsoft.com/office/word/2015/wordml/symex" xmlns:wpg="http://schemas.microsoft.com/office/word/2010/wordprocessingGroup" xmlns:wpi="http://schemas.microsoft.com/office/word/2010/wordprocessingInk" xmlns:wne="http://schemas.microsoft.com/office/word/2006/wordml" xmlns:wps="http://schemas.microsoft.com/office/word/2010/wordprocessingShape" mc:Ignorable="w14 w15 w16se wp14">
   <w:endnote w:type="separator" w:id="-1">
     <w:p>
       <w:pPr>
@@ -4255,7 +4068,7 @@
 </file>
 
 <file path=word/footer1.xml><?xml version="1.0" encoding="utf-8"?>
-<w:ftr xmlns:wpc="http://schemas.microsoft.com/office/word/2010/wordprocessingCanvas" xmlns:mc="http://schemas.openxmlformats.org/markup-compatibility/2006" xmlns:o="urn:schemas-microsoft-com:office:office" xmlns:r="http://schemas.openxmlformats.org/officeDocument/2006/relationships" xmlns:m="http://schemas.openxmlformats.org/officeDocument/2006/math" xmlns:v="urn:schemas-microsoft-com:vml" xmlns:wp14="http://schemas.microsoft.com/office/word/2010/wordprocessingDrawing" xmlns:wp="http://schemas.openxmlformats.org/drawingml/2006/wordprocessingDrawing" xmlns:w10="urn:schemas-microsoft-com:office:word" xmlns:w="http://schemas.openxmlformats.org/wordprocessingml/2006/main" xmlns:w14="http://schemas.microsoft.com/office/word/2010/wordml" xmlns:w15="http://schemas.microsoft.com/office/word/2012/wordml" xmlns:wpg="http://schemas.microsoft.com/office/word/2010/wordprocessingGroup" xmlns:wpi="http://schemas.microsoft.com/office/word/2010/wordprocessingInk" xmlns:wne="http://schemas.microsoft.com/office/word/2006/wordml" xmlns:wps="http://schemas.microsoft.com/office/word/2010/wordprocessingShape" mc:Ignorable="w14 w15 wp14">
+<w:ftr xmlns:wpc="http://schemas.microsoft.com/office/word/2010/wordprocessingCanvas" xmlns:cx="http://schemas.microsoft.com/office/drawing/2014/chartex" xmlns:cx1="http://schemas.microsoft.com/office/drawing/2015/9/8/chartex" xmlns:mc="http://schemas.openxmlformats.org/markup-compatibility/2006" xmlns:o="urn:schemas-microsoft-com:office:office" xmlns:r="http://schemas.openxmlformats.org/officeDocument/2006/relationships" xmlns:m="http://schemas.openxmlformats.org/officeDocument/2006/math" xmlns:v="urn:schemas-microsoft-com:vml" xmlns:wp14="http://schemas.microsoft.com/office/word/2010/wordprocessingDrawing" xmlns:wp="http://schemas.openxmlformats.org/drawingml/2006/wordprocessingDrawing" xmlns:w10="urn:schemas-microsoft-com:office:word" xmlns:w="http://schemas.openxmlformats.org/wordprocessingml/2006/main" xmlns:w14="http://schemas.microsoft.com/office/word/2010/wordml" xmlns:w15="http://schemas.microsoft.com/office/word/2012/wordml" xmlns:w16se="http://schemas.microsoft.com/office/word/2015/wordml/symex" xmlns:wpg="http://schemas.microsoft.com/office/word/2010/wordprocessingGroup" xmlns:wpi="http://schemas.microsoft.com/office/word/2010/wordprocessingInk" xmlns:wne="http://schemas.microsoft.com/office/word/2006/wordml" xmlns:wps="http://schemas.microsoft.com/office/word/2010/wordprocessingShape" mc:Ignorable="w14 w15 w16se wp14">
   <w:p>
     <w:pPr>
       <w:pStyle w:val="Footer"/>
@@ -4422,7 +4235,7 @@
         <w:sz w:val="23"/>
         <w:szCs w:val="23"/>
       </w:rPr>
-      <w:t>2</w:t>
+      <w:t>6</w:t>
     </w:r>
     <w:r>
       <w:rPr>
@@ -4445,7 +4258,7 @@
 </file>
 
 <file path=word/footnotes.xml><?xml version="1.0" encoding="utf-8"?>
-<w:footnotes xmlns:wpc="http://schemas.microsoft.com/office/word/2010/wordprocessingCanvas" xmlns:mc="http://schemas.openxmlformats.org/markup-compatibility/2006" xmlns:o="urn:schemas-microsoft-com:office:office" xmlns:r="http://schemas.openxmlformats.org/officeDocument/2006/relationships" xmlns:m="http://schemas.openxmlformats.org/officeDocument/2006/math" xmlns:v="urn:schemas-microsoft-com:vml" xmlns:wp14="http://schemas.microsoft.com/office/word/2010/wordprocessingDrawing" xmlns:wp="http://schemas.openxmlformats.org/drawingml/2006/wordprocessingDrawing" xmlns:w10="urn:schemas-microsoft-com:office:word" xmlns:w="http://schemas.openxmlformats.org/wordprocessingml/2006/main" xmlns:w14="http://schemas.microsoft.com/office/word/2010/wordml" xmlns:w15="http://schemas.microsoft.com/office/word/2012/wordml" xmlns:wpg="http://schemas.microsoft.com/office/word/2010/wordprocessingGroup" xmlns:wpi="http://schemas.microsoft.com/office/word/2010/wordprocessingInk" xmlns:wne="http://schemas.microsoft.com/office/word/2006/wordml" xmlns:wps="http://schemas.microsoft.com/office/word/2010/wordprocessingShape" mc:Ignorable="w14 w15 wp14">
+<w:footnotes xmlns:wpc="http://schemas.microsoft.com/office/word/2010/wordprocessingCanvas" xmlns:cx="http://schemas.microsoft.com/office/drawing/2014/chartex" xmlns:cx1="http://schemas.microsoft.com/office/drawing/2015/9/8/chartex" xmlns:mc="http://schemas.openxmlformats.org/markup-compatibility/2006" xmlns:o="urn:schemas-microsoft-com:office:office" xmlns:r="http://schemas.openxmlformats.org/officeDocument/2006/relationships" xmlns:m="http://schemas.openxmlformats.org/officeDocument/2006/math" xmlns:v="urn:schemas-microsoft-com:vml" xmlns:wp14="http://schemas.microsoft.com/office/word/2010/wordprocessingDrawing" xmlns:wp="http://schemas.openxmlformats.org/drawingml/2006/wordprocessingDrawing" xmlns:w10="urn:schemas-microsoft-com:office:word" xmlns:w="http://schemas.openxmlformats.org/wordprocessingml/2006/main" xmlns:w14="http://schemas.microsoft.com/office/word/2010/wordml" xmlns:w15="http://schemas.microsoft.com/office/word/2012/wordml" xmlns:w16se="http://schemas.microsoft.com/office/word/2015/wordml/symex" xmlns:wpg="http://schemas.microsoft.com/office/word/2010/wordprocessingGroup" xmlns:wpi="http://schemas.microsoft.com/office/word/2010/wordprocessingInk" xmlns:wne="http://schemas.microsoft.com/office/word/2006/wordml" xmlns:wps="http://schemas.microsoft.com/office/word/2010/wordprocessingShape" mc:Ignorable="w14 w15 w16se wp14">
   <w:footnote w:type="separator" w:id="-1">
     <w:p>
       <w:pPr>
@@ -4470,7 +4283,7 @@
 </file>
 
 <file path=word/header1.xml><?xml version="1.0" encoding="utf-8"?>
-<w:hdr xmlns:wpc="http://schemas.microsoft.com/office/word/2010/wordprocessingCanvas" xmlns:mc="http://schemas.openxmlformats.org/markup-compatibility/2006" xmlns:o="urn:schemas-microsoft-com:office:office" xmlns:r="http://schemas.openxmlformats.org/officeDocument/2006/relationships" xmlns:m="http://schemas.openxmlformats.org/officeDocument/2006/math" xmlns:v="urn:schemas-microsoft-com:vml" xmlns:wp14="http://schemas.microsoft.com/office/word/2010/wordprocessingDrawing" xmlns:wp="http://schemas.openxmlformats.org/drawingml/2006/wordprocessingDrawing" xmlns:w10="urn:schemas-microsoft-com:office:word" xmlns:w="http://schemas.openxmlformats.org/wordprocessingml/2006/main" xmlns:w14="http://schemas.microsoft.com/office/word/2010/wordml" xmlns:w15="http://schemas.microsoft.com/office/word/2012/wordml" xmlns:wpg="http://schemas.microsoft.com/office/word/2010/wordprocessingGroup" xmlns:wpi="http://schemas.microsoft.com/office/word/2010/wordprocessingInk" xmlns:wne="http://schemas.microsoft.com/office/word/2006/wordml" xmlns:wps="http://schemas.microsoft.com/office/word/2010/wordprocessingShape" mc:Ignorable="w14 w15 wp14">
+<w:hdr xmlns:wpc="http://schemas.microsoft.com/office/word/2010/wordprocessingCanvas" xmlns:cx="http://schemas.microsoft.com/office/drawing/2014/chartex" xmlns:cx1="http://schemas.microsoft.com/office/drawing/2015/9/8/chartex" xmlns:mc="http://schemas.openxmlformats.org/markup-compatibility/2006" xmlns:o="urn:schemas-microsoft-com:office:office" xmlns:r="http://schemas.openxmlformats.org/officeDocument/2006/relationships" xmlns:m="http://schemas.openxmlformats.org/officeDocument/2006/math" xmlns:v="urn:schemas-microsoft-com:vml" xmlns:wp14="http://schemas.microsoft.com/office/word/2010/wordprocessingDrawing" xmlns:wp="http://schemas.openxmlformats.org/drawingml/2006/wordprocessingDrawing" xmlns:w10="urn:schemas-microsoft-com:office:word" xmlns:w="http://schemas.openxmlformats.org/wordprocessingml/2006/main" xmlns:w14="http://schemas.microsoft.com/office/word/2010/wordml" xmlns:w15="http://schemas.microsoft.com/office/word/2012/wordml" xmlns:w16se="http://schemas.microsoft.com/office/word/2015/wordml/symex" xmlns:wpg="http://schemas.microsoft.com/office/word/2010/wordprocessingGroup" xmlns:wpi="http://schemas.microsoft.com/office/word/2010/wordprocessingInk" xmlns:wne="http://schemas.microsoft.com/office/word/2006/wordml" xmlns:wps="http://schemas.microsoft.com/office/word/2010/wordprocessingShape" mc:Ignorable="w14 w15 w16se wp14">
   <w:p>
     <w:pPr>
       <w:pStyle w:val="Header"/>
@@ -4583,7 +4396,7 @@
 </file>
 
 <file path=word/numbering.xml><?xml version="1.0" encoding="utf-8"?>
-<w:numbering xmlns:wpc="http://schemas.microsoft.com/office/word/2010/wordprocessingCanvas" xmlns:mc="http://schemas.openxmlformats.org/markup-compatibility/2006" xmlns:o="urn:schemas-microsoft-com:office:office" xmlns:r="http://schemas.openxmlformats.org/officeDocument/2006/relationships" xmlns:m="http://schemas.openxmlformats.org/officeDocument/2006/math" xmlns:v="urn:schemas-microsoft-com:vml" xmlns:wp14="http://schemas.microsoft.com/office/word/2010/wordprocessingDrawing" xmlns:wp="http://schemas.openxmlformats.org/drawingml/2006/wordprocessingDrawing" xmlns:w10="urn:schemas-microsoft-com:office:word" xmlns:w="http://schemas.openxmlformats.org/wordprocessingml/2006/main" xmlns:w14="http://schemas.microsoft.com/office/word/2010/wordml" xmlns:w15="http://schemas.microsoft.com/office/word/2012/wordml" xmlns:wpg="http://schemas.microsoft.com/office/word/2010/wordprocessingGroup" xmlns:wpi="http://schemas.microsoft.com/office/word/2010/wordprocessingInk" xmlns:wne="http://schemas.microsoft.com/office/word/2006/wordml" xmlns:wps="http://schemas.microsoft.com/office/word/2010/wordprocessingShape" mc:Ignorable="w14 w15 wp14">
+<w:numbering xmlns:wpc="http://schemas.microsoft.com/office/word/2010/wordprocessingCanvas" xmlns:cx="http://schemas.microsoft.com/office/drawing/2014/chartex" xmlns:cx1="http://schemas.microsoft.com/office/drawing/2015/9/8/chartex" xmlns:mc="http://schemas.openxmlformats.org/markup-compatibility/2006" xmlns:o="urn:schemas-microsoft-com:office:office" xmlns:r="http://schemas.openxmlformats.org/officeDocument/2006/relationships" xmlns:m="http://schemas.openxmlformats.org/officeDocument/2006/math" xmlns:v="urn:schemas-microsoft-com:vml" xmlns:wp14="http://schemas.microsoft.com/office/word/2010/wordprocessingDrawing" xmlns:wp="http://schemas.openxmlformats.org/drawingml/2006/wordprocessingDrawing" xmlns:w10="urn:schemas-microsoft-com:office:word" xmlns:w="http://schemas.openxmlformats.org/wordprocessingml/2006/main" xmlns:w14="http://schemas.microsoft.com/office/word/2010/wordml" xmlns:w15="http://schemas.microsoft.com/office/word/2012/wordml" xmlns:w16se="http://schemas.microsoft.com/office/word/2015/wordml/symex" xmlns:wpg="http://schemas.microsoft.com/office/word/2010/wordprocessingGroup" xmlns:wpi="http://schemas.microsoft.com/office/word/2010/wordprocessingInk" xmlns:wne="http://schemas.microsoft.com/office/word/2006/wordml" xmlns:wps="http://schemas.microsoft.com/office/word/2010/wordprocessingShape" mc:Ignorable="w14 w15 w16se wp14">
   <w:abstractNum w:abstractNumId="0" w15:restartNumberingAfterBreak="0">
     <w:nsid w:val="054C6B08"/>
     <w:multiLevelType w:val="hybridMultilevel"/>
@@ -5312,7 +5125,7 @@
 </file>
 
 <file path=word/styles.xml><?xml version="1.0" encoding="utf-8"?>
-<w:styles xmlns:mc="http://schemas.openxmlformats.org/markup-compatibility/2006" xmlns:r="http://schemas.openxmlformats.org/officeDocument/2006/relationships" xmlns:w="http://schemas.openxmlformats.org/wordprocessingml/2006/main" xmlns:w14="http://schemas.microsoft.com/office/word/2010/wordml" xmlns:w15="http://schemas.microsoft.com/office/word/2012/wordml" mc:Ignorable="w14 w15">
+<w:styles xmlns:mc="http://schemas.openxmlformats.org/markup-compatibility/2006" xmlns:r="http://schemas.openxmlformats.org/officeDocument/2006/relationships" xmlns:w="http://schemas.openxmlformats.org/wordprocessingml/2006/main" xmlns:w14="http://schemas.microsoft.com/office/word/2010/wordml" xmlns:w15="http://schemas.microsoft.com/office/word/2012/wordml" xmlns:w16se="http://schemas.microsoft.com/office/word/2015/wordml/symex" mc:Ignorable="w14 w15 w16se">
   <w:docDefaults>
     <w:rPrDefault>
       <w:rPr>
@@ -5790,7 +5603,6 @@
   <w:style w:type="character" w:default="1" w:styleId="DefaultParagraphFont">
     <w:name w:val="Default Paragraph Font"/>
     <w:uiPriority w:val="1"/>
-    <w:semiHidden/>
     <w:unhideWhenUsed/>
   </w:style>
   <w:style w:type="table" w:default="1" w:styleId="TableNormal">
@@ -6556,7 +6368,7 @@
 </file>
 
 <file path=customXml/itemProps1.xml><?xml version="1.0" encoding="utf-8"?>
-<ds:datastoreItem xmlns:ds="http://schemas.openxmlformats.org/officeDocument/2006/customXml" ds:itemID="{B8A8E654-7123-47A5-8307-EFD26957E598}">
+<ds:datastoreItem xmlns:ds="http://schemas.openxmlformats.org/officeDocument/2006/customXml" ds:itemID="{7BCC2A5B-EBF3-4ADB-93E6-5DAAB06D614B}">
   <ds:schemaRefs>
     <ds:schemaRef ds:uri="http://schemas.openxmlformats.org/officeDocument/2006/bibliography"/>
   </ds:schemaRefs>

</xml_diff>

<commit_message>
update word file(seqance , class)
</commit_message>
<xml_diff>
--- a/CS251-SoftwareDesignSpecifications-SDS-Template-v1.0.docx
+++ b/CS251-SoftwareDesignSpecifications-SDS-Template-v1.0.docx
@@ -1634,41 +1634,36 @@
         <w:pStyle w:val="Heading1"/>
       </w:pPr>
       <w:r>
+        <w:t>System Models</w:t>
+      </w:r>
+      <w:bookmarkEnd w:id="3"/>
+    </w:p>
+    <w:p>
+      <w:pPr>
+        <w:pStyle w:val="Heading2"/>
+      </w:pPr>
+      <w:bookmarkStart w:id="4" w:name="_Toc101814923"/>
+      <w:r>
+        <w:rPr>
+          <w:b w:val="0"/>
+          <w:bCs w:val="0"/>
+          <w:noProof/>
+          <w:color w:val="C00000"/>
+        </w:rPr>
         <w:lastRenderedPageBreak/>
-        <w:t>System Models</w:t>
-      </w:r>
-      <w:bookmarkEnd w:id="3"/>
-    </w:p>
-    <w:p>
-      <w:pPr>
-        <w:pStyle w:val="Heading2"/>
-      </w:pPr>
-      <w:bookmarkStart w:id="4" w:name="_Toc101814923"/>
-      <w:r>
-        <w:rPr>
-          <w:noProof/>
-        </w:rPr>
         <w:drawing>
-          <wp:anchor distT="0" distB="0" distL="114300" distR="114300" simplePos="0" relativeHeight="251666432" behindDoc="1" locked="0" layoutInCell="1" allowOverlap="1" wp14:anchorId="4A9EB17F" wp14:editId="14590081">
+          <wp:anchor distT="0" distB="0" distL="114300" distR="114300" simplePos="0" relativeHeight="251653120" behindDoc="0" locked="0" layoutInCell="1" allowOverlap="1" wp14:anchorId="431FA77B" wp14:editId="1FE8FDF6">
             <wp:simplePos x="0" y="0"/>
             <wp:positionH relativeFrom="column">
-              <wp:posOffset>-794385</wp:posOffset>
+              <wp:posOffset>-822960</wp:posOffset>
             </wp:positionH>
             <wp:positionV relativeFrom="paragraph">
-              <wp:posOffset>359410</wp:posOffset>
+              <wp:posOffset>247015</wp:posOffset>
             </wp:positionV>
-            <wp:extent cx="7743825" cy="5638800"/>
+            <wp:extent cx="7772400" cy="6096000"/>
             <wp:effectExtent l="0" t="0" r="0" b="0"/>
-            <wp:wrapTight wrapText="bothSides">
-              <wp:wrapPolygon edited="0">
-                <wp:start x="0" y="0"/>
-                <wp:lineTo x="0" y="21527"/>
-                <wp:lineTo x="21573" y="21527"/>
-                <wp:lineTo x="21573" y="0"/>
-                <wp:lineTo x="0" y="0"/>
-              </wp:wrapPolygon>
-            </wp:wrapTight>
-            <wp:docPr id="1" name="Picture 1"/>
+            <wp:wrapTopAndBottom/>
+            <wp:docPr id="5" name="Picture 5"/>
             <wp:cNvGraphicFramePr>
               <a:graphicFrameLocks xmlns:a="http://schemas.openxmlformats.org/drawingml/2006/main" noChangeAspect="1"/>
             </wp:cNvGraphicFramePr>
@@ -1676,11 +1671,11 @@
               <a:graphicData uri="http://schemas.openxmlformats.org/drawingml/2006/picture">
                 <pic:pic xmlns:pic="http://schemas.openxmlformats.org/drawingml/2006/picture">
                   <pic:nvPicPr>
-                    <pic:cNvPr id="1" name="Class Diagram.jpg"/>
+                    <pic:cNvPr id="5" name="class-final.jpg"/>
                     <pic:cNvPicPr/>
                   </pic:nvPicPr>
                   <pic:blipFill>
-                    <a:blip r:embed="rId9">
+                    <a:blip r:embed="rId9" cstate="print">
                       <a:extLst>
                         <a:ext uri="{28A0092B-C50C-407E-A947-70E740481C1C}">
                           <a14:useLocalDpi xmlns:a14="http://schemas.microsoft.com/office/drawing/2010/main" val="0"/>
@@ -1694,7 +1689,7 @@
                   <pic:spPr>
                     <a:xfrm>
                       <a:off x="0" y="0"/>
-                      <a:ext cx="7743825" cy="5638800"/>
+                      <a:ext cx="7772400" cy="6096000"/>
                     </a:xfrm>
                     <a:prstGeom prst="rect">
                       <a:avLst/>
@@ -1794,20 +1789,10 @@
         </w:rPr>
       </w:pPr>
     </w:p>
-    <w:p>
-      <w:pPr>
-        <w:pStyle w:val="ListParagraph"/>
-        <w:rPr>
-          <w:b/>
-          <w:bCs/>
-          <w:color w:val="C00000"/>
-        </w:rPr>
-      </w:pPr>
-    </w:p>
     <w:tbl>
       <w:tblPr>
-        <w:tblW w:w="6930" w:type="dxa"/>
-        <w:tblInd w:w="72" w:type="dxa"/>
+        <w:tblW w:w="7110" w:type="dxa"/>
+        <w:tblInd w:w="-108" w:type="dxa"/>
         <w:tblBorders>
           <w:top w:val="single" w:sz="6" w:space="0" w:color="999999"/>
           <w:left w:val="single" w:sz="6" w:space="0" w:color="999999"/>
@@ -1826,18 +1811,19 @@
         <w:tblLook w:val="0000" w:firstRow="0" w:lastRow="0" w:firstColumn="0" w:lastColumn="0" w:noHBand="0" w:noVBand="0"/>
       </w:tblPr>
       <w:tblGrid>
-        <w:gridCol w:w="1440"/>
+        <w:gridCol w:w="1620"/>
         <w:gridCol w:w="1710"/>
         <w:gridCol w:w="3780"/>
       </w:tblGrid>
       <w:tr>
         <w:trPr>
           <w:cantSplit/>
+          <w:trHeight w:val="543"/>
           <w:tblHeader/>
         </w:trPr>
         <w:tc>
           <w:tcPr>
-            <w:tcW w:w="1440" w:type="dxa"/>
+            <w:tcW w:w="1620" w:type="dxa"/>
             <w:shd w:val="clear" w:color="auto" w:fill="E6E6E6"/>
             <w:vAlign w:val="center"/>
           </w:tcPr>
@@ -1932,7 +1918,7 @@
         </w:trPr>
         <w:tc>
           <w:tcPr>
-            <w:tcW w:w="1440" w:type="dxa"/>
+            <w:tcW w:w="1620" w:type="dxa"/>
             <w:vAlign w:val="center"/>
           </w:tcPr>
           <w:p>
@@ -1940,6 +1926,7 @@
               <w:pStyle w:val="TableText"/>
             </w:pPr>
             <w:r>
+              <w:lastRenderedPageBreak/>
               <w:t>1</w:t>
             </w:r>
           </w:p>
@@ -1978,19 +1965,7 @@
               <w:rPr>
                 <w:lang w:bidi="ar-EG"/>
               </w:rPr>
-              <w:t xml:space="preserve">cost and the drive pay it and leave , </w:t>
-            </w:r>
-            <w:r>
-              <w:rPr>
-                <w:lang w:bidi="ar-EG"/>
-              </w:rPr>
-              <w:t xml:space="preserve">And have a variable called pay , </w:t>
-            </w:r>
-            <w:r>
-              <w:rPr>
-                <w:lang w:bidi="ar-EG"/>
-              </w:rPr>
-              <w:t xml:space="preserve">Return Change to show him if there are </w:t>
+              <w:t xml:space="preserve">cost and the drive pay it and leave , And have a variable called pay , Return Change to show him if there are </w:t>
             </w:r>
             <w:r>
               <w:rPr>
@@ -2016,7 +1991,7 @@
         </w:trPr>
         <w:tc>
           <w:tcPr>
-            <w:tcW w:w="1440" w:type="dxa"/>
+            <w:tcW w:w="1620" w:type="dxa"/>
             <w:vAlign w:val="center"/>
           </w:tcPr>
           <w:p>
@@ -2056,7 +2031,13 @@
               </w:rPr>
             </w:pPr>
             <w:r>
-              <w:t xml:space="preserve">It is a class that control the machine by sending the info to the system to and receiving the </w:t>
+              <w:t>It is a class that control the machine by</w:t>
+            </w:r>
+            <w:r>
+              <w:t xml:space="preserve"> a constrictor and </w:t>
+            </w:r>
+            <w:r>
+              <w:t xml:space="preserve"> sending the info to the system to and receiving the </w:t>
             </w:r>
             <w:r>
               <w:rPr>
@@ -2076,10 +2057,28 @@
               <w:rPr>
                 <w:lang w:bidi="ar-EG"/>
               </w:rPr>
-              <w:t xml:space="preserve">Checkout  to calculate the cost of the parking and show it to the driver  </w:t>
-            </w:r>
-            <w:r>
-              <w:t xml:space="preserve"> </w:t>
+              <w:t>Check</w:t>
+            </w:r>
+            <w:r>
+              <w:rPr>
+                <w:lang w:bidi="ar-EG"/>
+              </w:rPr>
+              <w:t xml:space="preserve">  to calculate the cost of the parking and show it to the driver  </w:t>
+            </w:r>
+            <w:r>
+              <w:rPr>
+                <w:lang w:bidi="ar-EG"/>
+              </w:rPr>
+              <w:t xml:space="preserve">and </w:t>
+            </w:r>
+            <w:r>
+              <w:t>GetInstance</w:t>
+            </w:r>
+            <w:r>
+              <w:t xml:space="preserve"> to able singleton method to create an only one object  </w:t>
+            </w:r>
+            <w:r>
+              <w:t xml:space="preserve">     </w:t>
             </w:r>
           </w:p>
         </w:tc>
@@ -2090,7 +2089,7 @@
         </w:trPr>
         <w:tc>
           <w:tcPr>
-            <w:tcW w:w="1440" w:type="dxa"/>
+            <w:tcW w:w="1620" w:type="dxa"/>
             <w:vAlign w:val="center"/>
           </w:tcPr>
           <w:p>
@@ -2127,25 +2126,7 @@
               <w:pStyle w:val="TableText"/>
             </w:pPr>
             <w:r>
-              <w:t>It is a class that the manger communicate with to show the manger all things of the garage ,if the manger press the show income button it sent to the controller to show the income if the manger press show num</w:t>
-            </w:r>
-            <w:r>
-              <w:t>ber</w:t>
-            </w:r>
-            <w:r>
-              <w:t xml:space="preserve"> of the vehicle button it sent to the controller to show the num</w:t>
-            </w:r>
-            <w:r>
-              <w:t>ber</w:t>
-            </w:r>
-            <w:r>
-              <w:t xml:space="preserve"> of vehicle , if the manger want to see the available slots he press on the button of showAvalSlots and sent to the controller to show the free slots </w:t>
-            </w:r>
-            <w:r>
-              <w:t xml:space="preserve">, if the manger wants to add a slots details he press the slots details button  </w:t>
-            </w:r>
-            <w:r>
-              <w:t xml:space="preserve">  </w:t>
+              <w:t xml:space="preserve">It is a class that the manger communicate with to show the manger all things of the garage ,if the manger press the show income button it sent to the controller to show the income if the manger press show number of the vehicle button it sent to the controller to show the number of vehicle , if the manger want to see the available slots he press on the button of showAvalSlots and sent to the controller to show the free slots , if the manger wants to add a slots details he press the slots details button    </w:t>
             </w:r>
           </w:p>
           <w:p>
@@ -2161,7 +2142,7 @@
         </w:trPr>
         <w:tc>
           <w:tcPr>
-            <w:tcW w:w="1440" w:type="dxa"/>
+            <w:tcW w:w="1620" w:type="dxa"/>
             <w:vAlign w:val="center"/>
           </w:tcPr>
           <w:p>
@@ -2206,34 +2187,13 @@
               <w:pStyle w:val="TableText"/>
             </w:pPr>
             <w:r>
-              <w:t>showNumOfVehicle</w:t>
-            </w:r>
-            <w:r>
-              <w:t xml:space="preserve"> is a function that s</w:t>
-            </w:r>
-            <w:r>
-              <w:t>how the manger the number of the vehicle in a point of time ,</w:t>
-            </w:r>
-            <w:r>
-              <w:t xml:space="preserve">ShowAvlSlots is a function that </w:t>
-            </w:r>
-            <w:r>
-              <w:t xml:space="preserve"> show the manger the available slots in the garage </w:t>
-            </w:r>
-            <w:r>
-              <w:t>,</w:t>
-            </w:r>
-            <w:r>
-              <w:t xml:space="preserve"> </w:t>
-            </w:r>
-            <w:r>
-              <w:t xml:space="preserve">ShowMassage </w:t>
-            </w:r>
-            <w:r>
-              <w:t xml:space="preserve">show the manger if there are a problem with the driver  in the payment </w:t>
-            </w:r>
-            <w:r>
-              <w:t xml:space="preserve">and enterSlotsDetails is enter the info that taken form manger to the database and add a slot to the garage </w:t>
+              <w:t xml:space="preserve">showNumOfVehicle is a function that show the manger the number of the vehicle in a point of time ,ShowAvlSlots is a function that  show the manger the available slots in the garage , ShowMassage show the manger if there are a problem with the driver  in the payment and enterSlotsDetails is enter the info that taken form manger to the database and add a slot to the garage </w:t>
+            </w:r>
+            <w:r>
+              <w:t xml:space="preserve">and </w:t>
+            </w:r>
+            <w:r>
+              <w:t xml:space="preserve">GetInstance to able singleton method to create an only one object       </w:t>
             </w:r>
           </w:p>
         </w:tc>
@@ -2244,7 +2204,7 @@
         </w:trPr>
         <w:tc>
           <w:tcPr>
-            <w:tcW w:w="1440" w:type="dxa"/>
+            <w:tcW w:w="1620" w:type="dxa"/>
             <w:vAlign w:val="center"/>
           </w:tcPr>
           <w:p>
@@ -2281,22 +2241,16 @@
               <w:pStyle w:val="TableText"/>
             </w:pPr>
             <w:r>
-              <w:t>It is a class receive the request of the driver and call the function of park in ,search for free slots in the garage then call function of getAvailslots to send the available slot to the machine</w:t>
-            </w:r>
-            <w:r>
-              <w:t xml:space="preserve">, setSlotsDetails to save the details of the slot in the database , ClearPlaces to be the slot free when the driver park out  and GetInstance </w:t>
-            </w:r>
-            <w:r>
-              <w:t xml:space="preserve">to show the manger the number of the free slots and the number of </w:t>
-            </w:r>
-            <w:r>
-              <w:rPr>
-                <w:lang w:bidi="ar-EG"/>
-              </w:rPr>
-              <w:t xml:space="preserve">busy slots </w:t>
-            </w:r>
-            <w:r>
-              <w:t xml:space="preserve">     </w:t>
+              <w:t>It is a class receive the request of the driver and call the funct</w:t>
+            </w:r>
+            <w:r>
+              <w:t>ion of park in ,search for freeS</w:t>
+            </w:r>
+            <w:r>
+              <w:t xml:space="preserve">lots in the garage then call function of getAvailslots to send the available slot to the machine, setSlotsDetails to save the details of the slot in the database , ClearPlaces to be the slot free when the driver park out  and </w:t>
+            </w:r>
+            <w:r>
+              <w:t xml:space="preserve">GetInstance to able singleton method to create an only one object       </w:t>
             </w:r>
           </w:p>
         </w:tc>
@@ -2307,7 +2261,7 @@
         </w:trPr>
         <w:tc>
           <w:tcPr>
-            <w:tcW w:w="1440" w:type="dxa"/>
+            <w:tcW w:w="1620" w:type="dxa"/>
             <w:vAlign w:val="center"/>
           </w:tcPr>
           <w:p>
@@ -2345,7 +2299,19 @@
               <w:pStyle w:val="TableText"/>
             </w:pPr>
             <w:r>
-              <w:t xml:space="preserve">This class get the information of the driver`s vehicle by three functions [Getwid(),GetDep(),GetId()],and then search for the suitable slot to the vehicle then call function ifAvail() to show if it found it or not  </w:t>
+              <w:t>This class</w:t>
+            </w:r>
+            <w:r>
+              <w:t xml:space="preserve"> has a function setAvail to set the slot available when the car leave  </w:t>
+            </w:r>
+            <w:r>
+              <w:t xml:space="preserve"> get the information of the driv</w:t>
+            </w:r>
+            <w:r>
+              <w:t>er`s vehicle by three functions</w:t>
+            </w:r>
+            <w:r>
+              <w:t xml:space="preserve">[Getwid(),GetDep(),GetId()],and then search for the suitable slot to the vehicle then call function ifAvail() to show if it found it or not  </w:t>
             </w:r>
           </w:p>
         </w:tc>
@@ -2356,7 +2322,7 @@
         </w:trPr>
         <w:tc>
           <w:tcPr>
-            <w:tcW w:w="1440" w:type="dxa"/>
+            <w:tcW w:w="1620" w:type="dxa"/>
             <w:vAlign w:val="center"/>
           </w:tcPr>
           <w:p>
@@ -2397,7 +2363,10 @@
               </w:rPr>
             </w:pPr>
             <w:r>
-              <w:t xml:space="preserve">It is a class to collection all data about the vehicle ,create form and fill the form by the model , carNum , model year , the car`s width , the car`s depth  and  slot id  and if the driver want to prakout it calculate the time that the car take in the garage and calculate the park cost then destroy the form    </w:t>
+              <w:t>It is a class to collection all data about the vehicle ,create form and fill the form by the model , carNum , model year , the car`s width , the car`s depth  an</w:t>
+            </w:r>
+            <w:r>
+              <w:t xml:space="preserve">d  slot id  ,getSlotId to get the id of the available slot and getTimein to get the time of the park in to calculate the cost </w:t>
             </w:r>
           </w:p>
         </w:tc>
@@ -2408,7 +2377,7 @@
         </w:trPr>
         <w:tc>
           <w:tcPr>
-            <w:tcW w:w="1440" w:type="dxa"/>
+            <w:tcW w:w="1620" w:type="dxa"/>
             <w:vAlign w:val="center"/>
           </w:tcPr>
           <w:p>
@@ -2445,31 +2414,19 @@
               <w:pStyle w:val="TableText"/>
             </w:pPr>
             <w:r>
-              <w:t xml:space="preserve">It is a class to manage the garage , when the driver enter to the garage the parkingMang call function add car and pass to it the entry time , </w:t>
-            </w:r>
-            <w:r>
-              <w:t>when the driver park out the class call function remove car to</w:t>
-            </w:r>
-            <w:r>
-              <w:t xml:space="preserve"> remove the this car</w:t>
-            </w:r>
-            <w:r>
-              <w:t xml:space="preserve"> info </w:t>
-            </w:r>
-            <w:r>
-              <w:t xml:space="preserve"> from the system and made there slot available </w:t>
-            </w:r>
-            <w:r>
-              <w:t>and decrease the number of the car</w:t>
-            </w:r>
-            <w:r>
-              <w:t>s</w:t>
-            </w:r>
-            <w:r>
-              <w:t xml:space="preserve"> by 1 and calculate the taken time</w:t>
-            </w:r>
-            <w:r>
-              <w:t xml:space="preserve">, the function of addIncome to add the new income to the total income , function get income to show the total income and function GetNumOfVehicle to count the number of vehicle in the garage In any point of time </w:t>
+              <w:t>It is a class to manage the garage , when the driver enter to the garage the parkingMang call function add car and pass to it the entry time , when the driver park out the class call function remove car to remove the this car info  from the system and made there slot available and decrease the number of the cars by 1 and calculate the taken time,</w:t>
+            </w:r>
+            <w:r>
+              <w:t xml:space="preserve">addCar to add car to the system, removeCar to remove car from the system , </w:t>
+            </w:r>
+            <w:r>
+              <w:t xml:space="preserve"> the function of addIncome to add the new income to the total income , function get income to show the total income and function GetNumOfVehicle to count the number of vehicle in the garage In any point of time </w:t>
+            </w:r>
+            <w:r>
+              <w:t xml:space="preserve">, </w:t>
+            </w:r>
+            <w:r>
+              <w:t xml:space="preserve">GetInstance to able singleton method to create an only one object       </w:t>
             </w:r>
           </w:p>
         </w:tc>
@@ -2480,7 +2437,7 @@
         </w:trPr>
         <w:tc>
           <w:tcPr>
-            <w:tcW w:w="1440" w:type="dxa"/>
+            <w:tcW w:w="1620" w:type="dxa"/>
             <w:vAlign w:val="center"/>
           </w:tcPr>
           <w:p>
@@ -2531,7 +2488,7 @@
         </w:trPr>
         <w:tc>
           <w:tcPr>
-            <w:tcW w:w="1440" w:type="dxa"/>
+            <w:tcW w:w="1620" w:type="dxa"/>
             <w:vAlign w:val="center"/>
           </w:tcPr>
           <w:p>
@@ -2579,7 +2536,7 @@
         </w:trPr>
         <w:tc>
           <w:tcPr>
-            <w:tcW w:w="1440" w:type="dxa"/>
+            <w:tcW w:w="1620" w:type="dxa"/>
             <w:vAlign w:val="center"/>
           </w:tcPr>
           <w:p>
@@ -2616,19 +2573,8 @@
               <w:pStyle w:val="TableText"/>
             </w:pPr>
             <w:r>
-              <w:t xml:space="preserve">This class show the other configuration that show </w:t>
-            </w:r>
-            <w:r>
-              <w:t>best-fit approach where you need to find the slot with the minimum dimension to hold the vehicle</w:t>
-            </w:r>
-            <w:r>
-              <w:t xml:space="preserve"> </w:t>
-            </w:r>
-            <w:r>
-              <w:t>and it inherit from the function of ParkingMethod</w:t>
-            </w:r>
-            <w:bookmarkStart w:id="5" w:name="_GoBack"/>
-            <w:bookmarkEnd w:id="5"/>
+              <w:t>This class show the other configuration that show best-fit approach where you need to find the slot with the minimum dimension to hold the vehicle and it inherit from the function of ParkingMethod</w:t>
+            </w:r>
           </w:p>
         </w:tc>
       </w:tr>
@@ -2648,98 +2594,82 @@
           <w:color w:val="4F81BD" w:themeColor="accent1"/>
         </w:rPr>
       </w:pPr>
-      <w:bookmarkStart w:id="6" w:name="_Toc101814924"/>
+      <w:bookmarkStart w:id="5" w:name="_Toc101814924"/>
       <w:r>
         <w:rPr>
           <w:color w:val="4F81BD" w:themeColor="accent1"/>
         </w:rPr>
         <w:t>Important Algorithm</w:t>
       </w:r>
+      <w:bookmarkEnd w:id="5"/>
+    </w:p>
+    <w:p>
+      <w:pPr>
+        <w:pStyle w:val="Heading2"/>
+      </w:pPr>
+      <w:bookmarkStart w:id="6" w:name="_Toc101814925"/>
+    </w:p>
+    <w:p>
+      <w:pPr>
+        <w:pStyle w:val="Heading2"/>
+      </w:pPr>
+    </w:p>
+    <w:p>
+      <w:pPr>
+        <w:pStyle w:val="Heading2"/>
+      </w:pPr>
+      <w:r>
+        <w:lastRenderedPageBreak/>
+        <w:t>II</w:t>
+      </w:r>
+      <w:r>
+        <w:t xml:space="preserve">. </w:t>
+      </w:r>
+      <w:r>
+        <w:t>Sequence diagrams</w:t>
+      </w:r>
       <w:bookmarkEnd w:id="6"/>
     </w:p>
     <w:p>
       <w:pPr>
-        <w:pStyle w:val="Heading2"/>
-      </w:pPr>
-      <w:bookmarkStart w:id="7" w:name="_Toc101814925"/>
-    </w:p>
-    <w:p>
-      <w:pPr>
-        <w:pStyle w:val="Heading2"/>
-      </w:pPr>
-    </w:p>
-    <w:p>
-      <w:pPr>
-        <w:pStyle w:val="Heading2"/>
-      </w:pPr>
-    </w:p>
-    <w:p>
-      <w:pPr>
-        <w:pStyle w:val="Heading2"/>
-      </w:pPr>
-    </w:p>
-    <w:p>
-      <w:pPr>
-        <w:pStyle w:val="Heading2"/>
-      </w:pPr>
-    </w:p>
-    <w:p>
-      <w:pPr>
-        <w:pStyle w:val="Heading2"/>
-      </w:pPr>
-    </w:p>
-    <w:p>
-      <w:pPr>
-        <w:pStyle w:val="Heading2"/>
-      </w:pPr>
-    </w:p>
-    <w:p>
-      <w:pPr>
-        <w:pStyle w:val="Heading2"/>
-      </w:pPr>
-    </w:p>
-    <w:p>
-      <w:pPr>
-        <w:pStyle w:val="Heading2"/>
-      </w:pPr>
-    </w:p>
-    <w:p>
-      <w:pPr>
-        <w:pStyle w:val="Heading2"/>
-      </w:pPr>
-    </w:p>
-    <w:p>
-      <w:pPr>
-        <w:pStyle w:val="Heading2"/>
-      </w:pPr>
-      <w:r>
-        <w:rPr>
-          <w:b w:val="0"/>
-          <w:bCs w:val="0"/>
+        <w:jc w:val="center"/>
+        <w:rPr>
+          <w:b/>
+          <w:bCs/>
           <w:noProof/>
           <w:color w:val="C00000"/>
         </w:rPr>
+      </w:pPr>
+      <w:r>
+        <w:rPr>
+          <w:sz w:val="32"/>
+          <w:szCs w:val="32"/>
+        </w:rPr>
+        <w:t>Enter Slots Details Sequence Diagram</w:t>
+      </w:r>
+    </w:p>
+    <w:p>
+      <w:pPr>
+        <w:ind w:left="-1260"/>
+        <w:jc w:val="center"/>
+        <w:rPr>
+          <w:b/>
+          <w:bCs/>
+          <w:color w:val="C00000"/>
+        </w:rPr>
+      </w:pPr>
+      <w:r>
+        <w:rPr>
+          <w:b/>
+          <w:bCs/>
+          <w:noProof/>
+          <w:color w:val="C00000"/>
+        </w:rPr>
         <w:drawing>
-          <wp:anchor distT="0" distB="0" distL="114300" distR="114300" simplePos="0" relativeHeight="251665408" behindDoc="0" locked="0" layoutInCell="1" allowOverlap="1" wp14:anchorId="12366FB6" wp14:editId="7C9C8926">
-            <wp:simplePos x="0" y="0"/>
-            <wp:positionH relativeFrom="column">
-              <wp:posOffset>-822960</wp:posOffset>
-            </wp:positionH>
-            <wp:positionV relativeFrom="paragraph">
-              <wp:posOffset>360680</wp:posOffset>
-            </wp:positionV>
-            <wp:extent cx="7764780" cy="6103620"/>
+          <wp:inline distT="0" distB="0" distL="0" distR="0" wp14:anchorId="5C47B084" wp14:editId="222D418A">
+            <wp:extent cx="7715250" cy="3722370"/>
             <wp:effectExtent l="0" t="0" r="0" b="0"/>
-            <wp:wrapThrough wrapText="bothSides">
-              <wp:wrapPolygon edited="0">
-                <wp:start x="0" y="0"/>
-                <wp:lineTo x="0" y="21506"/>
-                <wp:lineTo x="21568" y="21506"/>
-                <wp:lineTo x="21568" y="0"/>
-                <wp:lineTo x="0" y="0"/>
-              </wp:wrapPolygon>
-            </wp:wrapThrough>
-            <wp:docPr id="3" name="Picture 3"/>
+            <wp:docPr id="17" name="Picture 17"/>
             <wp:cNvGraphicFramePr>
               <a:graphicFrameLocks xmlns:a="http://schemas.openxmlformats.org/drawingml/2006/main" noChangeAspect="1"/>
             </wp:cNvGraphicFramePr>
@@ -2747,7 +2677,7 @@
               <a:graphicData uri="http://schemas.openxmlformats.org/drawingml/2006/picture">
                 <pic:pic xmlns:pic="http://schemas.openxmlformats.org/drawingml/2006/picture">
                   <pic:nvPicPr>
-                    <pic:cNvPr id="3" name="Project-Sequence-3.jpg"/>
+                    <pic:cNvPr id="17" name="4- enterSlots details.jpg"/>
                     <pic:cNvPicPr/>
                   </pic:nvPicPr>
                   <pic:blipFill>
@@ -2765,7 +2695,151 @@
                   <pic:spPr>
                     <a:xfrm>
                       <a:off x="0" y="0"/>
-                      <a:ext cx="7764780" cy="6103620"/>
+                      <a:ext cx="7715250" cy="3722370"/>
+                    </a:xfrm>
+                    <a:prstGeom prst="rect">
+                      <a:avLst/>
+                    </a:prstGeom>
+                  </pic:spPr>
+                </pic:pic>
+              </a:graphicData>
+            </a:graphic>
+          </wp:inline>
+        </w:drawing>
+      </w:r>
+    </w:p>
+    <w:p>
+      <w:pPr>
+        <w:jc w:val="center"/>
+        <w:rPr>
+          <w:sz w:val="32"/>
+          <w:szCs w:val="32"/>
+        </w:rPr>
+      </w:pPr>
+      <w:r>
+        <w:rPr>
+          <w:sz w:val="32"/>
+          <w:szCs w:val="32"/>
+        </w:rPr>
+        <w:t>Get Available slots Sequence Diagram</w:t>
+      </w:r>
+    </w:p>
+    <w:p>
+      <w:pPr>
+        <w:ind w:left="-1260"/>
+        <w:jc w:val="center"/>
+        <w:rPr>
+          <w:sz w:val="32"/>
+          <w:szCs w:val="32"/>
+        </w:rPr>
+      </w:pPr>
+      <w:r>
+        <w:rPr>
+          <w:noProof/>
+          <w:sz w:val="32"/>
+          <w:szCs w:val="32"/>
+        </w:rPr>
+        <w:drawing>
+          <wp:inline distT="0" distB="0" distL="0" distR="0" wp14:anchorId="3F8AD4F2" wp14:editId="4CE16EA0">
+            <wp:extent cx="7715250" cy="3302635"/>
+            <wp:effectExtent l="0" t="0" r="0" b="0"/>
+            <wp:docPr id="18" name="Picture 18"/>
+            <wp:cNvGraphicFramePr>
+              <a:graphicFrameLocks xmlns:a="http://schemas.openxmlformats.org/drawingml/2006/main" noChangeAspect="1"/>
+            </wp:cNvGraphicFramePr>
+            <a:graphic xmlns:a="http://schemas.openxmlformats.org/drawingml/2006/main">
+              <a:graphicData uri="http://schemas.openxmlformats.org/drawingml/2006/picture">
+                <pic:pic xmlns:pic="http://schemas.openxmlformats.org/drawingml/2006/picture">
+                  <pic:nvPicPr>
+                    <pic:cNvPr id="18" name="5- show avail slots.jpg"/>
+                    <pic:cNvPicPr/>
+                  </pic:nvPicPr>
+                  <pic:blipFill>
+                    <a:blip r:embed="rId11">
+                      <a:extLst>
+                        <a:ext uri="{28A0092B-C50C-407E-A947-70E740481C1C}">
+                          <a14:useLocalDpi xmlns:a14="http://schemas.microsoft.com/office/drawing/2010/main" val="0"/>
+                        </a:ext>
+                      </a:extLst>
+                    </a:blip>
+                    <a:stretch>
+                      <a:fillRect/>
+                    </a:stretch>
+                  </pic:blipFill>
+                  <pic:spPr>
+                    <a:xfrm>
+                      <a:off x="0" y="0"/>
+                      <a:ext cx="7723389" cy="3306119"/>
+                    </a:xfrm>
+                    <a:prstGeom prst="rect">
+                      <a:avLst/>
+                    </a:prstGeom>
+                  </pic:spPr>
+                </pic:pic>
+              </a:graphicData>
+            </a:graphic>
+          </wp:inline>
+        </w:drawing>
+      </w:r>
+    </w:p>
+    <w:p>
+      <w:pPr>
+        <w:pStyle w:val="Heading3"/>
+        <w:rPr>
+          <w:color w:val="4F81BD" w:themeColor="accent1"/>
+        </w:rPr>
+      </w:pPr>
+      <w:bookmarkStart w:id="7" w:name="_Toc101814926"/>
+    </w:p>
+    <w:p/>
+    <w:p/>
+    <w:p>
+      <w:pPr>
+        <w:jc w:val="center"/>
+      </w:pPr>
+      <w:r>
+        <w:rPr>
+          <w:noProof/>
+        </w:rPr>
+        <w:drawing>
+          <wp:anchor distT="0" distB="0" distL="114300" distR="114300" simplePos="0" relativeHeight="251668480" behindDoc="0" locked="0" layoutInCell="1" allowOverlap="1" wp14:anchorId="11AC3F27" wp14:editId="3F7A76FE">
+            <wp:simplePos x="0" y="0"/>
+            <wp:positionH relativeFrom="column">
+              <wp:posOffset>-822960</wp:posOffset>
+            </wp:positionH>
+            <wp:positionV relativeFrom="paragraph">
+              <wp:posOffset>697865</wp:posOffset>
+            </wp:positionV>
+            <wp:extent cx="7771130" cy="4832350"/>
+            <wp:effectExtent l="0" t="0" r="0" b="0"/>
+            <wp:wrapTopAndBottom/>
+            <wp:docPr id="10" name="Picture 10"/>
+            <wp:cNvGraphicFramePr>
+              <a:graphicFrameLocks xmlns:a="http://schemas.openxmlformats.org/drawingml/2006/main" noChangeAspect="1"/>
+            </wp:cNvGraphicFramePr>
+            <a:graphic xmlns:a="http://schemas.openxmlformats.org/drawingml/2006/main">
+              <a:graphicData uri="http://schemas.openxmlformats.org/drawingml/2006/picture">
+                <pic:pic xmlns:pic="http://schemas.openxmlformats.org/drawingml/2006/picture">
+                  <pic:nvPicPr>
+                    <pic:cNvPr id="10" name="1- park-in.jpg"/>
+                    <pic:cNvPicPr/>
+                  </pic:nvPicPr>
+                  <pic:blipFill>
+                    <a:blip r:embed="rId12">
+                      <a:extLst>
+                        <a:ext uri="{28A0092B-C50C-407E-A947-70E740481C1C}">
+                          <a14:useLocalDpi xmlns:a14="http://schemas.microsoft.com/office/drawing/2010/main" val="0"/>
+                        </a:ext>
+                      </a:extLst>
+                    </a:blip>
+                    <a:stretch>
+                      <a:fillRect/>
+                    </a:stretch>
+                  </pic:blipFill>
+                  <pic:spPr>
+                    <a:xfrm>
+                      <a:off x="0" y="0"/>
+                      <a:ext cx="7771130" cy="4832350"/>
                     </a:xfrm>
                     <a:prstGeom prst="rect">
                       <a:avLst/>
@@ -2784,62 +2858,422 @@
         </w:drawing>
       </w:r>
       <w:r>
-        <w:t>II</w:t>
-      </w:r>
-      <w:r>
-        <w:t xml:space="preserve">. </w:t>
-      </w:r>
-      <w:r>
-        <w:t>Sequence diagrams</w:t>
+        <w:rPr>
+          <w:sz w:val="32"/>
+          <w:szCs w:val="32"/>
+        </w:rPr>
+        <w:t>Park-in Sequence Diagram</w:t>
+      </w:r>
+    </w:p>
+    <w:p>
+      <w:pPr>
+        <w:pStyle w:val="Heading3"/>
+        <w:rPr>
+          <w:rFonts w:asciiTheme="minorHAnsi" w:eastAsiaTheme="minorHAnsi" w:hAnsiTheme="minorHAnsi"/>
+          <w:b w:val="0"/>
+          <w:bCs w:val="0"/>
+          <w:color w:val="auto"/>
+          <w:sz w:val="32"/>
+          <w:szCs w:val="32"/>
+        </w:rPr>
+      </w:pPr>
+      <w:r>
+        <w:rPr>
+          <w:rFonts w:asciiTheme="minorHAnsi" w:eastAsiaTheme="minorHAnsi" w:hAnsiTheme="minorHAnsi"/>
+          <w:b w:val="0"/>
+          <w:bCs w:val="0"/>
+          <w:color w:val="auto"/>
+          <w:sz w:val="32"/>
+          <w:szCs w:val="32"/>
+        </w:rPr>
+        <w:t xml:space="preserve">                                           </w:t>
+      </w:r>
+    </w:p>
+    <w:p/>
+    <w:p>
+      <w:pPr>
+        <w:pStyle w:val="Heading3"/>
+        <w:ind w:left="-1080"/>
+        <w:rPr>
+          <w:rFonts w:asciiTheme="minorHAnsi" w:eastAsiaTheme="minorHAnsi" w:hAnsiTheme="minorHAnsi"/>
+          <w:b w:val="0"/>
+          <w:bCs w:val="0"/>
+          <w:color w:val="auto"/>
+          <w:sz w:val="32"/>
+          <w:szCs w:val="32"/>
+        </w:rPr>
+      </w:pPr>
+      <w:r>
+        <w:rPr>
+          <w:rFonts w:asciiTheme="minorHAnsi" w:eastAsiaTheme="minorHAnsi" w:hAnsiTheme="minorHAnsi"/>
+          <w:b w:val="0"/>
+          <w:bCs w:val="0"/>
+          <w:color w:val="auto"/>
+          <w:sz w:val="32"/>
+          <w:szCs w:val="32"/>
+        </w:rPr>
+        <w:lastRenderedPageBreak/>
+        <w:t xml:space="preserve">                                           </w:t>
+      </w:r>
+      <w:r>
+        <w:rPr>
+          <w:rFonts w:asciiTheme="minorHAnsi" w:eastAsiaTheme="minorHAnsi" w:hAnsiTheme="minorHAnsi"/>
+          <w:b w:val="0"/>
+          <w:bCs w:val="0"/>
+          <w:color w:val="auto"/>
+          <w:sz w:val="32"/>
+          <w:szCs w:val="32"/>
+        </w:rPr>
+        <w:t>Park-</w:t>
+      </w:r>
+      <w:r>
+        <w:rPr>
+          <w:rFonts w:asciiTheme="minorHAnsi" w:eastAsiaTheme="minorHAnsi" w:hAnsiTheme="minorHAnsi"/>
+          <w:b w:val="0"/>
+          <w:bCs w:val="0"/>
+          <w:color w:val="auto"/>
+          <w:sz w:val="32"/>
+          <w:szCs w:val="32"/>
+        </w:rPr>
+        <w:t>out</w:t>
+      </w:r>
+      <w:r>
+        <w:rPr>
+          <w:rFonts w:asciiTheme="minorHAnsi" w:eastAsiaTheme="minorHAnsi" w:hAnsiTheme="minorHAnsi"/>
+          <w:b w:val="0"/>
+          <w:bCs w:val="0"/>
+          <w:color w:val="auto"/>
+          <w:sz w:val="32"/>
+          <w:szCs w:val="32"/>
+        </w:rPr>
+        <w:t xml:space="preserve"> Sequence Diagram</w:t>
+      </w:r>
+      <w:bookmarkStart w:id="8" w:name="_GoBack"/>
+      <w:bookmarkEnd w:id="8"/>
+      <w:r>
+        <w:rPr>
+          <w:noProof/>
+        </w:rPr>
+        <w:drawing>
+          <wp:inline distT="0" distB="0" distL="0" distR="0" wp14:anchorId="48E8EE21" wp14:editId="0A772117">
+            <wp:extent cx="7654813" cy="7391400"/>
+            <wp:effectExtent l="0" t="0" r="0" b="0"/>
+            <wp:docPr id="15" name="Picture 15"/>
+            <wp:cNvGraphicFramePr>
+              <a:graphicFrameLocks xmlns:a="http://schemas.openxmlformats.org/drawingml/2006/main" noChangeAspect="1"/>
+            </wp:cNvGraphicFramePr>
+            <a:graphic xmlns:a="http://schemas.openxmlformats.org/drawingml/2006/main">
+              <a:graphicData uri="http://schemas.openxmlformats.org/drawingml/2006/picture">
+                <pic:pic xmlns:pic="http://schemas.openxmlformats.org/drawingml/2006/picture">
+                  <pic:nvPicPr>
+                    <pic:cNvPr id="15" name="3- park-out.jpg"/>
+                    <pic:cNvPicPr/>
+                  </pic:nvPicPr>
+                  <pic:blipFill>
+                    <a:blip r:embed="rId13">
+                      <a:extLst>
+                        <a:ext uri="{28A0092B-C50C-407E-A947-70E740481C1C}">
+                          <a14:useLocalDpi xmlns:a14="http://schemas.microsoft.com/office/drawing/2010/main" val="0"/>
+                        </a:ext>
+                      </a:extLst>
+                    </a:blip>
+                    <a:stretch>
+                      <a:fillRect/>
+                    </a:stretch>
+                  </pic:blipFill>
+                  <pic:spPr>
+                    <a:xfrm>
+                      <a:off x="0" y="0"/>
+                      <a:ext cx="7672820" cy="7408788"/>
+                    </a:xfrm>
+                    <a:prstGeom prst="rect">
+                      <a:avLst/>
+                    </a:prstGeom>
+                  </pic:spPr>
+                </pic:pic>
+              </a:graphicData>
+            </a:graphic>
+          </wp:inline>
+        </w:drawing>
+      </w:r>
+    </w:p>
+    <w:p/>
+    <w:p>
+      <w:pPr>
+        <w:pStyle w:val="Heading3"/>
+        <w:rPr>
+          <w:rFonts w:asciiTheme="minorHAnsi" w:eastAsiaTheme="minorHAnsi" w:hAnsiTheme="minorHAnsi"/>
+          <w:b w:val="0"/>
+          <w:bCs w:val="0"/>
+          <w:color w:val="auto"/>
+          <w:sz w:val="32"/>
+          <w:szCs w:val="32"/>
+        </w:rPr>
+      </w:pPr>
+      <w:r>
+        <w:rPr>
+          <w:rFonts w:asciiTheme="minorHAnsi" w:eastAsiaTheme="minorHAnsi" w:hAnsiTheme="minorHAnsi"/>
+          <w:b w:val="0"/>
+          <w:bCs w:val="0"/>
+          <w:color w:val="auto"/>
+          <w:sz w:val="32"/>
+          <w:szCs w:val="32"/>
+        </w:rPr>
+        <w:t xml:space="preserve">                                  </w:t>
+      </w:r>
+    </w:p>
+    <w:p>
+      <w:pPr>
+        <w:pStyle w:val="Heading3"/>
+        <w:rPr>
+          <w:color w:val="4F81BD" w:themeColor="accent1"/>
+        </w:rPr>
+      </w:pPr>
+    </w:p>
+    <w:p>
+      <w:pPr>
+        <w:jc w:val="center"/>
+        <w:rPr>
+          <w:sz w:val="36"/>
+          <w:szCs w:val="36"/>
+        </w:rPr>
+      </w:pPr>
+      <w:r>
+        <w:rPr>
+          <w:sz w:val="36"/>
+          <w:szCs w:val="36"/>
+        </w:rPr>
+        <w:lastRenderedPageBreak/>
+        <w:t>Show Income Sequence Diag</w:t>
+      </w:r>
+      <w:r>
+        <w:rPr>
+          <w:sz w:val="36"/>
+          <w:szCs w:val="36"/>
+        </w:rPr>
+        <w:t xml:space="preserve">ram </w:t>
+      </w:r>
+    </w:p>
+    <w:p>
+      <w:pPr>
+        <w:ind w:left="-1260"/>
+        <w:jc w:val="center"/>
+        <w:rPr>
+          <w:sz w:val="36"/>
+          <w:szCs w:val="36"/>
+        </w:rPr>
+      </w:pPr>
+      <w:r>
+        <w:rPr>
+          <w:noProof/>
+          <w:sz w:val="36"/>
+          <w:szCs w:val="36"/>
+        </w:rPr>
+        <w:drawing>
+          <wp:inline distT="0" distB="0" distL="0" distR="0" wp14:anchorId="63564627" wp14:editId="2B2338B9">
+            <wp:extent cx="7734300" cy="3136265"/>
+            <wp:effectExtent l="0" t="0" r="0" b="0"/>
+            <wp:docPr id="20" name="Picture 20"/>
+            <wp:cNvGraphicFramePr>
+              <a:graphicFrameLocks xmlns:a="http://schemas.openxmlformats.org/drawingml/2006/main" noChangeAspect="1"/>
+            </wp:cNvGraphicFramePr>
+            <a:graphic xmlns:a="http://schemas.openxmlformats.org/drawingml/2006/main">
+              <a:graphicData uri="http://schemas.openxmlformats.org/drawingml/2006/picture">
+                <pic:pic xmlns:pic="http://schemas.openxmlformats.org/drawingml/2006/picture">
+                  <pic:nvPicPr>
+                    <pic:cNvPr id="20" name="7- Show income.jpg"/>
+                    <pic:cNvPicPr/>
+                  </pic:nvPicPr>
+                  <pic:blipFill>
+                    <a:blip r:embed="rId14">
+                      <a:extLst>
+                        <a:ext uri="{28A0092B-C50C-407E-A947-70E740481C1C}">
+                          <a14:useLocalDpi xmlns:a14="http://schemas.microsoft.com/office/drawing/2010/main" val="0"/>
+                        </a:ext>
+                      </a:extLst>
+                    </a:blip>
+                    <a:stretch>
+                      <a:fillRect/>
+                    </a:stretch>
+                  </pic:blipFill>
+                  <pic:spPr>
+                    <a:xfrm>
+                      <a:off x="0" y="0"/>
+                      <a:ext cx="7734300" cy="3136265"/>
+                    </a:xfrm>
+                    <a:prstGeom prst="rect">
+                      <a:avLst/>
+                    </a:prstGeom>
+                  </pic:spPr>
+                </pic:pic>
+              </a:graphicData>
+            </a:graphic>
+          </wp:inline>
+        </w:drawing>
+      </w:r>
+    </w:p>
+    <w:p>
+      <w:pPr>
+        <w:ind w:left="-1260"/>
+        <w:jc w:val="center"/>
+        <w:rPr>
+          <w:sz w:val="36"/>
+          <w:szCs w:val="36"/>
+        </w:rPr>
+      </w:pPr>
+      <w:r>
+        <w:rPr>
+          <w:sz w:val="36"/>
+          <w:szCs w:val="36"/>
+        </w:rPr>
+        <w:lastRenderedPageBreak/>
+        <w:t>Show number of vehicles Sequence Dia</w:t>
+      </w:r>
+      <w:r>
+        <w:rPr>
+          <w:sz w:val="36"/>
+          <w:szCs w:val="36"/>
+        </w:rPr>
+        <w:t xml:space="preserve">gram        </w:t>
+      </w:r>
+      <w:r>
+        <w:rPr>
+          <w:noProof/>
+          <w:color w:val="4F81BD" w:themeColor="accent1"/>
+        </w:rPr>
+        <w:drawing>
+          <wp:inline distT="0" distB="0" distL="0" distR="0" wp14:anchorId="504925C4" wp14:editId="4C8F9EFD">
+            <wp:extent cx="7734300" cy="4975027"/>
+            <wp:effectExtent l="0" t="0" r="0" b="0"/>
+            <wp:docPr id="19" name="Picture 19"/>
+            <wp:cNvGraphicFramePr>
+              <a:graphicFrameLocks xmlns:a="http://schemas.openxmlformats.org/drawingml/2006/main" noChangeAspect="1"/>
+            </wp:cNvGraphicFramePr>
+            <a:graphic xmlns:a="http://schemas.openxmlformats.org/drawingml/2006/main">
+              <a:graphicData uri="http://schemas.openxmlformats.org/drawingml/2006/picture">
+                <pic:pic xmlns:pic="http://schemas.openxmlformats.org/drawingml/2006/picture">
+                  <pic:nvPicPr>
+                    <pic:cNvPr id="19" name="6- show num vehicles.jpg"/>
+                    <pic:cNvPicPr/>
+                  </pic:nvPicPr>
+                  <pic:blipFill>
+                    <a:blip r:embed="rId15">
+                      <a:extLst>
+                        <a:ext uri="{28A0092B-C50C-407E-A947-70E740481C1C}">
+                          <a14:useLocalDpi xmlns:a14="http://schemas.microsoft.com/office/drawing/2010/main" val="0"/>
+                        </a:ext>
+                      </a:extLst>
+                    </a:blip>
+                    <a:stretch>
+                      <a:fillRect/>
+                    </a:stretch>
+                  </pic:blipFill>
+                  <pic:spPr>
+                    <a:xfrm>
+                      <a:off x="0" y="0"/>
+                      <a:ext cx="7745333" cy="4982124"/>
+                    </a:xfrm>
+                    <a:prstGeom prst="rect">
+                      <a:avLst/>
+                    </a:prstGeom>
+                  </pic:spPr>
+                </pic:pic>
+              </a:graphicData>
+            </a:graphic>
+          </wp:inline>
+        </w:drawing>
+      </w:r>
+    </w:p>
+    <w:p>
+      <w:pPr>
+        <w:pStyle w:val="Heading3"/>
+        <w:rPr>
+          <w:color w:val="4F81BD" w:themeColor="accent1"/>
+        </w:rPr>
+      </w:pPr>
+    </w:p>
+    <w:p>
+      <w:pPr>
+        <w:pStyle w:val="Heading3"/>
+        <w:rPr>
+          <w:color w:val="4F81BD" w:themeColor="accent1"/>
+        </w:rPr>
+      </w:pPr>
+    </w:p>
+    <w:p>
+      <w:pPr>
+        <w:pStyle w:val="Heading3"/>
+        <w:rPr>
+          <w:color w:val="4F81BD" w:themeColor="accent1"/>
+        </w:rPr>
+      </w:pPr>
+    </w:p>
+    <w:p>
+      <w:pPr>
+        <w:pStyle w:val="Heading3"/>
+        <w:rPr>
+          <w:color w:val="4F81BD" w:themeColor="accent1"/>
+        </w:rPr>
+      </w:pPr>
+    </w:p>
+    <w:p>
+      <w:pPr>
+        <w:pStyle w:val="Heading3"/>
+        <w:rPr>
+          <w:color w:val="4F81BD" w:themeColor="accent1"/>
+        </w:rPr>
+      </w:pPr>
+    </w:p>
+    <w:p>
+      <w:pPr>
+        <w:pStyle w:val="Heading3"/>
+        <w:rPr>
+          <w:color w:val="4F81BD" w:themeColor="accent1"/>
+        </w:rPr>
+      </w:pPr>
+    </w:p>
+    <w:p>
+      <w:pPr>
+        <w:pStyle w:val="Heading3"/>
+        <w:rPr>
+          <w:color w:val="4F81BD" w:themeColor="accent1"/>
+        </w:rPr>
+      </w:pPr>
+      <w:r>
+        <w:rPr>
+          <w:color w:val="4F81BD" w:themeColor="accent1"/>
+        </w:rPr>
+        <w:t xml:space="preserve">                                            </w:t>
+      </w:r>
+    </w:p>
+    <w:p>
+      <w:pPr>
+        <w:pStyle w:val="Heading3"/>
+        <w:rPr>
+          <w:color w:val="4F81BD" w:themeColor="accent1"/>
+        </w:rPr>
+      </w:pPr>
+    </w:p>
+    <w:p>
+      <w:pPr>
+        <w:pStyle w:val="Heading3"/>
+        <w:rPr>
+          <w:color w:val="4F81BD" w:themeColor="accent1"/>
+        </w:rPr>
+      </w:pPr>
+      <w:r>
+        <w:rPr>
+          <w:color w:val="4F81BD" w:themeColor="accent1"/>
+        </w:rPr>
+        <w:t>Class - Sequence Usage</w:t>
+      </w:r>
+      <w:r>
+        <w:rPr>
+          <w:color w:val="4F81BD" w:themeColor="accent1"/>
+        </w:rPr>
+        <w:t xml:space="preserve"> Table</w:t>
       </w:r>
       <w:bookmarkEnd w:id="7"/>
-    </w:p>
-    <w:p>
-      <w:pPr>
-        <w:jc w:val="center"/>
-        <w:rPr>
-          <w:b/>
-          <w:bCs/>
-          <w:color w:val="C00000"/>
-        </w:rPr>
-      </w:pPr>
-    </w:p>
-    <w:p>
-      <w:pPr>
-        <w:jc w:val="center"/>
-      </w:pPr>
-    </w:p>
-    <w:p>
-      <w:pPr>
-        <w:pStyle w:val="Heading3"/>
-        <w:rPr>
-          <w:color w:val="4F81BD" w:themeColor="accent1"/>
-        </w:rPr>
-      </w:pPr>
-      <w:bookmarkStart w:id="8" w:name="_Toc101814926"/>
-    </w:p>
-    <w:p/>
-    <w:p/>
-    <w:p>
-      <w:pPr>
-        <w:pStyle w:val="Heading3"/>
-        <w:rPr>
-          <w:color w:val="4F81BD" w:themeColor="accent1"/>
-        </w:rPr>
-      </w:pPr>
-      <w:r>
-        <w:rPr>
-          <w:color w:val="4F81BD" w:themeColor="accent1"/>
-        </w:rPr>
-        <w:t>Class - Sequence Usage</w:t>
-      </w:r>
-      <w:r>
-        <w:rPr>
-          <w:color w:val="4F81BD" w:themeColor="accent1"/>
-        </w:rPr>
-        <w:t xml:space="preserve"> Table</w:t>
-      </w:r>
-      <w:bookmarkEnd w:id="8"/>
     </w:p>
     <w:p>
       <w:pPr>
@@ -3053,7 +3487,7 @@
               <w:pStyle w:val="TableText"/>
             </w:pPr>
             <w:r>
-              <w:t>2,9,15</w:t>
+              <w:t>9,15</w:t>
             </w:r>
           </w:p>
         </w:tc>
@@ -3067,7 +3501,16 @@
               <w:pStyle w:val="TableText"/>
             </w:pPr>
             <w:r>
-              <w:t>SetInfo , leave , check</w:t>
+              <w:t xml:space="preserve">Getinstance , </w:t>
+            </w:r>
+            <w:r>
+              <w:t>Se</w:t>
+            </w:r>
+            <w:r>
+              <w:t>n</w:t>
+            </w:r>
+            <w:r>
+              <w:t>tInfo , leave , check</w:t>
             </w:r>
           </w:p>
         </w:tc>
@@ -3101,6 +3544,9 @@
               <w:pStyle w:val="TableText"/>
             </w:pPr>
             <w:r>
+              <w:t>2,</w:t>
+            </w:r>
+            <w:r>
               <w:t>3,10,36</w:t>
             </w:r>
           </w:p>
@@ -3115,7 +3561,13 @@
               <w:pStyle w:val="TableText"/>
             </w:pPr>
             <w:r>
+              <w:t xml:space="preserve">GetInstance , </w:t>
+            </w:r>
+            <w:r>
               <w:t>Parkin , freeSlot , GetAvalSlots</w:t>
+            </w:r>
+            <w:r>
+              <w:t xml:space="preserve"> , setSlotsDetails , clearPlaces </w:t>
             </w:r>
           </w:p>
         </w:tc>
@@ -3149,7 +3601,13 @@
               <w:pStyle w:val="TableText"/>
             </w:pPr>
             <w:r>
-              <w:t>6,11,21</w:t>
+              <w:t>6,</w:t>
+            </w:r>
+            <w:r>
+              <w:t>21</w:t>
+            </w:r>
+            <w:r>
+              <w:t>,17</w:t>
             </w:r>
           </w:p>
         </w:tc>
@@ -3163,7 +3621,10 @@
               <w:pStyle w:val="TableText"/>
             </w:pPr>
             <w:r>
-              <w:t>createForm , ParkOut , Desform</w:t>
+              <w:t xml:space="preserve">createForm ,  </w:t>
+            </w:r>
+            <w:r>
+              <w:t>getSlotID , getTimeIn</w:t>
             </w:r>
           </w:p>
         </w:tc>
@@ -3197,7 +3658,13 @@
               <w:pStyle w:val="TableText"/>
             </w:pPr>
             <w:r>
-              <w:t>7,17,22,23,26,31</w:t>
+              <w:t>7,</w:t>
+            </w:r>
+            <w:r>
+              <w:t xml:space="preserve">11, </w:t>
+            </w:r>
+            <w:r>
+              <w:t>22,23,26,31</w:t>
             </w:r>
           </w:p>
         </w:tc>
@@ -3211,7 +3678,28 @@
               <w:pStyle w:val="TableText"/>
             </w:pPr>
             <w:r>
-              <w:t xml:space="preserve">AddCar , NoMoney , RemoveCar , AddIncome , GetIncome ,GetNumOfVehicle </w:t>
+              <w:t xml:space="preserve"> </w:t>
+            </w:r>
+            <w:r>
+              <w:t>AddCar</w:t>
+            </w:r>
+            <w:r>
+              <w:t xml:space="preserve"> , </w:t>
+            </w:r>
+            <w:r>
+              <w:t xml:space="preserve"> </w:t>
+            </w:r>
+            <w:r>
+              <w:t>parkOut</w:t>
+            </w:r>
+            <w:r>
+              <w:t xml:space="preserve">,  RemoveCar , AddIncome , GetIncome ,GetNumOfVehicle </w:t>
+            </w:r>
+            <w:r>
+              <w:t xml:space="preserve">, </w:t>
+            </w:r>
+            <w:r>
+              <w:t>Getinstance</w:t>
             </w:r>
           </w:p>
         </w:tc>
@@ -3247,6 +3735,9 @@
             <w:r>
               <w:t>18,25,30,35</w:t>
             </w:r>
+            <w:r>
+              <w:t>,41</w:t>
+            </w:r>
           </w:p>
         </w:tc>
         <w:tc>
@@ -3260,6 +3751,18 @@
             </w:pPr>
             <w:r>
               <w:t>ShowMassage , ShowIncome , ShowNumOfVehicle , ShowAvalSlots</w:t>
+            </w:r>
+            <w:r>
+              <w:t xml:space="preserve"> , enterslotDatiles </w:t>
+            </w:r>
+            <w:r>
+              <w:t xml:space="preserve">, </w:t>
+            </w:r>
+            <w:r>
+              <w:t>Getinstance</w:t>
+            </w:r>
+            <w:r>
+              <w:t xml:space="preserve"> </w:t>
             </w:r>
           </w:p>
         </w:tc>
@@ -3296,6 +3799,9 @@
             <w:r>
               <w:t>19,24,29,34</w:t>
             </w:r>
+            <w:r>
+              <w:t>,40</w:t>
+            </w:r>
           </w:p>
         </w:tc>
         <w:tc>
@@ -3309,6 +3815,18 @@
             </w:pPr>
             <w:r>
               <w:t>ShowMangerPopUp , ShowIncomeButton , ShowNumOfVehicleButton , ShowAvalSlotsButton</w:t>
+            </w:r>
+            <w:r>
+              <w:t xml:space="preserve"> , E</w:t>
+            </w:r>
+            <w:r>
+              <w:t>nterslotDatiles</w:t>
+            </w:r>
+            <w:r>
+              <w:t>Button</w:t>
+            </w:r>
+            <w:r>
+              <w:t xml:space="preserve">  </w:t>
             </w:r>
           </w:p>
         </w:tc>
@@ -3541,7 +4059,6 @@
                 <w:i/>
                 <w:iCs/>
               </w:rPr>
-              <w:lastRenderedPageBreak/>
               <w:t>Mira Ehab</w:t>
             </w:r>
           </w:p>
@@ -3569,7 +4086,6 @@
           </w:tcPr>
           <w:p>
             <w:r>
-              <w:lastRenderedPageBreak/>
               <w:t>Sequence Table</w:t>
             </w:r>
           </w:p>
@@ -3650,6 +4166,7 @@
           <w:szCs w:val="8"/>
           <w:lang w:bidi="ar-EG"/>
         </w:rPr>
+        <w:lastRenderedPageBreak/>
         <w:tab/>
       </w:r>
     </w:p>
@@ -4030,10 +4547,10 @@
       </w:pPr>
     </w:p>
     <w:sectPr>
-      <w:headerReference w:type="default" r:id="rId11"/>
-      <w:footerReference w:type="default" r:id="rId12"/>
+      <w:headerReference w:type="default" r:id="rId16"/>
+      <w:footerReference w:type="default" r:id="rId17"/>
       <w:pgSz w:w="12240" w:h="15840"/>
-      <w:pgMar w:top="90" w:right="1296" w:bottom="1008" w:left="1296" w:header="720" w:footer="720" w:gutter="0"/>
+      <w:pgMar w:top="90" w:right="1296" w:bottom="180" w:left="1296" w:header="60" w:footer="0" w:gutter="0"/>
       <w:cols w:space="720"/>
       <w:titlePg/>
       <w:docGrid w:linePitch="360"/>
@@ -4235,7 +4752,7 @@
         <w:sz w:val="23"/>
         <w:szCs w:val="23"/>
       </w:rPr>
-      <w:t>6</w:t>
+      <w:t>8</w:t>
     </w:r>
     <w:r>
       <w:rPr>
@@ -4382,6 +4899,19 @@
       </w:rPr>
       <w:t>Software Design Specification</w:t>
     </w:r>
+  </w:p>
+  <w:p>
+    <w:pPr>
+      <w:pStyle w:val="Header"/>
+      <w:rPr>
+        <w:rFonts w:asciiTheme="majorHAnsi" w:hAnsiTheme="majorHAnsi"/>
+        <w:b/>
+        <w:bCs/>
+        <w:color w:val="B2A1C7" w:themeColor="accent4" w:themeTint="99"/>
+        <w:sz w:val="36"/>
+        <w:szCs w:val="36"/>
+      </w:rPr>
+    </w:pPr>
   </w:p>
   <w:p>
     <w:pPr>
@@ -5517,7 +6047,7 @@
   <w:style w:type="paragraph" w:default="1" w:styleId="Normal">
     <w:name w:val="Normal"/>
     <w:qFormat/>
-    <w:rsid w:val="00A02B76"/>
+    <w:rsid w:val="00636D0D"/>
   </w:style>
   <w:style w:type="paragraph" w:styleId="Heading1">
     <w:name w:val="heading 1"/>
@@ -5603,6 +6133,7 @@
   <w:style w:type="character" w:default="1" w:styleId="DefaultParagraphFont">
     <w:name w:val="Default Paragraph Font"/>
     <w:uiPriority w:val="1"/>
+    <w:semiHidden/>
     <w:unhideWhenUsed/>
   </w:style>
   <w:style w:type="table" w:default="1" w:styleId="TableNormal">
@@ -6368,7 +6899,7 @@
 </file>
 
 <file path=customXml/itemProps1.xml><?xml version="1.0" encoding="utf-8"?>
-<ds:datastoreItem xmlns:ds="http://schemas.openxmlformats.org/officeDocument/2006/customXml" ds:itemID="{7BCC2A5B-EBF3-4ADB-93E6-5DAAB06D614B}">
+<ds:datastoreItem xmlns:ds="http://schemas.openxmlformats.org/officeDocument/2006/customXml" ds:itemID="{6C672781-55F0-4CA7-8177-807401249AF8}">
   <ds:schemaRefs>
     <ds:schemaRef ds:uri="http://schemas.openxmlformats.org/officeDocument/2006/bibliography"/>
   </ds:schemaRefs>

</xml_diff>